<commit_message>
255: Fix description field as well as better output for the pdf gener… (#2439)
…ation.
</commit_message>
<xml_diff>
--- a/epictrack-api/src/api/reports/report_templates/anticipated_schedule.docx
+++ b/epictrack-api/src/api/reports/report_templates/anticipated_schedule.docx
@@ -4064,7 +4064,6 @@
           <w:p>
             <w:pPr>
               <w:rPr>
-                <w:rFonts w:asciiTheme="minorHAnsi" w:hAnsiTheme="minorHAnsi" w:cstheme="minorHAnsi"/>
                 <w:sz w:val="20"/>
                 <w:szCs w:val="20"/>
               </w:rPr>
@@ -4115,6 +4114,223 @@
                 <w:szCs w:val="20"/>
               </w:rPr>
               <w:t>_info:showEnd</w:t>
+            </w:r>
+            <w:proofErr w:type="spellEnd"/>
+            <w:r>
+              <w:rPr>
+                <w:sz w:val="20"/>
+                <w:szCs w:val="20"/>
+              </w:rPr>
+              <w:t>}</w:t>
+            </w:r>
+          </w:p>
+          <w:p>
+            <w:pPr>
+              <w:rPr>
+                <w:rFonts w:asciiTheme="minorHAnsi" w:hAnsiTheme="minorHAnsi" w:cstheme="minorHAnsi"/>
+                <w:b/>
+                <w:bCs/>
+                <w:sz w:val="20"/>
+                <w:szCs w:val="20"/>
+              </w:rPr>
+            </w:pPr>
+            <w:r>
+              <w:rPr>
+                <w:sz w:val="20"/>
+                <w:szCs w:val="20"/>
+              </w:rPr>
+              <w:t>{$</w:t>
+            </w:r>
+            <w:proofErr w:type="spellStart"/>
+            <w:r>
+              <w:rPr>
+                <w:sz w:val="20"/>
+                <w:szCs w:val="20"/>
+              </w:rPr>
+              <w:t>item_val</w:t>
+            </w:r>
+            <w:proofErr w:type="spellEnd"/>
+            <w:r>
+              <w:rPr>
+                <w:sz w:val="20"/>
+                <w:szCs w:val="20"/>
+              </w:rPr>
+              <w:t>[i</w:t>
+            </w:r>
+            <w:proofErr w:type="gramStart"/>
+            <w:r>
+              <w:rPr>
+                <w:sz w:val="20"/>
+                <w:szCs w:val="20"/>
+              </w:rPr>
+              <w:t>].</w:t>
+            </w:r>
+            <w:proofErr w:type="spellStart"/>
+            <w:r>
+              <w:rPr>
+                <w:sz w:val="20"/>
+                <w:szCs w:val="20"/>
+              </w:rPr>
+              <w:t>notes</w:t>
+            </w:r>
+            <w:proofErr w:type="gramEnd"/>
+            <w:r>
+              <w:rPr>
+                <w:sz w:val="20"/>
+                <w:szCs w:val="20"/>
+              </w:rPr>
+              <w:t>:ifNEM</w:t>
+            </w:r>
+            <w:proofErr w:type="spellEnd"/>
+            <w:r>
+              <w:rPr>
+                <w:sz w:val="20"/>
+                <w:szCs w:val="20"/>
+              </w:rPr>
+              <w:t>():</w:t>
+            </w:r>
+            <w:proofErr w:type="spellStart"/>
+            <w:r>
+              <w:rPr>
+                <w:sz w:val="20"/>
+                <w:szCs w:val="20"/>
+              </w:rPr>
+              <w:t>showBegin</w:t>
+            </w:r>
+            <w:proofErr w:type="spellEnd"/>
+            <w:r>
+              <w:rPr>
+                <w:sz w:val="20"/>
+                <w:szCs w:val="20"/>
+              </w:rPr>
+              <w:t>}</w:t>
+            </w:r>
+          </w:p>
+          <w:p>
+            <w:pPr>
+              <w:rPr>
+                <w:rFonts w:asciiTheme="minorHAnsi" w:hAnsiTheme="minorHAnsi" w:cstheme="minorHAnsi"/>
+                <w:sz w:val="20"/>
+                <w:szCs w:val="20"/>
+              </w:rPr>
+            </w:pPr>
+            <w:r>
+              <w:rPr>
+                <w:rFonts w:asciiTheme="minorHAnsi" w:hAnsiTheme="minorHAnsi" w:cstheme="minorHAnsi"/>
+                <w:b/>
+                <w:sz w:val="20"/>
+                <w:szCs w:val="20"/>
+              </w:rPr>
+              <w:t xml:space="preserve">Notes: </w:t>
+            </w:r>
+            <w:r>
+              <w:rPr>
+                <w:sz w:val="20"/>
+                <w:szCs w:val="20"/>
+              </w:rPr>
+              <w:t>{$</w:t>
+            </w:r>
+            <w:proofErr w:type="spellStart"/>
+            <w:r>
+              <w:rPr>
+                <w:sz w:val="20"/>
+                <w:szCs w:val="20"/>
+              </w:rPr>
+              <w:t>item_val</w:t>
+            </w:r>
+            <w:proofErr w:type="spellEnd"/>
+            <w:r>
+              <w:rPr>
+                <w:sz w:val="20"/>
+                <w:szCs w:val="20"/>
+              </w:rPr>
+              <w:t>[i</w:t>
+            </w:r>
+            <w:proofErr w:type="gramStart"/>
+            <w:r>
+              <w:rPr>
+                <w:sz w:val="20"/>
+                <w:szCs w:val="20"/>
+              </w:rPr>
+              <w:t>].</w:t>
+            </w:r>
+            <w:r>
+              <w:rPr>
+                <w:sz w:val="20"/>
+                <w:szCs w:val="20"/>
+              </w:rPr>
+              <w:t>notes</w:t>
+            </w:r>
+            <w:proofErr w:type="gramEnd"/>
+            <w:r>
+              <w:rPr>
+                <w:sz w:val="20"/>
+                <w:szCs w:val="20"/>
+              </w:rPr>
+              <w:t xml:space="preserve"> </w:t>
+            </w:r>
+            <w:r>
+              <w:rPr>
+                <w:sz w:val="20"/>
+                <w:szCs w:val="20"/>
+              </w:rPr>
+              <w:t>}</w:t>
+            </w:r>
+          </w:p>
+          <w:p>
+            <w:pPr>
+              <w:rPr>
+                <w:rFonts w:asciiTheme="minorHAnsi" w:hAnsiTheme="minorHAnsi" w:cstheme="minorHAnsi"/>
+                <w:sz w:val="20"/>
+                <w:szCs w:val="20"/>
+              </w:rPr>
+            </w:pPr>
+            <w:r>
+              <w:rPr>
+                <w:sz w:val="20"/>
+                <w:szCs w:val="20"/>
+              </w:rPr>
+              <w:t>{$</w:t>
+            </w:r>
+            <w:proofErr w:type="spellStart"/>
+            <w:r>
+              <w:rPr>
+                <w:sz w:val="20"/>
+                <w:szCs w:val="20"/>
+              </w:rPr>
+              <w:t>item_val</w:t>
+            </w:r>
+            <w:proofErr w:type="spellEnd"/>
+            <w:r>
+              <w:rPr>
+                <w:sz w:val="20"/>
+                <w:szCs w:val="20"/>
+              </w:rPr>
+              <w:t>[i</w:t>
+            </w:r>
+            <w:proofErr w:type="gramStart"/>
+            <w:r>
+              <w:rPr>
+                <w:sz w:val="20"/>
+                <w:szCs w:val="20"/>
+              </w:rPr>
+              <w:t>].</w:t>
+            </w:r>
+            <w:proofErr w:type="spellStart"/>
+            <w:r>
+              <w:rPr>
+                <w:sz w:val="20"/>
+                <w:szCs w:val="20"/>
+              </w:rPr>
+              <w:t>notes</w:t>
+            </w:r>
+            <w:proofErr w:type="gramEnd"/>
+            <w:r>
+              <w:rPr>
+                <w:sz w:val="20"/>
+                <w:szCs w:val="20"/>
+              </w:rPr>
+              <w:t>:showEnd</w:t>
             </w:r>
             <w:proofErr w:type="spellEnd"/>
             <w:r>
@@ -7474,7 +7690,6 @@
           <w:p>
             <w:pPr>
               <w:rPr>
-                <w:rFonts w:asciiTheme="minorHAnsi" w:hAnsiTheme="minorHAnsi" w:cstheme="minorHAnsi"/>
                 <w:sz w:val="20"/>
                 <w:szCs w:val="20"/>
               </w:rPr>
@@ -7534,6 +7749,246 @@
               </w:rPr>
               <w:t>}</w:t>
             </w:r>
+          </w:p>
+          <w:p>
+            <w:pPr>
+              <w:rPr>
+                <w:rFonts w:asciiTheme="minorHAnsi" w:hAnsiTheme="minorHAnsi" w:cstheme="minorHAnsi"/>
+                <w:b/>
+                <w:bCs/>
+                <w:sz w:val="20"/>
+                <w:szCs w:val="20"/>
+              </w:rPr>
+            </w:pPr>
+            <w:r>
+              <w:rPr>
+                <w:sz w:val="20"/>
+                <w:szCs w:val="20"/>
+              </w:rPr>
+              <w:t>{$</w:t>
+            </w:r>
+            <w:proofErr w:type="spellStart"/>
+            <w:r>
+              <w:rPr>
+                <w:sz w:val="20"/>
+                <w:szCs w:val="20"/>
+              </w:rPr>
+              <w:t>item_val</w:t>
+            </w:r>
+            <w:proofErr w:type="spellEnd"/>
+            <w:r>
+              <w:rPr>
+                <w:sz w:val="20"/>
+                <w:szCs w:val="20"/>
+              </w:rPr>
+              <w:t>[i</w:t>
+            </w:r>
+            <w:r>
+              <w:rPr>
+                <w:sz w:val="20"/>
+                <w:szCs w:val="20"/>
+              </w:rPr>
+              <w:t>+1</w:t>
+            </w:r>
+            <w:proofErr w:type="gramStart"/>
+            <w:r>
+              <w:rPr>
+                <w:sz w:val="20"/>
+                <w:szCs w:val="20"/>
+              </w:rPr>
+              <w:t>].</w:t>
+            </w:r>
+            <w:proofErr w:type="spellStart"/>
+            <w:r>
+              <w:rPr>
+                <w:sz w:val="20"/>
+                <w:szCs w:val="20"/>
+              </w:rPr>
+              <w:t>notes</w:t>
+            </w:r>
+            <w:proofErr w:type="gramEnd"/>
+            <w:r>
+              <w:rPr>
+                <w:sz w:val="20"/>
+                <w:szCs w:val="20"/>
+              </w:rPr>
+              <w:t>:ifNEM</w:t>
+            </w:r>
+            <w:proofErr w:type="spellEnd"/>
+            <w:r>
+              <w:rPr>
+                <w:sz w:val="20"/>
+                <w:szCs w:val="20"/>
+              </w:rPr>
+              <w:t>():</w:t>
+            </w:r>
+            <w:proofErr w:type="spellStart"/>
+            <w:r>
+              <w:rPr>
+                <w:sz w:val="20"/>
+                <w:szCs w:val="20"/>
+              </w:rPr>
+              <w:t>showBegin</w:t>
+            </w:r>
+            <w:proofErr w:type="spellEnd"/>
+            <w:r>
+              <w:rPr>
+                <w:sz w:val="20"/>
+                <w:szCs w:val="20"/>
+              </w:rPr>
+              <w:t>}</w:t>
+            </w:r>
+          </w:p>
+          <w:p>
+            <w:pPr>
+              <w:rPr>
+                <w:rFonts w:asciiTheme="minorHAnsi" w:hAnsiTheme="minorHAnsi" w:cstheme="minorHAnsi"/>
+                <w:sz w:val="20"/>
+                <w:szCs w:val="20"/>
+              </w:rPr>
+            </w:pPr>
+            <w:r>
+              <w:rPr>
+                <w:rFonts w:asciiTheme="minorHAnsi" w:hAnsiTheme="minorHAnsi" w:cstheme="minorHAnsi"/>
+                <w:b/>
+                <w:sz w:val="20"/>
+                <w:szCs w:val="20"/>
+              </w:rPr>
+              <w:t xml:space="preserve">Notes: </w:t>
+            </w:r>
+            <w:r>
+              <w:rPr>
+                <w:sz w:val="20"/>
+                <w:szCs w:val="20"/>
+              </w:rPr>
+              <w:t>{$</w:t>
+            </w:r>
+            <w:proofErr w:type="spellStart"/>
+            <w:r>
+              <w:rPr>
+                <w:sz w:val="20"/>
+                <w:szCs w:val="20"/>
+              </w:rPr>
+              <w:t>item_val</w:t>
+            </w:r>
+            <w:proofErr w:type="spellEnd"/>
+            <w:r>
+              <w:rPr>
+                <w:sz w:val="20"/>
+                <w:szCs w:val="20"/>
+              </w:rPr>
+              <w:t>[i</w:t>
+            </w:r>
+            <w:r>
+              <w:rPr>
+                <w:sz w:val="20"/>
+                <w:szCs w:val="20"/>
+              </w:rPr>
+              <w:t>+1</w:t>
+            </w:r>
+            <w:proofErr w:type="gramStart"/>
+            <w:r>
+              <w:rPr>
+                <w:sz w:val="20"/>
+                <w:szCs w:val="20"/>
+              </w:rPr>
+              <w:t>].</w:t>
+            </w:r>
+            <w:r>
+              <w:rPr>
+                <w:sz w:val="20"/>
+                <w:szCs w:val="20"/>
+              </w:rPr>
+              <w:t>notes</w:t>
+            </w:r>
+            <w:proofErr w:type="gramEnd"/>
+            <w:r>
+              <w:rPr>
+                <w:sz w:val="20"/>
+                <w:szCs w:val="20"/>
+              </w:rPr>
+              <w:t>}</w:t>
+            </w:r>
+          </w:p>
+          <w:p>
+            <w:pPr>
+              <w:rPr>
+                <w:rFonts w:asciiTheme="minorHAnsi" w:hAnsiTheme="minorHAnsi" w:cstheme="minorHAnsi"/>
+                <w:sz w:val="20"/>
+                <w:szCs w:val="20"/>
+              </w:rPr>
+            </w:pPr>
+            <w:r>
+              <w:rPr>
+                <w:sz w:val="20"/>
+                <w:szCs w:val="20"/>
+              </w:rPr>
+              <w:t>{$</w:t>
+            </w:r>
+            <w:proofErr w:type="spellStart"/>
+            <w:r>
+              <w:rPr>
+                <w:sz w:val="20"/>
+                <w:szCs w:val="20"/>
+              </w:rPr>
+              <w:t>item_val</w:t>
+            </w:r>
+            <w:proofErr w:type="spellEnd"/>
+            <w:r>
+              <w:rPr>
+                <w:sz w:val="20"/>
+                <w:szCs w:val="20"/>
+              </w:rPr>
+              <w:t>[i</w:t>
+            </w:r>
+            <w:r>
+              <w:rPr>
+                <w:sz w:val="20"/>
+                <w:szCs w:val="20"/>
+              </w:rPr>
+              <w:t>+1</w:t>
+            </w:r>
+            <w:proofErr w:type="gramStart"/>
+            <w:r>
+              <w:rPr>
+                <w:sz w:val="20"/>
+                <w:szCs w:val="20"/>
+              </w:rPr>
+              <w:t>].</w:t>
+            </w:r>
+            <w:proofErr w:type="spellStart"/>
+            <w:r>
+              <w:rPr>
+                <w:sz w:val="20"/>
+                <w:szCs w:val="20"/>
+              </w:rPr>
+              <w:t>notes</w:t>
+            </w:r>
+            <w:proofErr w:type="gramEnd"/>
+            <w:r>
+              <w:rPr>
+                <w:sz w:val="20"/>
+                <w:szCs w:val="20"/>
+              </w:rPr>
+              <w:t>:showEnd</w:t>
+            </w:r>
+            <w:proofErr w:type="spellEnd"/>
+            <w:r>
+              <w:rPr>
+                <w:sz w:val="20"/>
+                <w:szCs w:val="20"/>
+              </w:rPr>
+              <w:t>}</w:t>
+            </w:r>
+          </w:p>
+          <w:p>
+            <w:pPr>
+              <w:rPr>
+                <w:rFonts w:asciiTheme="minorHAnsi" w:hAnsiTheme="minorHAnsi" w:cstheme="minorHAnsi"/>
+                <w:sz w:val="20"/>
+                <w:szCs w:val="20"/>
+              </w:rPr>
+            </w:pPr>
           </w:p>
         </w:tc>
       </w:tr>

</xml_diff>

<commit_message>
Track 252 - Update Next PCP section of Anticipated Schedule report (#2440)
</commit_message>
<xml_diff>
--- a/epictrack-api/src/api/reports/report_templates/anticipated_schedule.docx
+++ b/epictrack-api/src/api/reports/report_templates/anticipated_schedule.docx
@@ -82,7 +82,27 @@
           <w:sz w:val="28"/>
           <w:szCs w:val="28"/>
         </w:rPr>
-        <w:t>[i].</w:t>
+        <w:t>[</w:t>
+      </w:r>
+      <w:proofErr w:type="spellStart"/>
+      <w:r>
+        <w:rPr>
+          <w:rFonts w:asciiTheme="minorHAnsi" w:hAnsiTheme="minorHAnsi" w:cstheme="minorHAnsi"/>
+          <w:b/>
+          <w:sz w:val="28"/>
+          <w:szCs w:val="28"/>
+        </w:rPr>
+        <w:t>i</w:t>
+      </w:r>
+      <w:proofErr w:type="spellEnd"/>
+      <w:r>
+        <w:rPr>
+          <w:rFonts w:asciiTheme="minorHAnsi" w:hAnsiTheme="minorHAnsi" w:cstheme="minorHAnsi"/>
+          <w:b/>
+          <w:sz w:val="28"/>
+          <w:szCs w:val="28"/>
+        </w:rPr>
+        <w:t>].</w:t>
       </w:r>
       <w:proofErr w:type="spellStart"/>
       <w:r>
@@ -158,7 +178,27 @@
           <w:sz w:val="28"/>
           <w:szCs w:val="28"/>
         </w:rPr>
-        <w:t>[i].</w:t>
+        <w:t>[</w:t>
+      </w:r>
+      <w:proofErr w:type="spellStart"/>
+      <w:r>
+        <w:rPr>
+          <w:rFonts w:asciiTheme="minorHAnsi" w:hAnsiTheme="minorHAnsi" w:cstheme="minorHAnsi"/>
+          <w:b/>
+          <w:sz w:val="28"/>
+          <w:szCs w:val="28"/>
+        </w:rPr>
+        <w:t>i</w:t>
+      </w:r>
+      <w:proofErr w:type="spellEnd"/>
+      <w:r>
+        <w:rPr>
+          <w:rFonts w:asciiTheme="minorHAnsi" w:hAnsiTheme="minorHAnsi" w:cstheme="minorHAnsi"/>
+          <w:b/>
+          <w:sz w:val="28"/>
+          <w:szCs w:val="28"/>
+        </w:rPr>
+        <w:t>].</w:t>
       </w:r>
       <w:proofErr w:type="spellStart"/>
       <w:r>
@@ -374,7 +414,27 @@
                 <w:sz w:val="20"/>
                 <w:szCs w:val="20"/>
               </w:rPr>
-              <w:t>[i].</w:t>
+              <w:t>[</w:t>
+            </w:r>
+            <w:proofErr w:type="spellStart"/>
+            <w:r>
+              <w:rPr>
+                <w:rFonts w:asciiTheme="minorHAnsi" w:hAnsiTheme="minorHAnsi" w:cstheme="minorHAnsi"/>
+                <w:b/>
+                <w:sz w:val="20"/>
+                <w:szCs w:val="20"/>
+              </w:rPr>
+              <w:t>i</w:t>
+            </w:r>
+            <w:proofErr w:type="spellEnd"/>
+            <w:r>
+              <w:rPr>
+                <w:rFonts w:asciiTheme="minorHAnsi" w:hAnsiTheme="minorHAnsi" w:cstheme="minorHAnsi"/>
+                <w:b/>
+                <w:sz w:val="20"/>
+                <w:szCs w:val="20"/>
+              </w:rPr>
+              <w:t>].</w:t>
             </w:r>
             <w:proofErr w:type="spellStart"/>
             <w:r>
@@ -443,8 +503,18 @@
                 <w:sz w:val="20"/>
                 <w:szCs w:val="20"/>
               </w:rPr>
-              <w:t>[i</w:t>
-            </w:r>
+              <w:t>[</w:t>
+            </w:r>
+            <w:proofErr w:type="spellStart"/>
+            <w:r>
+              <w:rPr>
+                <w:rFonts w:asciiTheme="minorHAnsi" w:hAnsiTheme="minorHAnsi" w:cstheme="minorHAnsi"/>
+                <w:sz w:val="20"/>
+                <w:szCs w:val="20"/>
+              </w:rPr>
+              <w:t>i</w:t>
+            </w:r>
+            <w:proofErr w:type="spellEnd"/>
             <w:proofErr w:type="gramStart"/>
             <w:r>
               <w:rPr>
@@ -539,7 +609,29 @@
                 <w:sz w:val="24"/>
                 <w:szCs w:val="24"/>
               </w:rPr>
-              <w:t>[i].</w:t>
+              <w:t>[</w:t>
+            </w:r>
+            <w:proofErr w:type="spellStart"/>
+            <w:r>
+              <w:rPr>
+                <w:rFonts w:asciiTheme="minorHAnsi" w:hAnsiTheme="minorHAnsi" w:cstheme="minorHAnsi"/>
+                <w:b/>
+                <w:bCs/>
+                <w:sz w:val="24"/>
+                <w:szCs w:val="24"/>
+              </w:rPr>
+              <w:t>i</w:t>
+            </w:r>
+            <w:proofErr w:type="spellEnd"/>
+            <w:r>
+              <w:rPr>
+                <w:rFonts w:asciiTheme="minorHAnsi" w:hAnsiTheme="minorHAnsi" w:cstheme="minorHAnsi"/>
+                <w:b/>
+                <w:bCs/>
+                <w:sz w:val="24"/>
+                <w:szCs w:val="24"/>
+              </w:rPr>
+              <w:t>].</w:t>
             </w:r>
             <w:r>
               <w:t xml:space="preserve"> </w:t>
@@ -607,8 +699,20 @@
                 <w:sz w:val="18"/>
                 <w:szCs w:val="18"/>
               </w:rPr>
-              <w:t>[i</w:t>
-            </w:r>
+              <w:t>[</w:t>
+            </w:r>
+            <w:proofErr w:type="spellStart"/>
+            <w:r>
+              <w:rPr>
+                <w:rFonts w:asciiTheme="minorHAnsi" w:hAnsiTheme="minorHAnsi" w:cstheme="minorHAnsi"/>
+                <w:b/>
+                <w:bCs/>
+                <w:sz w:val="18"/>
+                <w:szCs w:val="18"/>
+              </w:rPr>
+              <w:t>i</w:t>
+            </w:r>
+            <w:proofErr w:type="spellEnd"/>
             <w:proofErr w:type="gramStart"/>
             <w:r>
               <w:rPr>
@@ -691,8 +795,19 @@
                 <w:szCs w:val="18"/>
                 <w:lang w:val="en"/>
               </w:rPr>
-              <w:t>[i</w:t>
-            </w:r>
+              <w:t>[</w:t>
+            </w:r>
+            <w:proofErr w:type="spellStart"/>
+            <w:r>
+              <w:rPr>
+                <w:rFonts w:asciiTheme="minorHAnsi" w:hAnsiTheme="minorHAnsi" w:cstheme="minorHAnsi"/>
+                <w:sz w:val="18"/>
+                <w:szCs w:val="18"/>
+                <w:lang w:val="en"/>
+              </w:rPr>
+              <w:t>i</w:t>
+            </w:r>
+            <w:proofErr w:type="spellEnd"/>
             <w:proofErr w:type="gramStart"/>
             <w:r>
               <w:rPr>
@@ -763,6 +878,7 @@
                 <w:lang w:val="en"/>
               </w:rPr>
             </w:pPr>
+            <w:proofErr w:type="gramStart"/>
             <w:r>
               <w:rPr>
                 <w:rFonts w:asciiTheme="minorHAnsi" w:hAnsiTheme="minorHAnsi" w:cstheme="minorHAnsi"/>
@@ -781,7 +897,17 @@
                 <w:szCs w:val="18"/>
                 <w:lang w:val="en"/>
               </w:rPr>
-              <w:t>{$</w:t>
+              <w:t>{</w:t>
+            </w:r>
+            <w:proofErr w:type="gramEnd"/>
+            <w:r>
+              <w:rPr>
+                <w:rFonts w:asciiTheme="minorHAnsi" w:hAnsiTheme="minorHAnsi" w:cstheme="minorHAnsi"/>
+                <w:sz w:val="18"/>
+                <w:szCs w:val="18"/>
+                <w:lang w:val="en"/>
+              </w:rPr>
+              <w:t>$</w:t>
             </w:r>
             <w:proofErr w:type="spellStart"/>
             <w:r>
@@ -801,8 +927,19 @@
                 <w:szCs w:val="18"/>
                 <w:lang w:val="en"/>
               </w:rPr>
-              <w:t>[i</w:t>
-            </w:r>
+              <w:t>[</w:t>
+            </w:r>
+            <w:proofErr w:type="spellStart"/>
+            <w:r>
+              <w:rPr>
+                <w:rFonts w:asciiTheme="minorHAnsi" w:hAnsiTheme="minorHAnsi" w:cstheme="minorHAnsi"/>
+                <w:sz w:val="18"/>
+                <w:szCs w:val="18"/>
+                <w:lang w:val="en"/>
+              </w:rPr>
+              <w:t>i</w:t>
+            </w:r>
+            <w:proofErr w:type="spellEnd"/>
             <w:proofErr w:type="gramStart"/>
             <w:r>
               <w:rPr>
@@ -860,8 +997,19 @@
                 <w:szCs w:val="18"/>
                 <w:lang w:val="en"/>
               </w:rPr>
-              <w:t>[i</w:t>
-            </w:r>
+              <w:t>[</w:t>
+            </w:r>
+            <w:proofErr w:type="spellStart"/>
+            <w:r>
+              <w:rPr>
+                <w:rFonts w:asciiTheme="minorHAnsi" w:hAnsiTheme="minorHAnsi" w:cstheme="minorHAnsi"/>
+                <w:sz w:val="18"/>
+                <w:szCs w:val="18"/>
+                <w:lang w:val="en"/>
+              </w:rPr>
+              <w:t>i</w:t>
+            </w:r>
+            <w:proofErr w:type="spellEnd"/>
             <w:proofErr w:type="gramStart"/>
             <w:r>
               <w:rPr>
@@ -941,8 +1089,19 @@
                 <w:szCs w:val="18"/>
                 <w:lang w:val="en"/>
               </w:rPr>
-              <w:t>[i</w:t>
-            </w:r>
+              <w:t>[</w:t>
+            </w:r>
+            <w:proofErr w:type="spellStart"/>
+            <w:r>
+              <w:rPr>
+                <w:rFonts w:asciiTheme="minorHAnsi" w:hAnsiTheme="minorHAnsi" w:cstheme="minorHAnsi"/>
+                <w:sz w:val="18"/>
+                <w:szCs w:val="18"/>
+                <w:lang w:val="en"/>
+              </w:rPr>
+              <w:t>i</w:t>
+            </w:r>
+            <w:proofErr w:type="spellEnd"/>
             <w:proofErr w:type="gramStart"/>
             <w:r>
               <w:rPr>
@@ -1013,6 +1172,7 @@
                 <w:lang w:val="en"/>
               </w:rPr>
             </w:pPr>
+            <w:proofErr w:type="gramStart"/>
             <w:r>
               <w:rPr>
                 <w:rFonts w:asciiTheme="minorHAnsi" w:hAnsiTheme="minorHAnsi" w:cstheme="minorHAnsi"/>
@@ -1031,7 +1191,17 @@
                 <w:szCs w:val="18"/>
                 <w:lang w:val="en"/>
               </w:rPr>
-              <w:t>: {$</w:t>
+              <w:t>: {</w:t>
+            </w:r>
+            <w:proofErr w:type="gramEnd"/>
+            <w:r>
+              <w:rPr>
+                <w:rFonts w:asciiTheme="minorHAnsi" w:hAnsiTheme="minorHAnsi" w:cstheme="minorHAnsi"/>
+                <w:sz w:val="18"/>
+                <w:szCs w:val="18"/>
+                <w:lang w:val="en"/>
+              </w:rPr>
+              <w:t>$</w:t>
             </w:r>
             <w:proofErr w:type="spellStart"/>
             <w:r>
@@ -1051,8 +1221,19 @@
                 <w:szCs w:val="18"/>
                 <w:lang w:val="en"/>
               </w:rPr>
-              <w:t>[i</w:t>
-            </w:r>
+              <w:t>[</w:t>
+            </w:r>
+            <w:proofErr w:type="spellStart"/>
+            <w:r>
+              <w:rPr>
+                <w:rFonts w:asciiTheme="minorHAnsi" w:hAnsiTheme="minorHAnsi" w:cstheme="minorHAnsi"/>
+                <w:sz w:val="18"/>
+                <w:szCs w:val="18"/>
+                <w:lang w:val="en"/>
+              </w:rPr>
+              <w:t>i</w:t>
+            </w:r>
+            <w:proofErr w:type="spellEnd"/>
             <w:proofErr w:type="gramStart"/>
             <w:r>
               <w:rPr>
@@ -1110,8 +1291,19 @@
                 <w:szCs w:val="18"/>
                 <w:lang w:val="en"/>
               </w:rPr>
-              <w:t>[i</w:t>
-            </w:r>
+              <w:t>[</w:t>
+            </w:r>
+            <w:proofErr w:type="spellStart"/>
+            <w:r>
+              <w:rPr>
+                <w:rFonts w:asciiTheme="minorHAnsi" w:hAnsiTheme="minorHAnsi" w:cstheme="minorHAnsi"/>
+                <w:sz w:val="18"/>
+                <w:szCs w:val="18"/>
+                <w:lang w:val="en"/>
+              </w:rPr>
+              <w:t>i</w:t>
+            </w:r>
+            <w:proofErr w:type="spellEnd"/>
             <w:proofErr w:type="gramStart"/>
             <w:r>
               <w:rPr>
@@ -1189,8 +1381,19 @@
                 <w:szCs w:val="18"/>
                 <w:lang w:val="en"/>
               </w:rPr>
-              <w:t>[i</w:t>
-            </w:r>
+              <w:t>[</w:t>
+            </w:r>
+            <w:proofErr w:type="spellStart"/>
+            <w:r>
+              <w:rPr>
+                <w:rFonts w:asciiTheme="minorHAnsi" w:hAnsiTheme="minorHAnsi" w:cstheme="minorHAnsi"/>
+                <w:sz w:val="18"/>
+                <w:szCs w:val="18"/>
+                <w:lang w:val="en"/>
+              </w:rPr>
+              <w:t>i</w:t>
+            </w:r>
+            <w:proofErr w:type="spellEnd"/>
             <w:proofErr w:type="gramStart"/>
             <w:r>
               <w:rPr>
@@ -1261,6 +1464,7 @@
                 <w:lang w:val="en"/>
               </w:rPr>
             </w:pPr>
+            <w:proofErr w:type="gramStart"/>
             <w:r>
               <w:rPr>
                 <w:rFonts w:asciiTheme="minorHAnsi" w:hAnsiTheme="minorHAnsi" w:cstheme="minorHAnsi"/>
@@ -1279,7 +1483,17 @@
                 <w:szCs w:val="18"/>
                 <w:lang w:val="en"/>
               </w:rPr>
-              <w:t>{$</w:t>
+              <w:t>{</w:t>
+            </w:r>
+            <w:proofErr w:type="gramEnd"/>
+            <w:r>
+              <w:rPr>
+                <w:rFonts w:asciiTheme="minorHAnsi" w:hAnsiTheme="minorHAnsi" w:cstheme="minorHAnsi"/>
+                <w:sz w:val="18"/>
+                <w:szCs w:val="18"/>
+                <w:lang w:val="en"/>
+              </w:rPr>
+              <w:t>$</w:t>
             </w:r>
             <w:proofErr w:type="spellStart"/>
             <w:r>
@@ -1299,8 +1513,19 @@
                 <w:szCs w:val="18"/>
                 <w:lang w:val="en"/>
               </w:rPr>
-              <w:t>[i</w:t>
-            </w:r>
+              <w:t>[</w:t>
+            </w:r>
+            <w:proofErr w:type="spellStart"/>
+            <w:r>
+              <w:rPr>
+                <w:rFonts w:asciiTheme="minorHAnsi" w:hAnsiTheme="minorHAnsi" w:cstheme="minorHAnsi"/>
+                <w:sz w:val="18"/>
+                <w:szCs w:val="18"/>
+                <w:lang w:val="en"/>
+              </w:rPr>
+              <w:t>i</w:t>
+            </w:r>
+            <w:proofErr w:type="spellEnd"/>
             <w:proofErr w:type="gramStart"/>
             <w:r>
               <w:rPr>
@@ -1358,8 +1583,19 @@
                 <w:szCs w:val="18"/>
                 <w:lang w:val="en"/>
               </w:rPr>
-              <w:t>[i</w:t>
-            </w:r>
+              <w:t>[</w:t>
+            </w:r>
+            <w:proofErr w:type="spellStart"/>
+            <w:r>
+              <w:rPr>
+                <w:rFonts w:asciiTheme="minorHAnsi" w:hAnsiTheme="minorHAnsi" w:cstheme="minorHAnsi"/>
+                <w:sz w:val="18"/>
+                <w:szCs w:val="18"/>
+                <w:lang w:val="en"/>
+              </w:rPr>
+              <w:t>i</w:t>
+            </w:r>
+            <w:proofErr w:type="spellEnd"/>
             <w:proofErr w:type="gramStart"/>
             <w:r>
               <w:rPr>
@@ -1440,8 +1676,20 @@
                 <w:szCs w:val="18"/>
                 <w:lang w:val="en"/>
               </w:rPr>
-              <w:t>[i</w:t>
-            </w:r>
+              <w:t>[</w:t>
+            </w:r>
+            <w:proofErr w:type="spellStart"/>
+            <w:r>
+              <w:rPr>
+                <w:rFonts w:asciiTheme="minorHAnsi" w:hAnsiTheme="minorHAnsi" w:cstheme="minorHAnsi"/>
+                <w:bCs/>
+                <w:sz w:val="18"/>
+                <w:szCs w:val="18"/>
+                <w:lang w:val="en"/>
+              </w:rPr>
+              <w:t>i</w:t>
+            </w:r>
+            <w:proofErr w:type="spellEnd"/>
             <w:proofErr w:type="gramStart"/>
             <w:r>
               <w:rPr>
@@ -1528,17 +1776,40 @@
                 <w:szCs w:val="18"/>
                 <w:lang w:val="en"/>
               </w:rPr>
-              <w:t xml:space="preserve">EA Type: </w:t>
-            </w:r>
-            <w:r>
-              <w:rPr>
-                <w:rFonts w:asciiTheme="minorHAnsi" w:hAnsiTheme="minorHAnsi" w:cstheme="minorHAnsi"/>
-                <w:bCs/>
-                <w:sz w:val="18"/>
-                <w:szCs w:val="18"/>
-                <w:lang w:val="en"/>
-              </w:rPr>
-              <w:t>{$</w:t>
+              <w:t xml:space="preserve">EA </w:t>
+            </w:r>
+            <w:proofErr w:type="gramStart"/>
+            <w:r>
+              <w:rPr>
+                <w:rFonts w:asciiTheme="minorHAnsi" w:hAnsiTheme="minorHAnsi" w:cstheme="minorHAnsi"/>
+                <w:b/>
+                <w:bCs/>
+                <w:sz w:val="18"/>
+                <w:szCs w:val="18"/>
+                <w:lang w:val="en"/>
+              </w:rPr>
+              <w:t xml:space="preserve">Type: </w:t>
+            </w:r>
+            <w:r>
+              <w:rPr>
+                <w:rFonts w:asciiTheme="minorHAnsi" w:hAnsiTheme="minorHAnsi" w:cstheme="minorHAnsi"/>
+                <w:bCs/>
+                <w:sz w:val="18"/>
+                <w:szCs w:val="18"/>
+                <w:lang w:val="en"/>
+              </w:rPr>
+              <w:t>{</w:t>
+            </w:r>
+            <w:proofErr w:type="gramEnd"/>
+            <w:r>
+              <w:rPr>
+                <w:rFonts w:asciiTheme="minorHAnsi" w:hAnsiTheme="minorHAnsi" w:cstheme="minorHAnsi"/>
+                <w:bCs/>
+                <w:sz w:val="18"/>
+                <w:szCs w:val="18"/>
+                <w:lang w:val="en"/>
+              </w:rPr>
+              <w:t>$</w:t>
             </w:r>
             <w:proofErr w:type="spellStart"/>
             <w:r>
@@ -1560,8 +1831,20 @@
                 <w:szCs w:val="18"/>
                 <w:lang w:val="en"/>
               </w:rPr>
-              <w:t>[i</w:t>
-            </w:r>
+              <w:t>[</w:t>
+            </w:r>
+            <w:proofErr w:type="spellStart"/>
+            <w:r>
+              <w:rPr>
+                <w:rFonts w:asciiTheme="minorHAnsi" w:hAnsiTheme="minorHAnsi" w:cstheme="minorHAnsi"/>
+                <w:bCs/>
+                <w:sz w:val="18"/>
+                <w:szCs w:val="18"/>
+                <w:lang w:val="en"/>
+              </w:rPr>
+              <w:t>i</w:t>
+            </w:r>
+            <w:proofErr w:type="spellEnd"/>
             <w:proofErr w:type="gramStart"/>
             <w:r>
               <w:rPr>
@@ -1626,7 +1909,29 @@
                 <w:szCs w:val="18"/>
                 <w:lang w:val="en"/>
               </w:rPr>
-              <w:t>[i]</w:t>
+              <w:t>[</w:t>
+            </w:r>
+            <w:proofErr w:type="spellStart"/>
+            <w:r>
+              <w:rPr>
+                <w:rFonts w:asciiTheme="minorHAnsi" w:hAnsiTheme="minorHAnsi" w:cstheme="minorHAnsi"/>
+                <w:bCs/>
+                <w:sz w:val="18"/>
+                <w:szCs w:val="18"/>
+                <w:lang w:val="en"/>
+              </w:rPr>
+              <w:t>i</w:t>
+            </w:r>
+            <w:proofErr w:type="spellEnd"/>
+            <w:r>
+              <w:rPr>
+                <w:rFonts w:asciiTheme="minorHAnsi" w:hAnsiTheme="minorHAnsi" w:cstheme="minorHAnsi"/>
+                <w:bCs/>
+                <w:sz w:val="18"/>
+                <w:szCs w:val="18"/>
+                <w:lang w:val="en"/>
+              </w:rPr>
+              <w:t>]</w:t>
             </w:r>
             <w:r>
               <w:t xml:space="preserve"> .</w:t>
@@ -1723,7 +2028,27 @@
                 <w:szCs w:val="18"/>
                 <w:lang w:val="en"/>
               </w:rPr>
-              <w:t>[i].</w:t>
+              <w:t>[</w:t>
+            </w:r>
+            <w:proofErr w:type="spellStart"/>
+            <w:r>
+              <w:rPr>
+                <w:rFonts w:asciiTheme="minorHAnsi" w:hAnsiTheme="minorHAnsi" w:cstheme="minorHAnsi"/>
+                <w:sz w:val="18"/>
+                <w:szCs w:val="18"/>
+                <w:lang w:val="en"/>
+              </w:rPr>
+              <w:t>i</w:t>
+            </w:r>
+            <w:proofErr w:type="spellEnd"/>
+            <w:r>
+              <w:rPr>
+                <w:rFonts w:asciiTheme="minorHAnsi" w:hAnsiTheme="minorHAnsi" w:cstheme="minorHAnsi"/>
+                <w:sz w:val="18"/>
+                <w:szCs w:val="18"/>
+                <w:lang w:val="en"/>
+              </w:rPr>
+              <w:t>].</w:t>
             </w:r>
             <w:proofErr w:type="spellStart"/>
             <w:r>
@@ -1783,8 +2108,19 @@
                 <w:szCs w:val="18"/>
                 <w:lang w:val="en"/>
               </w:rPr>
-              <w:t>[i</w:t>
-            </w:r>
+              <w:t>[</w:t>
+            </w:r>
+            <w:proofErr w:type="spellStart"/>
+            <w:r>
+              <w:rPr>
+                <w:rFonts w:asciiTheme="minorHAnsi" w:hAnsiTheme="minorHAnsi" w:cstheme="minorHAnsi"/>
+                <w:sz w:val="18"/>
+                <w:szCs w:val="18"/>
+                <w:lang w:val="en"/>
+              </w:rPr>
+              <w:t>i</w:t>
+            </w:r>
+            <w:proofErr w:type="spellEnd"/>
             <w:proofErr w:type="gramStart"/>
             <w:r>
               <w:rPr>
@@ -1867,8 +2203,20 @@
                 <w:szCs w:val="18"/>
                 <w:lang w:val="en"/>
               </w:rPr>
-              <w:t>[i</w:t>
-            </w:r>
+              <w:t>[</w:t>
+            </w:r>
+            <w:proofErr w:type="spellStart"/>
+            <w:r>
+              <w:rPr>
+                <w:rFonts w:asciiTheme="minorHAnsi" w:hAnsiTheme="minorHAnsi" w:cstheme="minorHAnsi"/>
+                <w:bCs/>
+                <w:sz w:val="18"/>
+                <w:szCs w:val="18"/>
+                <w:lang w:val="en"/>
+              </w:rPr>
+              <w:t>i</w:t>
+            </w:r>
+            <w:proofErr w:type="spellEnd"/>
             <w:proofErr w:type="gramStart"/>
             <w:r>
               <w:rPr>
@@ -1949,8 +2297,18 @@
                 <w:sz w:val="18"/>
                 <w:szCs w:val="18"/>
               </w:rPr>
-              <w:t>[i</w:t>
-            </w:r>
+              <w:t>[</w:t>
+            </w:r>
+            <w:proofErr w:type="spellStart"/>
+            <w:r>
+              <w:rPr>
+                <w:rFonts w:asciiTheme="minorHAnsi" w:hAnsiTheme="minorHAnsi" w:cstheme="minorHAnsi"/>
+                <w:sz w:val="18"/>
+                <w:szCs w:val="18"/>
+              </w:rPr>
+              <w:t>i</w:t>
+            </w:r>
+            <w:proofErr w:type="spellEnd"/>
             <w:proofErr w:type="gramStart"/>
             <w:r>
               <w:rPr>
@@ -2048,8 +2406,18 @@
                 <w:sz w:val="18"/>
                 <w:szCs w:val="18"/>
               </w:rPr>
-              <w:t>[i</w:t>
-            </w:r>
+              <w:t>[</w:t>
+            </w:r>
+            <w:proofErr w:type="spellStart"/>
+            <w:r>
+              <w:rPr>
+                <w:rFonts w:asciiTheme="minorHAnsi" w:hAnsiTheme="minorHAnsi" w:cstheme="minorHAnsi"/>
+                <w:sz w:val="18"/>
+                <w:szCs w:val="18"/>
+              </w:rPr>
+              <w:t>i</w:t>
+            </w:r>
+            <w:proofErr w:type="spellEnd"/>
             <w:proofErr w:type="gramStart"/>
             <w:r>
               <w:rPr>
@@ -2120,8 +2488,18 @@
                 <w:sz w:val="18"/>
                 <w:szCs w:val="18"/>
               </w:rPr>
-              <w:t>[i</w:t>
-            </w:r>
+              <w:t>[</w:t>
+            </w:r>
+            <w:proofErr w:type="spellStart"/>
+            <w:r>
+              <w:rPr>
+                <w:rFonts w:asciiTheme="minorHAnsi" w:hAnsiTheme="minorHAnsi" w:cstheme="minorHAnsi"/>
+                <w:sz w:val="18"/>
+                <w:szCs w:val="18"/>
+              </w:rPr>
+              <w:t>i</w:t>
+            </w:r>
+            <w:proofErr w:type="spellEnd"/>
             <w:proofErr w:type="gramStart"/>
             <w:r>
               <w:rPr>
@@ -2210,7 +2588,29 @@
                 <w:szCs w:val="18"/>
                 <w:lang w:val="en-US"/>
               </w:rPr>
-              <w:t>[i].</w:t>
+              <w:t>[</w:t>
+            </w:r>
+            <w:proofErr w:type="spellStart"/>
+            <w:r>
+              <w:rPr>
+                <w:rFonts w:asciiTheme="minorHAnsi" w:hAnsiTheme="minorHAnsi" w:cstheme="minorHAnsi"/>
+                <w:bCs/>
+                <w:sz w:val="18"/>
+                <w:szCs w:val="18"/>
+                <w:lang w:val="en-US"/>
+              </w:rPr>
+              <w:t>i</w:t>
+            </w:r>
+            <w:proofErr w:type="spellEnd"/>
+            <w:r>
+              <w:rPr>
+                <w:rFonts w:asciiTheme="minorHAnsi" w:hAnsiTheme="minorHAnsi" w:cstheme="minorHAnsi"/>
+                <w:bCs/>
+                <w:sz w:val="18"/>
+                <w:szCs w:val="18"/>
+                <w:lang w:val="en-US"/>
+              </w:rPr>
+              <w:t>].</w:t>
             </w:r>
             <w:proofErr w:type="spellStart"/>
             <w:r>
@@ -2305,8 +2705,19 @@
                 <w:szCs w:val="20"/>
                 <w:lang w:val="en"/>
               </w:rPr>
-              <w:t>[i</w:t>
-            </w:r>
+              <w:t>[</w:t>
+            </w:r>
+            <w:proofErr w:type="spellStart"/>
+            <w:r>
+              <w:rPr>
+                <w:rFonts w:asciiTheme="minorHAnsi" w:hAnsiTheme="minorHAnsi" w:cstheme="minorHAnsi"/>
+                <w:sz w:val="20"/>
+                <w:szCs w:val="20"/>
+                <w:lang w:val="en"/>
+              </w:rPr>
+              <w:t>i</w:t>
+            </w:r>
+            <w:proofErr w:type="spellEnd"/>
             <w:proofErr w:type="gramStart"/>
             <w:r>
               <w:rPr>
@@ -2394,7 +2805,19 @@
                 <w:szCs w:val="20"/>
                 <w:lang w:val="en"/>
               </w:rPr>
-              <w:t>Work Description</w:t>
+              <w:t xml:space="preserve">Work </w:t>
+            </w:r>
+            <w:proofErr w:type="gramStart"/>
+            <w:r>
+              <w:rPr>
+                <w:rFonts w:asciiTheme="minorHAnsi" w:hAnsiTheme="minorHAnsi" w:cstheme="minorHAnsi"/>
+                <w:b/>
+                <w:bCs/>
+                <w:sz w:val="20"/>
+                <w:szCs w:val="20"/>
+                <w:lang w:val="en"/>
+              </w:rPr>
+              <w:t>Description</w:t>
             </w:r>
             <w:r>
               <w:rPr>
@@ -2423,6 +2846,7 @@
               </w:rPr>
               <w:t>{</w:t>
             </w:r>
+            <w:proofErr w:type="gramEnd"/>
             <w:r>
               <w:rPr>
                 <w:rFonts w:asciiTheme="minorHAnsi" w:hAnsiTheme="minorHAnsi" w:cstheme="minorHAnsi"/>
@@ -2450,7 +2874,27 @@
                 <w:szCs w:val="20"/>
                 <w:lang w:val="en"/>
               </w:rPr>
-              <w:t>[i].</w:t>
+              <w:t>[</w:t>
+            </w:r>
+            <w:proofErr w:type="spellStart"/>
+            <w:r>
+              <w:rPr>
+                <w:rFonts w:asciiTheme="minorHAnsi" w:hAnsiTheme="minorHAnsi" w:cstheme="minorHAnsi"/>
+                <w:sz w:val="20"/>
+                <w:szCs w:val="20"/>
+                <w:lang w:val="en"/>
+              </w:rPr>
+              <w:t>i</w:t>
+            </w:r>
+            <w:proofErr w:type="spellEnd"/>
+            <w:r>
+              <w:rPr>
+                <w:rFonts w:asciiTheme="minorHAnsi" w:hAnsiTheme="minorHAnsi" w:cstheme="minorHAnsi"/>
+                <w:sz w:val="20"/>
+                <w:szCs w:val="20"/>
+                <w:lang w:val="en"/>
+              </w:rPr>
+              <w:t>].</w:t>
             </w:r>
             <w:proofErr w:type="spellStart"/>
             <w:r>
@@ -2517,7 +2961,27 @@
                 <w:szCs w:val="20"/>
                 <w:lang w:val="en"/>
               </w:rPr>
-              <w:t>[i]</w:t>
+              <w:t>[</w:t>
+            </w:r>
+            <w:proofErr w:type="spellStart"/>
+            <w:r>
+              <w:rPr>
+                <w:rFonts w:asciiTheme="minorHAnsi" w:hAnsiTheme="minorHAnsi" w:cstheme="minorHAnsi"/>
+                <w:sz w:val="20"/>
+                <w:szCs w:val="20"/>
+                <w:lang w:val="en"/>
+              </w:rPr>
+              <w:t>i</w:t>
+            </w:r>
+            <w:proofErr w:type="spellEnd"/>
+            <w:r>
+              <w:rPr>
+                <w:rFonts w:asciiTheme="minorHAnsi" w:hAnsiTheme="minorHAnsi" w:cstheme="minorHAnsi"/>
+                <w:sz w:val="20"/>
+                <w:szCs w:val="20"/>
+                <w:lang w:val="en"/>
+              </w:rPr>
+              <w:t>]</w:t>
             </w:r>
             <w:r>
               <w:rPr>
@@ -2612,8 +3076,19 @@
                 <w:szCs w:val="20"/>
                 <w:lang w:val="en"/>
               </w:rPr>
-              <w:t>[i</w:t>
-            </w:r>
+              <w:t>[</w:t>
+            </w:r>
+            <w:proofErr w:type="spellStart"/>
+            <w:r>
+              <w:rPr>
+                <w:rFonts w:asciiTheme="minorHAnsi" w:hAnsiTheme="minorHAnsi" w:cstheme="minorHAnsi"/>
+                <w:sz w:val="20"/>
+                <w:szCs w:val="20"/>
+                <w:lang w:val="en"/>
+              </w:rPr>
+              <w:t>i</w:t>
+            </w:r>
+            <w:proofErr w:type="spellEnd"/>
             <w:proofErr w:type="gramStart"/>
             <w:r>
               <w:rPr>
@@ -2692,7 +3167,19 @@
                 <w:szCs w:val="20"/>
                 <w:lang w:val="en"/>
               </w:rPr>
-              <w:t>Project Description</w:t>
+              <w:t xml:space="preserve">Project </w:t>
+            </w:r>
+            <w:proofErr w:type="gramStart"/>
+            <w:r>
+              <w:rPr>
+                <w:rFonts w:asciiTheme="minorHAnsi" w:hAnsiTheme="minorHAnsi" w:cstheme="minorHAnsi"/>
+                <w:b/>
+                <w:bCs/>
+                <w:sz w:val="20"/>
+                <w:szCs w:val="20"/>
+                <w:lang w:val="en"/>
+              </w:rPr>
+              <w:t>Description</w:t>
             </w:r>
             <w:r>
               <w:rPr>
@@ -2719,7 +3206,17 @@
                 <w:szCs w:val="20"/>
                 <w:lang w:val="en"/>
               </w:rPr>
-              <w:t>{$</w:t>
+              <w:t>{</w:t>
+            </w:r>
+            <w:proofErr w:type="gramEnd"/>
+            <w:r>
+              <w:rPr>
+                <w:rFonts w:asciiTheme="minorHAnsi" w:hAnsiTheme="minorHAnsi" w:cstheme="minorHAnsi"/>
+                <w:sz w:val="20"/>
+                <w:szCs w:val="20"/>
+                <w:lang w:val="en"/>
+              </w:rPr>
+              <w:t>$</w:t>
             </w:r>
             <w:proofErr w:type="spellStart"/>
             <w:r>
@@ -2739,7 +3236,27 @@
                 <w:szCs w:val="20"/>
                 <w:lang w:val="en"/>
               </w:rPr>
-              <w:t>[i].</w:t>
+              <w:t>[</w:t>
+            </w:r>
+            <w:proofErr w:type="spellStart"/>
+            <w:r>
+              <w:rPr>
+                <w:rFonts w:asciiTheme="minorHAnsi" w:hAnsiTheme="minorHAnsi" w:cstheme="minorHAnsi"/>
+                <w:sz w:val="20"/>
+                <w:szCs w:val="20"/>
+                <w:lang w:val="en"/>
+              </w:rPr>
+              <w:t>i</w:t>
+            </w:r>
+            <w:proofErr w:type="spellEnd"/>
+            <w:r>
+              <w:rPr>
+                <w:rFonts w:asciiTheme="minorHAnsi" w:hAnsiTheme="minorHAnsi" w:cstheme="minorHAnsi"/>
+                <w:sz w:val="20"/>
+                <w:szCs w:val="20"/>
+                <w:lang w:val="en"/>
+              </w:rPr>
+              <w:t>].</w:t>
             </w:r>
             <w:proofErr w:type="spellStart"/>
             <w:r>
@@ -2797,8 +3314,19 @@
                 <w:szCs w:val="20"/>
                 <w:lang w:val="en"/>
               </w:rPr>
-              <w:t>[i</w:t>
-            </w:r>
+              <w:t>[</w:t>
+            </w:r>
+            <w:proofErr w:type="spellStart"/>
+            <w:r>
+              <w:rPr>
+                <w:rFonts w:asciiTheme="minorHAnsi" w:hAnsiTheme="minorHAnsi" w:cstheme="minorHAnsi"/>
+                <w:sz w:val="20"/>
+                <w:szCs w:val="20"/>
+                <w:lang w:val="en"/>
+              </w:rPr>
+              <w:t>i</w:t>
+            </w:r>
+            <w:proofErr w:type="spellEnd"/>
             <w:proofErr w:type="gramStart"/>
             <w:r>
               <w:rPr>
@@ -2964,7 +3492,25 @@
                 <w:sz w:val="20"/>
                 <w:szCs w:val="20"/>
               </w:rPr>
-              <w:t>[i].</w:t>
+              <w:t>[</w:t>
+            </w:r>
+            <w:proofErr w:type="spellStart"/>
+            <w:r>
+              <w:rPr>
+                <w:rFonts w:asciiTheme="minorHAnsi" w:hAnsiTheme="minorHAnsi" w:cstheme="minorHAnsi"/>
+                <w:sz w:val="20"/>
+                <w:szCs w:val="20"/>
+              </w:rPr>
+              <w:t>i</w:t>
+            </w:r>
+            <w:proofErr w:type="spellEnd"/>
+            <w:r>
+              <w:rPr>
+                <w:rFonts w:asciiTheme="minorHAnsi" w:hAnsiTheme="minorHAnsi" w:cstheme="minorHAnsi"/>
+                <w:sz w:val="20"/>
+                <w:szCs w:val="20"/>
+              </w:rPr>
+              <w:t>].</w:t>
             </w:r>
             <w:proofErr w:type="spellStart"/>
             <w:r>
@@ -3018,8 +3564,18 @@
                 <w:sz w:val="20"/>
                 <w:szCs w:val="20"/>
               </w:rPr>
-              <w:t>[i</w:t>
-            </w:r>
+              <w:t>[</w:t>
+            </w:r>
+            <w:proofErr w:type="spellStart"/>
+            <w:r>
+              <w:rPr>
+                <w:rFonts w:asciiTheme="minorHAnsi" w:hAnsiTheme="minorHAnsi" w:cstheme="minorHAnsi"/>
+                <w:sz w:val="20"/>
+                <w:szCs w:val="20"/>
+              </w:rPr>
+              <w:t>i</w:t>
+            </w:r>
+            <w:proofErr w:type="spellEnd"/>
             <w:proofErr w:type="gramStart"/>
             <w:r>
               <w:rPr>
@@ -3098,8 +3654,20 @@
                 <w:szCs w:val="18"/>
                 <w:lang w:val="en"/>
               </w:rPr>
-              <w:t>[i</w:t>
-            </w:r>
+              <w:t>[</w:t>
+            </w:r>
+            <w:proofErr w:type="spellStart"/>
+            <w:r>
+              <w:rPr>
+                <w:rFonts w:asciiTheme="minorHAnsi" w:hAnsiTheme="minorHAnsi" w:cstheme="minorHAnsi"/>
+                <w:bCs/>
+                <w:sz w:val="18"/>
+                <w:szCs w:val="18"/>
+                <w:lang w:val="en"/>
+              </w:rPr>
+              <w:t>i</w:t>
+            </w:r>
+            <w:proofErr w:type="spellEnd"/>
             <w:proofErr w:type="gramStart"/>
             <w:r>
               <w:rPr>
@@ -3175,22 +3743,15 @@
               <w:spacing w:line="201" w:lineRule="atLeast"/>
               <w:rPr>
                 <w:rFonts w:asciiTheme="minorHAnsi" w:hAnsiTheme="minorHAnsi" w:cstheme="minorHAnsi"/>
-                <w:sz w:val="20"/>
-                <w:szCs w:val="20"/>
+                <w:bCs/>
+                <w:sz w:val="18"/>
+                <w:szCs w:val="18"/>
               </w:rPr>
             </w:pPr>
             <w:r>
               <w:rPr>
-                <w:b/>
-                <w:bCs/>
-                <w:sz w:val="20"/>
-                <w:szCs w:val="20"/>
-              </w:rPr>
-              <w:t xml:space="preserve">Next PCP Title: </w:t>
-            </w:r>
-            <w:r>
-              <w:rPr>
-                <w:rFonts w:asciiTheme="minorHAnsi" w:hAnsiTheme="minorHAnsi" w:cstheme="minorHAnsi"/>
+                <w:rFonts w:asciiTheme="minorHAnsi" w:hAnsiTheme="minorHAnsi" w:cstheme="minorHAnsi"/>
+                <w:bCs/>
                 <w:sz w:val="20"/>
                 <w:szCs w:val="20"/>
               </w:rPr>
@@ -3200,6 +3761,7 @@
             <w:r>
               <w:rPr>
                 <w:rFonts w:asciiTheme="minorHAnsi" w:hAnsiTheme="minorHAnsi" w:cstheme="minorHAnsi"/>
+                <w:bCs/>
                 <w:sz w:val="20"/>
                 <w:szCs w:val="20"/>
               </w:rPr>
@@ -3209,15 +3771,28 @@
             <w:r>
               <w:rPr>
                 <w:rFonts w:asciiTheme="minorHAnsi" w:hAnsiTheme="minorHAnsi" w:cstheme="minorHAnsi"/>
-                <w:sz w:val="20"/>
-                <w:szCs w:val="20"/>
-              </w:rPr>
-              <w:t>[i</w:t>
-            </w:r>
+                <w:bCs/>
+                <w:sz w:val="20"/>
+                <w:szCs w:val="20"/>
+              </w:rPr>
+              <w:t>[</w:t>
+            </w:r>
+            <w:proofErr w:type="spellStart"/>
+            <w:r>
+              <w:rPr>
+                <w:rFonts w:asciiTheme="minorHAnsi" w:hAnsiTheme="minorHAnsi" w:cstheme="minorHAnsi"/>
+                <w:bCs/>
+                <w:sz w:val="20"/>
+                <w:szCs w:val="20"/>
+              </w:rPr>
+              <w:t>i</w:t>
+            </w:r>
+            <w:proofErr w:type="spellEnd"/>
             <w:proofErr w:type="gramStart"/>
             <w:r>
               <w:rPr>
                 <w:rFonts w:asciiTheme="minorHAnsi" w:hAnsiTheme="minorHAnsi" w:cstheme="minorHAnsi"/>
+                <w:bCs/>
                 <w:sz w:val="20"/>
                 <w:szCs w:val="20"/>
               </w:rPr>
@@ -3227,6 +3802,7 @@
             <w:r>
               <w:rPr>
                 <w:rFonts w:asciiTheme="minorHAnsi" w:hAnsiTheme="minorHAnsi" w:cstheme="minorHAnsi"/>
+                <w:bCs/>
                 <w:sz w:val="20"/>
                 <w:szCs w:val="20"/>
               </w:rPr>
@@ -3236,15 +3812,414 @@
             <w:r>
               <w:rPr>
                 <w:rFonts w:asciiTheme="minorHAnsi" w:hAnsiTheme="minorHAnsi" w:cstheme="minorHAnsi"/>
-                <w:sz w:val="20"/>
-                <w:szCs w:val="20"/>
-              </w:rPr>
-              <w:t>_pecp_title</w:t>
-            </w:r>
-            <w:proofErr w:type="spellEnd"/>
-            <w:r>
-              <w:rPr>
-                <w:rFonts w:asciiTheme="minorHAnsi" w:hAnsiTheme="minorHAnsi" w:cstheme="minorHAnsi"/>
+                <w:bCs/>
+                <w:sz w:val="20"/>
+                <w:szCs w:val="20"/>
+              </w:rPr>
+              <w:t>_pecp_</w:t>
+            </w:r>
+            <w:r>
+              <w:rPr>
+                <w:rFonts w:asciiTheme="minorHAnsi" w:hAnsiTheme="minorHAnsi" w:cstheme="minorHAnsi"/>
+                <w:bCs/>
+                <w:sz w:val="20"/>
+                <w:szCs w:val="20"/>
+              </w:rPr>
+              <w:t>date</w:t>
+            </w:r>
+            <w:proofErr w:type="spellEnd"/>
+            <w:r>
+              <w:rPr>
+                <w:rFonts w:asciiTheme="minorHAnsi" w:hAnsiTheme="minorHAnsi" w:cstheme="minorHAnsi"/>
+                <w:sz w:val="20"/>
+                <w:szCs w:val="20"/>
+                <w:lang w:val="en"/>
+              </w:rPr>
+              <w:t>:</w:t>
+            </w:r>
+            <w:proofErr w:type="spellStart"/>
+            <w:r>
+              <w:rPr>
+                <w:rFonts w:asciiTheme="minorHAnsi" w:hAnsiTheme="minorHAnsi" w:cstheme="minorHAnsi"/>
+                <w:sz w:val="20"/>
+                <w:szCs w:val="20"/>
+                <w:lang w:val="en"/>
+              </w:rPr>
+              <w:t>ifNEM</w:t>
+            </w:r>
+            <w:proofErr w:type="spellEnd"/>
+            <w:r>
+              <w:rPr>
+                <w:rFonts w:asciiTheme="minorHAnsi" w:hAnsiTheme="minorHAnsi" w:cstheme="minorHAnsi"/>
+                <w:sz w:val="20"/>
+                <w:szCs w:val="20"/>
+                <w:lang w:val="en"/>
+              </w:rPr>
+              <w:t>()</w:t>
+            </w:r>
+            <w:r>
+              <w:rPr>
+                <w:rFonts w:asciiTheme="minorHAnsi" w:hAnsiTheme="minorHAnsi" w:cstheme="minorHAnsi"/>
+                <w:bCs/>
+                <w:sz w:val="20"/>
+                <w:szCs w:val="20"/>
+              </w:rPr>
+              <w:t>:</w:t>
+            </w:r>
+            <w:proofErr w:type="spellStart"/>
+            <w:r>
+              <w:rPr>
+                <w:rFonts w:asciiTheme="minorHAnsi" w:hAnsiTheme="minorHAnsi" w:cstheme="minorHAnsi"/>
+                <w:bCs/>
+                <w:sz w:val="20"/>
+                <w:szCs w:val="20"/>
+              </w:rPr>
+              <w:t>showBegin</w:t>
+            </w:r>
+            <w:proofErr w:type="spellEnd"/>
+            <w:r>
+              <w:rPr>
+                <w:rFonts w:asciiTheme="minorHAnsi" w:hAnsiTheme="minorHAnsi" w:cstheme="minorHAnsi"/>
+                <w:bCs/>
+                <w:sz w:val="20"/>
+                <w:szCs w:val="20"/>
+              </w:rPr>
+              <w:t>}</w:t>
+            </w:r>
+            <w:r>
+              <w:rPr>
+                <w:rFonts w:asciiTheme="minorHAnsi" w:hAnsiTheme="minorHAnsi" w:cstheme="minorHAnsi"/>
+                <w:b/>
+                <w:sz w:val="20"/>
+                <w:szCs w:val="20"/>
+              </w:rPr>
+              <w:t>Upcoming Comment Period:</w:t>
+            </w:r>
+            <w:r>
+              <w:rPr>
+                <w:rFonts w:asciiTheme="minorHAnsi" w:hAnsiTheme="minorHAnsi" w:cstheme="minorHAnsi"/>
+                <w:bCs/>
+                <w:sz w:val="18"/>
+                <w:szCs w:val="18"/>
+              </w:rPr>
+              <w:t xml:space="preserve"> </w:t>
+            </w:r>
+            <w:r>
+              <w:rPr>
+                <w:rFonts w:asciiTheme="minorHAnsi" w:hAnsiTheme="minorHAnsi" w:cstheme="minorHAnsi"/>
+                <w:bCs/>
+                <w:sz w:val="20"/>
+                <w:szCs w:val="20"/>
+              </w:rPr>
+              <w:t>{$</w:t>
+            </w:r>
+            <w:proofErr w:type="spellStart"/>
+            <w:r>
+              <w:rPr>
+                <w:rFonts w:asciiTheme="minorHAnsi" w:hAnsiTheme="minorHAnsi" w:cstheme="minorHAnsi"/>
+                <w:bCs/>
+                <w:sz w:val="20"/>
+                <w:szCs w:val="20"/>
+              </w:rPr>
+              <w:t>item_val</w:t>
+            </w:r>
+            <w:proofErr w:type="spellEnd"/>
+            <w:r>
+              <w:rPr>
+                <w:rFonts w:asciiTheme="minorHAnsi" w:hAnsiTheme="minorHAnsi" w:cstheme="minorHAnsi"/>
+                <w:bCs/>
+                <w:sz w:val="20"/>
+                <w:szCs w:val="20"/>
+              </w:rPr>
+              <w:t>[</w:t>
+            </w:r>
+            <w:proofErr w:type="spellStart"/>
+            <w:r>
+              <w:rPr>
+                <w:rFonts w:asciiTheme="minorHAnsi" w:hAnsiTheme="minorHAnsi" w:cstheme="minorHAnsi"/>
+                <w:bCs/>
+                <w:sz w:val="20"/>
+                <w:szCs w:val="20"/>
+              </w:rPr>
+              <w:t>i</w:t>
+            </w:r>
+            <w:proofErr w:type="spellEnd"/>
+            <w:r>
+              <w:rPr>
+                <w:rFonts w:asciiTheme="minorHAnsi" w:hAnsiTheme="minorHAnsi" w:cstheme="minorHAnsi"/>
+                <w:bCs/>
+                <w:sz w:val="20"/>
+                <w:szCs w:val="20"/>
+              </w:rPr>
+              <w:t>].</w:t>
+            </w:r>
+            <w:proofErr w:type="spellStart"/>
+            <w:r>
+              <w:rPr>
+                <w:rFonts w:asciiTheme="minorHAnsi" w:hAnsiTheme="minorHAnsi" w:cstheme="minorHAnsi"/>
+                <w:bCs/>
+                <w:sz w:val="20"/>
+                <w:szCs w:val="20"/>
+              </w:rPr>
+              <w:t>phase_name</w:t>
+            </w:r>
+            <w:proofErr w:type="spellEnd"/>
+            <w:r>
+              <w:rPr>
+                <w:rFonts w:asciiTheme="minorHAnsi" w:hAnsiTheme="minorHAnsi" w:cstheme="minorHAnsi"/>
+                <w:bCs/>
+                <w:sz w:val="20"/>
+                <w:szCs w:val="20"/>
+              </w:rPr>
+              <w:t>}</w:t>
+            </w:r>
+            <w:r>
+              <w:rPr>
+                <w:rFonts w:asciiTheme="minorHAnsi" w:hAnsiTheme="minorHAnsi" w:cstheme="minorHAnsi"/>
+                <w:bCs/>
+                <w:sz w:val="20"/>
+                <w:szCs w:val="20"/>
+              </w:rPr>
+              <w:t xml:space="preserve"> - </w:t>
+            </w:r>
+            <w:r>
+              <w:rPr>
+                <w:rFonts w:asciiTheme="minorHAnsi" w:hAnsiTheme="minorHAnsi" w:cstheme="minorHAnsi"/>
+                <w:bCs/>
+                <w:sz w:val="20"/>
+                <w:szCs w:val="20"/>
+              </w:rPr>
+              <w:t>{$</w:t>
+            </w:r>
+            <w:proofErr w:type="spellStart"/>
+            <w:r>
+              <w:rPr>
+                <w:rFonts w:asciiTheme="minorHAnsi" w:hAnsiTheme="minorHAnsi" w:cstheme="minorHAnsi"/>
+                <w:bCs/>
+                <w:sz w:val="20"/>
+                <w:szCs w:val="20"/>
+              </w:rPr>
+              <w:t>item_val</w:t>
+            </w:r>
+            <w:proofErr w:type="spellEnd"/>
+            <w:r>
+              <w:rPr>
+                <w:rFonts w:asciiTheme="minorHAnsi" w:hAnsiTheme="minorHAnsi" w:cstheme="minorHAnsi"/>
+                <w:bCs/>
+                <w:sz w:val="20"/>
+                <w:szCs w:val="20"/>
+              </w:rPr>
+              <w:t>[</w:t>
+            </w:r>
+            <w:proofErr w:type="spellStart"/>
+            <w:r>
+              <w:rPr>
+                <w:rFonts w:asciiTheme="minorHAnsi" w:hAnsiTheme="minorHAnsi" w:cstheme="minorHAnsi"/>
+                <w:bCs/>
+                <w:sz w:val="20"/>
+                <w:szCs w:val="20"/>
+              </w:rPr>
+              <w:t>i</w:t>
+            </w:r>
+            <w:proofErr w:type="spellEnd"/>
+            <w:r>
+              <w:rPr>
+                <w:rFonts w:asciiTheme="minorHAnsi" w:hAnsiTheme="minorHAnsi" w:cstheme="minorHAnsi"/>
+                <w:bCs/>
+                <w:sz w:val="20"/>
+                <w:szCs w:val="20"/>
+              </w:rPr>
+              <w:t>].</w:t>
+            </w:r>
+            <w:proofErr w:type="spellStart"/>
+            <w:r>
+              <w:rPr>
+                <w:rFonts w:asciiTheme="minorHAnsi" w:hAnsiTheme="minorHAnsi" w:cstheme="minorHAnsi"/>
+                <w:bCs/>
+                <w:sz w:val="20"/>
+                <w:szCs w:val="20"/>
+              </w:rPr>
+              <w:t>next_pecp_date:formatD</w:t>
+            </w:r>
+            <w:proofErr w:type="spellEnd"/>
+            <w:r>
+              <w:rPr>
+                <w:rFonts w:asciiTheme="minorHAnsi" w:hAnsiTheme="minorHAnsi" w:cstheme="minorHAnsi"/>
+                <w:bCs/>
+                <w:sz w:val="20"/>
+                <w:szCs w:val="20"/>
+              </w:rPr>
+              <w:t>('LL')}</w:t>
+            </w:r>
+            <w:r>
+              <w:rPr>
+                <w:rFonts w:asciiTheme="minorHAnsi" w:hAnsiTheme="minorHAnsi" w:cstheme="minorHAnsi"/>
+                <w:bCs/>
+                <w:sz w:val="20"/>
+                <w:szCs w:val="20"/>
+              </w:rPr>
+              <w:t xml:space="preserve"> </w:t>
+            </w:r>
+            <w:r>
+              <w:rPr>
+                <w:rFonts w:asciiTheme="minorHAnsi" w:hAnsiTheme="minorHAnsi" w:cstheme="minorHAnsi"/>
+                <w:bCs/>
+                <w:sz w:val="20"/>
+                <w:szCs w:val="20"/>
+              </w:rPr>
+              <w:t>({$</w:t>
+            </w:r>
+            <w:proofErr w:type="spellStart"/>
+            <w:r>
+              <w:rPr>
+                <w:rFonts w:asciiTheme="minorHAnsi" w:hAnsiTheme="minorHAnsi" w:cstheme="minorHAnsi"/>
+                <w:bCs/>
+                <w:sz w:val="20"/>
+                <w:szCs w:val="20"/>
+              </w:rPr>
+              <w:t>item_val</w:t>
+            </w:r>
+            <w:proofErr w:type="spellEnd"/>
+            <w:r>
+              <w:rPr>
+                <w:rFonts w:asciiTheme="minorHAnsi" w:hAnsiTheme="minorHAnsi" w:cstheme="minorHAnsi"/>
+                <w:bCs/>
+                <w:sz w:val="20"/>
+                <w:szCs w:val="20"/>
+              </w:rPr>
+              <w:t>[</w:t>
+            </w:r>
+            <w:proofErr w:type="spellStart"/>
+            <w:r>
+              <w:rPr>
+                <w:rFonts w:asciiTheme="minorHAnsi" w:hAnsiTheme="minorHAnsi" w:cstheme="minorHAnsi"/>
+                <w:bCs/>
+                <w:sz w:val="20"/>
+                <w:szCs w:val="20"/>
+              </w:rPr>
+              <w:t>i</w:t>
+            </w:r>
+            <w:proofErr w:type="spellEnd"/>
+            <w:r>
+              <w:rPr>
+                <w:rFonts w:asciiTheme="minorHAnsi" w:hAnsiTheme="minorHAnsi" w:cstheme="minorHAnsi"/>
+                <w:bCs/>
+                <w:sz w:val="20"/>
+                <w:szCs w:val="20"/>
+              </w:rPr>
+              <w:t>].</w:t>
+            </w:r>
+            <w:proofErr w:type="spellStart"/>
+            <w:r>
+              <w:rPr>
+                <w:rFonts w:asciiTheme="minorHAnsi" w:hAnsiTheme="minorHAnsi" w:cstheme="minorHAnsi"/>
+                <w:bCs/>
+                <w:sz w:val="20"/>
+                <w:szCs w:val="20"/>
+              </w:rPr>
+              <w:t>event_number_of_days</w:t>
+            </w:r>
+            <w:proofErr w:type="spellEnd"/>
+            <w:r>
+              <w:rPr>
+                <w:rFonts w:asciiTheme="minorHAnsi" w:hAnsiTheme="minorHAnsi" w:cstheme="minorHAnsi"/>
+                <w:bCs/>
+                <w:sz w:val="20"/>
+                <w:szCs w:val="20"/>
+              </w:rPr>
+              <w:t xml:space="preserve">} </w:t>
+            </w:r>
+            <w:r>
+              <w:rPr>
+                <w:rFonts w:asciiTheme="minorHAnsi" w:hAnsiTheme="minorHAnsi" w:cstheme="minorHAnsi"/>
+                <w:bCs/>
+                <w:sz w:val="20"/>
+                <w:szCs w:val="20"/>
+              </w:rPr>
+              <w:t xml:space="preserve"> </w:t>
+            </w:r>
+            <w:r>
+              <w:rPr>
+                <w:rFonts w:asciiTheme="minorHAnsi" w:hAnsiTheme="minorHAnsi" w:cstheme="minorHAnsi"/>
+                <w:bCs/>
+                <w:sz w:val="20"/>
+                <w:szCs w:val="20"/>
+              </w:rPr>
+              <w:t>days) {$</w:t>
+            </w:r>
+            <w:proofErr w:type="spellStart"/>
+            <w:r>
+              <w:rPr>
+                <w:rFonts w:asciiTheme="minorHAnsi" w:hAnsiTheme="minorHAnsi" w:cstheme="minorHAnsi"/>
+                <w:bCs/>
+                <w:sz w:val="20"/>
+                <w:szCs w:val="20"/>
+              </w:rPr>
+              <w:t>item_val</w:t>
+            </w:r>
+            <w:proofErr w:type="spellEnd"/>
+            <w:r>
+              <w:rPr>
+                <w:rFonts w:asciiTheme="minorHAnsi" w:hAnsiTheme="minorHAnsi" w:cstheme="minorHAnsi"/>
+                <w:bCs/>
+                <w:sz w:val="20"/>
+                <w:szCs w:val="20"/>
+              </w:rPr>
+              <w:t>[</w:t>
+            </w:r>
+            <w:proofErr w:type="spellStart"/>
+            <w:r>
+              <w:rPr>
+                <w:rFonts w:asciiTheme="minorHAnsi" w:hAnsiTheme="minorHAnsi" w:cstheme="minorHAnsi"/>
+                <w:bCs/>
+                <w:sz w:val="20"/>
+                <w:szCs w:val="20"/>
+              </w:rPr>
+              <w:t>i</w:t>
+            </w:r>
+            <w:proofErr w:type="spellEnd"/>
+            <w:r>
+              <w:rPr>
+                <w:rFonts w:asciiTheme="minorHAnsi" w:hAnsiTheme="minorHAnsi" w:cstheme="minorHAnsi"/>
+                <w:bCs/>
+                <w:sz w:val="20"/>
+                <w:szCs w:val="20"/>
+              </w:rPr>
+              <w:t>].</w:t>
+            </w:r>
+            <w:proofErr w:type="spellStart"/>
+            <w:r>
+              <w:rPr>
+                <w:rFonts w:asciiTheme="minorHAnsi" w:hAnsiTheme="minorHAnsi" w:cstheme="minorHAnsi"/>
+                <w:bCs/>
+                <w:sz w:val="20"/>
+                <w:szCs w:val="20"/>
+              </w:rPr>
+              <w:t>next_pecp_</w:t>
+            </w:r>
+            <w:r>
+              <w:rPr>
+                <w:rFonts w:asciiTheme="minorHAnsi" w:hAnsiTheme="minorHAnsi" w:cstheme="minorHAnsi"/>
+                <w:bCs/>
+                <w:sz w:val="20"/>
+                <w:szCs w:val="20"/>
+              </w:rPr>
+              <w:t>date</w:t>
+            </w:r>
+            <w:r>
+              <w:rPr>
+                <w:rFonts w:asciiTheme="minorHAnsi" w:hAnsiTheme="minorHAnsi" w:cstheme="minorHAnsi"/>
+                <w:bCs/>
+                <w:sz w:val="20"/>
+                <w:szCs w:val="20"/>
+              </w:rPr>
+              <w:t>:showEnd</w:t>
+            </w:r>
+            <w:proofErr w:type="spellEnd"/>
+            <w:r>
+              <w:rPr>
+                <w:rFonts w:asciiTheme="minorHAnsi" w:hAnsiTheme="minorHAnsi" w:cstheme="minorHAnsi"/>
+                <w:bCs/>
                 <w:sz w:val="20"/>
                 <w:szCs w:val="20"/>
               </w:rPr>
@@ -3256,243 +4231,104 @@
               <w:spacing w:line="201" w:lineRule="atLeast"/>
               <w:rPr>
                 <w:rFonts w:asciiTheme="minorHAnsi" w:hAnsiTheme="minorHAnsi" w:cstheme="minorHAnsi"/>
+                <w:bCs/>
                 <w:sz w:val="18"/>
                 <w:szCs w:val="18"/>
                 <w:lang w:val="en"/>
               </w:rPr>
             </w:pPr>
-            <w:r>
-              <w:rPr>
-                <w:rFonts w:asciiTheme="minorHAnsi" w:hAnsiTheme="minorHAnsi" w:cstheme="minorHAnsi"/>
-                <w:sz w:val="18"/>
-                <w:szCs w:val="18"/>
-                <w:lang w:val="en"/>
-              </w:rPr>
-              <w:t>{$</w:t>
-            </w:r>
-            <w:proofErr w:type="spellStart"/>
-            <w:r>
-              <w:rPr>
-                <w:rFonts w:asciiTheme="minorHAnsi" w:hAnsiTheme="minorHAnsi" w:cstheme="minorHAnsi"/>
-                <w:sz w:val="18"/>
-                <w:szCs w:val="18"/>
-                <w:lang w:val="en"/>
-              </w:rPr>
-              <w:t>item_val</w:t>
-            </w:r>
-            <w:proofErr w:type="spellEnd"/>
-            <w:r>
-              <w:rPr>
-                <w:rFonts w:asciiTheme="minorHAnsi" w:hAnsiTheme="minorHAnsi" w:cstheme="minorHAnsi"/>
-                <w:sz w:val="18"/>
-                <w:szCs w:val="18"/>
-                <w:lang w:val="en"/>
-              </w:rPr>
-              <w:t>[i</w:t>
-            </w:r>
-            <w:proofErr w:type="gramStart"/>
-            <w:r>
-              <w:rPr>
-                <w:rFonts w:asciiTheme="minorHAnsi" w:hAnsiTheme="minorHAnsi" w:cstheme="minorHAnsi"/>
-                <w:sz w:val="18"/>
-                <w:szCs w:val="18"/>
-                <w:lang w:val="en"/>
-              </w:rPr>
-              <w:t>].</w:t>
-            </w:r>
-            <w:proofErr w:type="spellStart"/>
-            <w:r>
-              <w:rPr>
-                <w:rFonts w:asciiTheme="minorHAnsi" w:hAnsiTheme="minorHAnsi" w:cstheme="minorHAnsi"/>
-                <w:sz w:val="18"/>
-                <w:szCs w:val="18"/>
-                <w:lang w:val="en"/>
-              </w:rPr>
-              <w:t>next</w:t>
-            </w:r>
-            <w:proofErr w:type="gramEnd"/>
-            <w:r>
-              <w:rPr>
-                <w:rFonts w:asciiTheme="minorHAnsi" w:hAnsiTheme="minorHAnsi" w:cstheme="minorHAnsi"/>
-                <w:sz w:val="18"/>
-                <w:szCs w:val="18"/>
-                <w:lang w:val="en"/>
-              </w:rPr>
-              <w:t>_pecp_title:showEnd</w:t>
-            </w:r>
-            <w:proofErr w:type="spellEnd"/>
-            <w:r>
-              <w:rPr>
-                <w:rFonts w:asciiTheme="minorHAnsi" w:hAnsiTheme="minorHAnsi" w:cstheme="minorHAnsi"/>
-                <w:sz w:val="18"/>
-                <w:szCs w:val="18"/>
-                <w:lang w:val="en"/>
-              </w:rPr>
-              <w:t>}</w:t>
-            </w:r>
           </w:p>
           <w:p>
             <w:pPr>
-              <w:spacing w:line="201" w:lineRule="atLeast"/>
-              <w:rPr>
-                <w:rFonts w:asciiTheme="minorHAnsi" w:hAnsiTheme="minorHAnsi" w:cstheme="minorHAnsi"/>
-                <w:bCs/>
-                <w:sz w:val="18"/>
-                <w:szCs w:val="18"/>
-                <w:lang w:val="en"/>
+              <w:rPr>
+                <w:rFonts w:asciiTheme="minorHAnsi" w:hAnsiTheme="minorHAnsi" w:cstheme="minorHAnsi"/>
+                <w:sz w:val="20"/>
+                <w:szCs w:val="20"/>
               </w:rPr>
             </w:pPr>
             <w:r>
               <w:rPr>
                 <w:rFonts w:asciiTheme="minorHAnsi" w:hAnsiTheme="minorHAnsi" w:cstheme="minorHAnsi"/>
-                <w:bCs/>
-                <w:sz w:val="18"/>
-                <w:szCs w:val="18"/>
-                <w:lang w:val="en"/>
+                <w:b/>
+                <w:sz w:val="20"/>
+                <w:szCs w:val="20"/>
+              </w:rPr>
+              <w:t xml:space="preserve">Additional Information: </w:t>
+            </w:r>
+            <w:r>
+              <w:rPr>
+                <w:sz w:val="20"/>
+                <w:szCs w:val="20"/>
               </w:rPr>
               <w:t>{$</w:t>
             </w:r>
             <w:proofErr w:type="spellStart"/>
             <w:r>
               <w:rPr>
-                <w:rFonts w:asciiTheme="minorHAnsi" w:hAnsiTheme="minorHAnsi" w:cstheme="minorHAnsi"/>
-                <w:bCs/>
-                <w:sz w:val="18"/>
-                <w:szCs w:val="18"/>
-                <w:lang w:val="en"/>
+                <w:sz w:val="20"/>
+                <w:szCs w:val="20"/>
               </w:rPr>
               <w:t>item_val</w:t>
             </w:r>
             <w:proofErr w:type="spellEnd"/>
             <w:r>
               <w:rPr>
-                <w:rFonts w:asciiTheme="minorHAnsi" w:hAnsiTheme="minorHAnsi" w:cstheme="minorHAnsi"/>
-                <w:bCs/>
-                <w:sz w:val="18"/>
-                <w:szCs w:val="18"/>
-                <w:lang w:val="en"/>
-              </w:rPr>
-              <w:t>[i</w:t>
-            </w:r>
+                <w:sz w:val="20"/>
+                <w:szCs w:val="20"/>
+              </w:rPr>
+              <w:t>[</w:t>
+            </w:r>
+            <w:proofErr w:type="spellStart"/>
+            <w:r>
+              <w:rPr>
+                <w:sz w:val="20"/>
+                <w:szCs w:val="20"/>
+              </w:rPr>
+              <w:t>i</w:t>
+            </w:r>
+            <w:proofErr w:type="spellEnd"/>
             <w:proofErr w:type="gramStart"/>
             <w:r>
               <w:rPr>
-                <w:rFonts w:asciiTheme="minorHAnsi" w:hAnsiTheme="minorHAnsi" w:cstheme="minorHAnsi"/>
-                <w:bCs/>
-                <w:sz w:val="18"/>
-                <w:szCs w:val="18"/>
-                <w:lang w:val="en"/>
-              </w:rPr>
-              <w:t>]</w:t>
-            </w:r>
-            <w:r>
-              <w:t xml:space="preserve"> .</w:t>
+                <w:sz w:val="20"/>
+                <w:szCs w:val="20"/>
+              </w:rPr>
+              <w:t>].</w:t>
+            </w:r>
+            <w:proofErr w:type="spellStart"/>
+            <w:r>
+              <w:rPr>
+                <w:sz w:val="20"/>
+                <w:szCs w:val="20"/>
+              </w:rPr>
+              <w:t>additional</w:t>
             </w:r>
             <w:proofErr w:type="gramEnd"/>
             <w:r>
               <w:rPr>
-                <w:rFonts w:asciiTheme="minorHAnsi" w:hAnsiTheme="minorHAnsi" w:cstheme="minorHAnsi"/>
-                <w:sz w:val="20"/>
-                <w:szCs w:val="20"/>
-              </w:rPr>
-              <w:t xml:space="preserve"> </w:t>
-            </w:r>
-            <w:proofErr w:type="spellStart"/>
-            <w:r>
-              <w:rPr>
-                <w:rFonts w:asciiTheme="minorHAnsi" w:hAnsiTheme="minorHAnsi" w:cstheme="minorHAnsi"/>
-                <w:sz w:val="20"/>
-                <w:szCs w:val="20"/>
-              </w:rPr>
-              <w:t>next_pecp_short_</w:t>
-            </w:r>
-            <w:proofErr w:type="gramStart"/>
-            <w:r>
-              <w:rPr>
-                <w:rFonts w:asciiTheme="minorHAnsi" w:hAnsiTheme="minorHAnsi" w:cstheme="minorHAnsi"/>
-                <w:sz w:val="20"/>
-                <w:szCs w:val="20"/>
-              </w:rPr>
-              <w:t>description</w:t>
-            </w:r>
-            <w:proofErr w:type="spellEnd"/>
-            <w:r>
-              <w:rPr>
-                <w:rFonts w:asciiTheme="minorHAnsi" w:hAnsiTheme="minorHAnsi" w:cstheme="minorHAnsi"/>
-                <w:bCs/>
-                <w:sz w:val="18"/>
-                <w:szCs w:val="18"/>
-                <w:lang w:val="en"/>
-              </w:rPr>
-              <w:t>:</w:t>
-            </w:r>
-            <w:proofErr w:type="spellStart"/>
-            <w:r>
-              <w:rPr>
-                <w:rFonts w:asciiTheme="minorHAnsi" w:hAnsiTheme="minorHAnsi" w:cstheme="minorHAnsi"/>
-                <w:bCs/>
-                <w:sz w:val="18"/>
-                <w:szCs w:val="18"/>
-                <w:lang w:val="en"/>
-              </w:rPr>
-              <w:t>ifNEM</w:t>
-            </w:r>
-            <w:proofErr w:type="spellEnd"/>
-            <w:proofErr w:type="gramEnd"/>
-            <w:r>
-              <w:rPr>
-                <w:rFonts w:asciiTheme="minorHAnsi" w:hAnsiTheme="minorHAnsi" w:cstheme="minorHAnsi"/>
-                <w:bCs/>
-                <w:sz w:val="18"/>
-                <w:szCs w:val="18"/>
-                <w:lang w:val="en"/>
-              </w:rPr>
-              <w:t>():</w:t>
-            </w:r>
-            <w:proofErr w:type="spellStart"/>
-            <w:r>
-              <w:rPr>
-                <w:rFonts w:asciiTheme="minorHAnsi" w:hAnsiTheme="minorHAnsi" w:cstheme="minorHAnsi"/>
-                <w:bCs/>
-                <w:sz w:val="18"/>
-                <w:szCs w:val="18"/>
-                <w:lang w:val="en"/>
-              </w:rPr>
-              <w:t>showBegin</w:t>
-            </w:r>
-            <w:proofErr w:type="spellEnd"/>
-            <w:r>
-              <w:rPr>
-                <w:rFonts w:asciiTheme="minorHAnsi" w:hAnsiTheme="minorHAnsi" w:cstheme="minorHAnsi"/>
-                <w:bCs/>
-                <w:sz w:val="18"/>
-                <w:szCs w:val="18"/>
-                <w:lang w:val="en"/>
+                <w:sz w:val="20"/>
+                <w:szCs w:val="20"/>
+              </w:rPr>
+              <w:t>_info</w:t>
+            </w:r>
+            <w:proofErr w:type="spellEnd"/>
+            <w:r>
+              <w:rPr>
+                <w:sz w:val="20"/>
+                <w:szCs w:val="20"/>
               </w:rPr>
               <w:t>}</w:t>
             </w:r>
           </w:p>
           <w:p>
             <w:pPr>
-              <w:spacing w:line="201" w:lineRule="atLeast"/>
-              <w:rPr>
-                <w:rFonts w:asciiTheme="minorHAnsi" w:hAnsiTheme="minorHAnsi" w:cstheme="minorHAnsi"/>
+              <w:rPr>
                 <w:sz w:val="20"/>
                 <w:szCs w:val="20"/>
               </w:rPr>
             </w:pPr>
             <w:r>
               <w:rPr>
-                <w:b/>
-                <w:bCs/>
-                <w:sz w:val="20"/>
-                <w:szCs w:val="20"/>
-              </w:rPr>
-              <w:t xml:space="preserve">Next PCP Description: </w:t>
-            </w:r>
-            <w:r>
-              <w:rPr>
-                <w:rFonts w:asciiTheme="minorHAnsi" w:hAnsiTheme="minorHAnsi" w:cstheme="minorHAnsi"/>
                 <w:sz w:val="20"/>
                 <w:szCs w:val="20"/>
               </w:rPr>
@@ -3501,7 +4337,6 @@
             <w:proofErr w:type="spellStart"/>
             <w:r>
               <w:rPr>
-                <w:rFonts w:asciiTheme="minorHAnsi" w:hAnsiTheme="minorHAnsi" w:cstheme="minorHAnsi"/>
                 <w:sz w:val="20"/>
                 <w:szCs w:val="20"/>
               </w:rPr>
@@ -3510,25 +4345,47 @@
             <w:proofErr w:type="spellEnd"/>
             <w:r>
               <w:rPr>
-                <w:rFonts w:asciiTheme="minorHAnsi" w:hAnsiTheme="minorHAnsi" w:cstheme="minorHAnsi"/>
-                <w:sz w:val="20"/>
-                <w:szCs w:val="20"/>
-              </w:rPr>
-              <w:t xml:space="preserve">[i]. </w:t>
-            </w:r>
-            <w:proofErr w:type="spellStart"/>
-            <w:r>
-              <w:rPr>
-                <w:rFonts w:asciiTheme="minorHAnsi" w:hAnsiTheme="minorHAnsi" w:cstheme="minorHAnsi"/>
-                <w:sz w:val="20"/>
-                <w:szCs w:val="20"/>
-              </w:rPr>
-              <w:t>next_pecp_short_description</w:t>
-            </w:r>
-            <w:proofErr w:type="spellEnd"/>
-            <w:r>
-              <w:rPr>
-                <w:rFonts w:asciiTheme="minorHAnsi" w:hAnsiTheme="minorHAnsi" w:cstheme="minorHAnsi"/>
+                <w:sz w:val="20"/>
+                <w:szCs w:val="20"/>
+              </w:rPr>
+              <w:t>[</w:t>
+            </w:r>
+            <w:proofErr w:type="spellStart"/>
+            <w:r>
+              <w:rPr>
+                <w:sz w:val="20"/>
+                <w:szCs w:val="20"/>
+              </w:rPr>
+              <w:t>i</w:t>
+            </w:r>
+            <w:proofErr w:type="spellEnd"/>
+            <w:proofErr w:type="gramStart"/>
+            <w:r>
+              <w:rPr>
+                <w:sz w:val="20"/>
+                <w:szCs w:val="20"/>
+              </w:rPr>
+              <w:t>].</w:t>
+            </w:r>
+            <w:proofErr w:type="spellStart"/>
+            <w:r>
+              <w:rPr>
+                <w:sz w:val="20"/>
+                <w:szCs w:val="20"/>
+              </w:rPr>
+              <w:t>additional</w:t>
+            </w:r>
+            <w:proofErr w:type="gramEnd"/>
+            <w:r>
+              <w:rPr>
+                <w:sz w:val="20"/>
+                <w:szCs w:val="20"/>
+              </w:rPr>
+              <w:t>_info:showEnd</w:t>
+            </w:r>
+            <w:proofErr w:type="spellEnd"/>
+            <w:r>
+              <w:rPr>
                 <w:sz w:val="20"/>
                 <w:szCs w:val="20"/>
               </w:rPr>
@@ -3537,217 +4394,163 @@
           </w:p>
           <w:p>
             <w:pPr>
-              <w:spacing w:line="201" w:lineRule="atLeast"/>
-              <w:rPr>
-                <w:rFonts w:asciiTheme="minorHAnsi" w:hAnsiTheme="minorHAnsi" w:cstheme="minorHAnsi"/>
-                <w:sz w:val="18"/>
-                <w:szCs w:val="18"/>
-                <w:lang w:val="en"/>
+              <w:rPr>
+                <w:rFonts w:asciiTheme="minorHAnsi" w:hAnsiTheme="minorHAnsi" w:cstheme="minorHAnsi"/>
+                <w:b/>
+                <w:bCs/>
+                <w:sz w:val="20"/>
+                <w:szCs w:val="20"/>
               </w:rPr>
             </w:pPr>
             <w:r>
               <w:rPr>
-                <w:rFonts w:asciiTheme="minorHAnsi" w:hAnsiTheme="minorHAnsi" w:cstheme="minorHAnsi"/>
-                <w:sz w:val="18"/>
-                <w:szCs w:val="18"/>
-                <w:lang w:val="en"/>
+                <w:sz w:val="20"/>
+                <w:szCs w:val="20"/>
               </w:rPr>
               <w:t>{$</w:t>
             </w:r>
             <w:proofErr w:type="spellStart"/>
             <w:r>
               <w:rPr>
-                <w:rFonts w:asciiTheme="minorHAnsi" w:hAnsiTheme="minorHAnsi" w:cstheme="minorHAnsi"/>
-                <w:sz w:val="18"/>
-                <w:szCs w:val="18"/>
-                <w:lang w:val="en"/>
+                <w:sz w:val="20"/>
+                <w:szCs w:val="20"/>
               </w:rPr>
               <w:t>item_val</w:t>
             </w:r>
             <w:proofErr w:type="spellEnd"/>
             <w:r>
               <w:rPr>
-                <w:rFonts w:asciiTheme="minorHAnsi" w:hAnsiTheme="minorHAnsi" w:cstheme="minorHAnsi"/>
-                <w:sz w:val="18"/>
-                <w:szCs w:val="18"/>
-                <w:lang w:val="en"/>
-              </w:rPr>
-              <w:t>[i].</w:t>
-            </w:r>
-            <w:r>
-              <w:rPr>
-                <w:rFonts w:asciiTheme="minorHAnsi" w:hAnsiTheme="minorHAnsi" w:cstheme="minorHAnsi"/>
-                <w:sz w:val="20"/>
-                <w:szCs w:val="20"/>
-              </w:rPr>
-              <w:t xml:space="preserve"> </w:t>
-            </w:r>
-            <w:proofErr w:type="spellStart"/>
-            <w:r>
-              <w:rPr>
-                <w:rFonts w:asciiTheme="minorHAnsi" w:hAnsiTheme="minorHAnsi" w:cstheme="minorHAnsi"/>
-                <w:sz w:val="20"/>
-                <w:szCs w:val="20"/>
-              </w:rPr>
-              <w:t>next_pecp_short_</w:t>
-            </w:r>
+                <w:sz w:val="20"/>
+                <w:szCs w:val="20"/>
+              </w:rPr>
+              <w:t>[</w:t>
+            </w:r>
+            <w:proofErr w:type="spellStart"/>
+            <w:r>
+              <w:rPr>
+                <w:sz w:val="20"/>
+                <w:szCs w:val="20"/>
+              </w:rPr>
+              <w:t>i</w:t>
+            </w:r>
+            <w:proofErr w:type="spellEnd"/>
             <w:proofErr w:type="gramStart"/>
             <w:r>
               <w:rPr>
-                <w:rFonts w:asciiTheme="minorHAnsi" w:hAnsiTheme="minorHAnsi" w:cstheme="minorHAnsi"/>
-                <w:sz w:val="20"/>
-                <w:szCs w:val="20"/>
-              </w:rPr>
-              <w:t>description</w:t>
-            </w:r>
-            <w:proofErr w:type="spellEnd"/>
-            <w:r>
-              <w:rPr>
-                <w:rFonts w:asciiTheme="minorHAnsi" w:hAnsiTheme="minorHAnsi" w:cstheme="minorHAnsi"/>
-                <w:sz w:val="18"/>
-                <w:szCs w:val="18"/>
-                <w:lang w:val="en"/>
-              </w:rPr>
-              <w:t>:</w:t>
-            </w:r>
-            <w:proofErr w:type="spellStart"/>
-            <w:r>
-              <w:rPr>
-                <w:rFonts w:asciiTheme="minorHAnsi" w:hAnsiTheme="minorHAnsi" w:cstheme="minorHAnsi"/>
-                <w:sz w:val="18"/>
-                <w:szCs w:val="18"/>
-                <w:lang w:val="en"/>
-              </w:rPr>
-              <w:t>showEnd</w:t>
-            </w:r>
-            <w:proofErr w:type="spellEnd"/>
+                <w:sz w:val="20"/>
+                <w:szCs w:val="20"/>
+              </w:rPr>
+              <w:t>].</w:t>
+            </w:r>
+            <w:proofErr w:type="spellStart"/>
+            <w:r>
+              <w:rPr>
+                <w:sz w:val="20"/>
+                <w:szCs w:val="20"/>
+              </w:rPr>
+              <w:t>notes</w:t>
+            </w:r>
             <w:proofErr w:type="gramEnd"/>
             <w:r>
               <w:rPr>
-                <w:rFonts w:asciiTheme="minorHAnsi" w:hAnsiTheme="minorHAnsi" w:cstheme="minorHAnsi"/>
-                <w:sz w:val="18"/>
-                <w:szCs w:val="18"/>
-                <w:lang w:val="en"/>
+                <w:sz w:val="20"/>
+                <w:szCs w:val="20"/>
+              </w:rPr>
+              <w:t>:ifNEM</w:t>
+            </w:r>
+            <w:proofErr w:type="spellEnd"/>
+            <w:r>
+              <w:rPr>
+                <w:sz w:val="20"/>
+                <w:szCs w:val="20"/>
+              </w:rPr>
+              <w:t>():</w:t>
+            </w:r>
+            <w:proofErr w:type="spellStart"/>
+            <w:r>
+              <w:rPr>
+                <w:sz w:val="20"/>
+                <w:szCs w:val="20"/>
+              </w:rPr>
+              <w:t>showBegin</w:t>
+            </w:r>
+            <w:proofErr w:type="spellEnd"/>
+            <w:r>
+              <w:rPr>
+                <w:sz w:val="20"/>
+                <w:szCs w:val="20"/>
               </w:rPr>
               <w:t>}</w:t>
             </w:r>
           </w:p>
           <w:p>
             <w:pPr>
-              <w:spacing w:line="201" w:lineRule="atLeast"/>
-              <w:rPr>
-                <w:rFonts w:asciiTheme="minorHAnsi" w:hAnsiTheme="minorHAnsi" w:cstheme="minorHAnsi"/>
-                <w:bCs/>
-                <w:sz w:val="18"/>
-                <w:szCs w:val="18"/>
-                <w:lang w:val="en"/>
+              <w:rPr>
+                <w:rFonts w:asciiTheme="minorHAnsi" w:hAnsiTheme="minorHAnsi" w:cstheme="minorHAnsi"/>
+                <w:sz w:val="20"/>
+                <w:szCs w:val="20"/>
               </w:rPr>
             </w:pPr>
             <w:r>
               <w:rPr>
                 <w:rFonts w:asciiTheme="minorHAnsi" w:hAnsiTheme="minorHAnsi" w:cstheme="minorHAnsi"/>
-                <w:bCs/>
-                <w:sz w:val="18"/>
-                <w:szCs w:val="18"/>
-                <w:lang w:val="en"/>
+                <w:b/>
+                <w:sz w:val="20"/>
+                <w:szCs w:val="20"/>
+              </w:rPr>
+              <w:t xml:space="preserve">Notes: </w:t>
+            </w:r>
+            <w:r>
+              <w:rPr>
+                <w:sz w:val="20"/>
+                <w:szCs w:val="20"/>
               </w:rPr>
               <w:t>{$</w:t>
             </w:r>
             <w:proofErr w:type="spellStart"/>
             <w:r>
               <w:rPr>
-                <w:rFonts w:asciiTheme="minorHAnsi" w:hAnsiTheme="minorHAnsi" w:cstheme="minorHAnsi"/>
-                <w:bCs/>
-                <w:sz w:val="18"/>
-                <w:szCs w:val="18"/>
-                <w:lang w:val="en"/>
+                <w:sz w:val="20"/>
+                <w:szCs w:val="20"/>
               </w:rPr>
               <w:t>item_val</w:t>
             </w:r>
             <w:proofErr w:type="spellEnd"/>
             <w:r>
               <w:rPr>
-                <w:rFonts w:asciiTheme="minorHAnsi" w:hAnsiTheme="minorHAnsi" w:cstheme="minorHAnsi"/>
-                <w:bCs/>
-                <w:sz w:val="18"/>
-                <w:szCs w:val="18"/>
-                <w:lang w:val="en"/>
-              </w:rPr>
-              <w:t>[i</w:t>
-            </w:r>
+                <w:sz w:val="20"/>
+                <w:szCs w:val="20"/>
+              </w:rPr>
+              <w:t>[</w:t>
+            </w:r>
+            <w:proofErr w:type="spellStart"/>
+            <w:r>
+              <w:rPr>
+                <w:sz w:val="20"/>
+                <w:szCs w:val="20"/>
+              </w:rPr>
+              <w:t>i</w:t>
+            </w:r>
+            <w:proofErr w:type="spellEnd"/>
             <w:proofErr w:type="gramStart"/>
             <w:r>
               <w:rPr>
-                <w:rFonts w:asciiTheme="minorHAnsi" w:hAnsiTheme="minorHAnsi" w:cstheme="minorHAnsi"/>
-                <w:bCs/>
-                <w:sz w:val="18"/>
-                <w:szCs w:val="18"/>
-                <w:lang w:val="en"/>
-              </w:rPr>
-              <w:t>]</w:t>
-            </w:r>
-            <w:r>
-              <w:t xml:space="preserve"> .</w:t>
-            </w:r>
-            <w:proofErr w:type="spellStart"/>
-            <w:r>
-              <w:rPr>
-                <w:rFonts w:asciiTheme="minorHAnsi" w:hAnsiTheme="minorHAnsi" w:cstheme="minorHAnsi"/>
-                <w:bCs/>
-                <w:sz w:val="18"/>
-                <w:szCs w:val="18"/>
-                <w:lang w:val="en"/>
-              </w:rPr>
-              <w:t>next</w:t>
+                <w:sz w:val="20"/>
+                <w:szCs w:val="20"/>
+              </w:rPr>
+              <w:t>].notes</w:t>
             </w:r>
             <w:proofErr w:type="gramEnd"/>
             <w:r>
               <w:rPr>
-                <w:rFonts w:asciiTheme="minorHAnsi" w:hAnsiTheme="minorHAnsi" w:cstheme="minorHAnsi"/>
-                <w:bCs/>
-                <w:sz w:val="18"/>
-                <w:szCs w:val="18"/>
-                <w:lang w:val="en"/>
-              </w:rPr>
-              <w:t>_pecp_date:ifNEM</w:t>
-            </w:r>
-            <w:proofErr w:type="spellEnd"/>
-            <w:r>
-              <w:rPr>
-                <w:rFonts w:asciiTheme="minorHAnsi" w:hAnsiTheme="minorHAnsi" w:cstheme="minorHAnsi"/>
-                <w:bCs/>
-                <w:sz w:val="18"/>
-                <w:szCs w:val="18"/>
-                <w:lang w:val="en"/>
-              </w:rPr>
-              <w:t>():</w:t>
-            </w:r>
-            <w:proofErr w:type="spellStart"/>
-            <w:r>
-              <w:rPr>
-                <w:rFonts w:asciiTheme="minorHAnsi" w:hAnsiTheme="minorHAnsi" w:cstheme="minorHAnsi"/>
-                <w:bCs/>
-                <w:sz w:val="18"/>
-                <w:szCs w:val="18"/>
-                <w:lang w:val="en"/>
-              </w:rPr>
-              <w:t>showBegin</w:t>
-            </w:r>
-            <w:proofErr w:type="spellEnd"/>
-            <w:r>
-              <w:rPr>
-                <w:rFonts w:asciiTheme="minorHAnsi" w:hAnsiTheme="minorHAnsi" w:cstheme="minorHAnsi"/>
-                <w:bCs/>
-                <w:sz w:val="18"/>
-                <w:szCs w:val="18"/>
-                <w:lang w:val="en"/>
-              </w:rPr>
-              <w:t>}</w:t>
+                <w:sz w:val="20"/>
+                <w:szCs w:val="20"/>
+              </w:rPr>
+              <w:t xml:space="preserve"> }</w:t>
             </w:r>
           </w:p>
           <w:p>
             <w:pPr>
-              <w:spacing w:line="201" w:lineRule="atLeast"/>
               <w:rPr>
                 <w:rFonts w:asciiTheme="minorHAnsi" w:hAnsiTheme="minorHAnsi" w:cstheme="minorHAnsi"/>
                 <w:sz w:val="20"/>
@@ -3756,16 +4559,6 @@
             </w:pPr>
             <w:r>
               <w:rPr>
-                <w:b/>
-                <w:bCs/>
-                <w:sz w:val="20"/>
-                <w:szCs w:val="20"/>
-              </w:rPr>
-              <w:t xml:space="preserve">Next PCP Date: </w:t>
-            </w:r>
-            <w:r>
-              <w:rPr>
-                <w:rFonts w:asciiTheme="minorHAnsi" w:hAnsiTheme="minorHAnsi" w:cstheme="minorHAnsi"/>
                 <w:sz w:val="20"/>
                 <w:szCs w:val="20"/>
               </w:rPr>
@@ -3774,7 +4567,6 @@
             <w:proofErr w:type="spellStart"/>
             <w:r>
               <w:rPr>
-                <w:rFonts w:asciiTheme="minorHAnsi" w:hAnsiTheme="minorHAnsi" w:cstheme="minorHAnsi"/>
                 <w:sz w:val="20"/>
                 <w:szCs w:val="20"/>
               </w:rPr>
@@ -3783,531 +4575,20 @@
             <w:proofErr w:type="spellEnd"/>
             <w:r>
               <w:rPr>
-                <w:rFonts w:asciiTheme="minorHAnsi" w:hAnsiTheme="minorHAnsi" w:cstheme="minorHAnsi"/>
-                <w:sz w:val="20"/>
-                <w:szCs w:val="20"/>
-              </w:rPr>
-              <w:t>[i</w:t>
-            </w:r>
-            <w:proofErr w:type="gramStart"/>
-            <w:r>
-              <w:rPr>
-                <w:rFonts w:asciiTheme="minorHAnsi" w:hAnsiTheme="minorHAnsi" w:cstheme="minorHAnsi"/>
-                <w:sz w:val="20"/>
-                <w:szCs w:val="20"/>
-              </w:rPr>
-              <w:t>].</w:t>
-            </w:r>
-            <w:proofErr w:type="spellStart"/>
-            <w:r>
-              <w:rPr>
-                <w:rFonts w:asciiTheme="minorHAnsi" w:hAnsiTheme="minorHAnsi" w:cstheme="minorHAnsi"/>
-                <w:sz w:val="20"/>
-                <w:szCs w:val="20"/>
-              </w:rPr>
-              <w:t>next</w:t>
-            </w:r>
-            <w:proofErr w:type="gramEnd"/>
-            <w:r>
-              <w:rPr>
-                <w:rFonts w:asciiTheme="minorHAnsi" w:hAnsiTheme="minorHAnsi" w:cstheme="minorHAnsi"/>
-                <w:sz w:val="20"/>
-                <w:szCs w:val="20"/>
-              </w:rPr>
-              <w:t>_pecp_date:formatD</w:t>
-            </w:r>
-            <w:proofErr w:type="spellEnd"/>
-            <w:r>
-              <w:rPr>
-                <w:rFonts w:asciiTheme="minorHAnsi" w:hAnsiTheme="minorHAnsi" w:cstheme="minorHAnsi"/>
-                <w:sz w:val="20"/>
-                <w:szCs w:val="20"/>
-              </w:rPr>
-              <w:t>('LL')}</w:t>
-            </w:r>
-          </w:p>
-          <w:p>
-            <w:pPr>
-              <w:spacing w:line="201" w:lineRule="atLeast"/>
-              <w:rPr>
-                <w:rFonts w:asciiTheme="minorHAnsi" w:hAnsiTheme="minorHAnsi" w:cstheme="minorHAnsi"/>
-                <w:sz w:val="18"/>
-                <w:szCs w:val="18"/>
-                <w:lang w:val="en"/>
-              </w:rPr>
-            </w:pPr>
-            <w:r>
-              <w:rPr>
-                <w:rFonts w:asciiTheme="minorHAnsi" w:hAnsiTheme="minorHAnsi" w:cstheme="minorHAnsi"/>
-                <w:sz w:val="18"/>
-                <w:szCs w:val="18"/>
-                <w:lang w:val="en"/>
-              </w:rPr>
-              <w:t>{$</w:t>
-            </w:r>
-            <w:proofErr w:type="spellStart"/>
-            <w:r>
-              <w:rPr>
-                <w:rFonts w:asciiTheme="minorHAnsi" w:hAnsiTheme="minorHAnsi" w:cstheme="minorHAnsi"/>
-                <w:sz w:val="18"/>
-                <w:szCs w:val="18"/>
-                <w:lang w:val="en"/>
-              </w:rPr>
-              <w:t>item_val</w:t>
-            </w:r>
-            <w:proofErr w:type="spellEnd"/>
-            <w:r>
-              <w:rPr>
-                <w:rFonts w:asciiTheme="minorHAnsi" w:hAnsiTheme="minorHAnsi" w:cstheme="minorHAnsi"/>
-                <w:sz w:val="18"/>
-                <w:szCs w:val="18"/>
-                <w:lang w:val="en"/>
-              </w:rPr>
-              <w:t>[i</w:t>
-            </w:r>
-            <w:proofErr w:type="gramStart"/>
-            <w:r>
-              <w:rPr>
-                <w:rFonts w:asciiTheme="minorHAnsi" w:hAnsiTheme="minorHAnsi" w:cstheme="minorHAnsi"/>
-                <w:sz w:val="18"/>
-                <w:szCs w:val="18"/>
-                <w:lang w:val="en"/>
-              </w:rPr>
-              <w:t>].</w:t>
-            </w:r>
-            <w:proofErr w:type="spellStart"/>
-            <w:r>
-              <w:rPr>
-                <w:rFonts w:asciiTheme="minorHAnsi" w:hAnsiTheme="minorHAnsi" w:cstheme="minorHAnsi"/>
-                <w:sz w:val="18"/>
-                <w:szCs w:val="18"/>
-                <w:lang w:val="en"/>
-              </w:rPr>
-              <w:t>next</w:t>
-            </w:r>
-            <w:proofErr w:type="gramEnd"/>
-            <w:r>
-              <w:rPr>
-                <w:rFonts w:asciiTheme="minorHAnsi" w:hAnsiTheme="minorHAnsi" w:cstheme="minorHAnsi"/>
-                <w:sz w:val="18"/>
-                <w:szCs w:val="18"/>
-                <w:lang w:val="en"/>
-              </w:rPr>
-              <w:t>_pecp_date:showEnd</w:t>
-            </w:r>
-            <w:proofErr w:type="spellEnd"/>
-            <w:r>
-              <w:rPr>
-                <w:rFonts w:asciiTheme="minorHAnsi" w:hAnsiTheme="minorHAnsi" w:cstheme="minorHAnsi"/>
-                <w:sz w:val="18"/>
-                <w:szCs w:val="18"/>
-                <w:lang w:val="en"/>
-              </w:rPr>
-              <w:t>}</w:t>
-            </w:r>
-          </w:p>
-          <w:p>
-            <w:pPr>
-              <w:rPr>
-                <w:rFonts w:asciiTheme="minorHAnsi" w:hAnsiTheme="minorHAnsi" w:cstheme="minorHAnsi"/>
-                <w:b/>
-                <w:bCs/>
-                <w:sz w:val="20"/>
-                <w:szCs w:val="20"/>
-              </w:rPr>
-            </w:pPr>
-            <w:r>
-              <w:rPr>
-                <w:sz w:val="20"/>
-                <w:szCs w:val="20"/>
-              </w:rPr>
-              <w:t>{$</w:t>
-            </w:r>
-            <w:proofErr w:type="spellStart"/>
-            <w:r>
-              <w:rPr>
-                <w:sz w:val="20"/>
-                <w:szCs w:val="20"/>
-              </w:rPr>
-              <w:t>item_val</w:t>
-            </w:r>
-            <w:proofErr w:type="spellEnd"/>
-            <w:r>
-              <w:rPr>
-                <w:sz w:val="20"/>
-                <w:szCs w:val="20"/>
-              </w:rPr>
-              <w:t>[i</w:t>
-            </w:r>
-            <w:proofErr w:type="gramStart"/>
-            <w:r>
-              <w:rPr>
-                <w:sz w:val="20"/>
-                <w:szCs w:val="20"/>
-              </w:rPr>
-              <w:t>].</w:t>
-            </w:r>
-            <w:proofErr w:type="spellStart"/>
-            <w:r>
-              <w:rPr>
-                <w:sz w:val="20"/>
-                <w:szCs w:val="20"/>
-              </w:rPr>
-              <w:t>additional</w:t>
-            </w:r>
-            <w:proofErr w:type="gramEnd"/>
-            <w:r>
-              <w:rPr>
-                <w:sz w:val="20"/>
-                <w:szCs w:val="20"/>
-              </w:rPr>
-              <w:t>_info:ifNEM</w:t>
-            </w:r>
-            <w:proofErr w:type="spellEnd"/>
-            <w:r>
-              <w:rPr>
-                <w:sz w:val="20"/>
-                <w:szCs w:val="20"/>
-              </w:rPr>
-              <w:t>():</w:t>
-            </w:r>
-            <w:proofErr w:type="spellStart"/>
-            <w:r>
-              <w:rPr>
-                <w:sz w:val="20"/>
-                <w:szCs w:val="20"/>
-              </w:rPr>
-              <w:t>showBegin</w:t>
-            </w:r>
-            <w:proofErr w:type="spellEnd"/>
-            <w:r>
-              <w:rPr>
-                <w:sz w:val="20"/>
-                <w:szCs w:val="20"/>
-              </w:rPr>
-              <w:t>}</w:t>
-            </w:r>
-          </w:p>
-          <w:p>
-            <w:pPr>
-              <w:rPr>
-                <w:rFonts w:asciiTheme="minorHAnsi" w:hAnsiTheme="minorHAnsi" w:cstheme="minorHAnsi"/>
-                <w:sz w:val="20"/>
-                <w:szCs w:val="20"/>
-              </w:rPr>
-            </w:pPr>
-            <w:r>
-              <w:rPr>
-                <w:rFonts w:asciiTheme="minorHAnsi" w:hAnsiTheme="minorHAnsi" w:cstheme="minorHAnsi"/>
-                <w:b/>
-                <w:sz w:val="20"/>
-                <w:szCs w:val="20"/>
-              </w:rPr>
-              <w:t xml:space="preserve">Additional Information: </w:t>
-            </w:r>
-            <w:r>
-              <w:rPr>
-                <w:sz w:val="20"/>
-                <w:szCs w:val="20"/>
-              </w:rPr>
-              <w:t>{$</w:t>
-            </w:r>
-            <w:proofErr w:type="spellStart"/>
-            <w:r>
-              <w:rPr>
-                <w:sz w:val="20"/>
-                <w:szCs w:val="20"/>
-              </w:rPr>
-              <w:t>item_val</w:t>
-            </w:r>
-            <w:proofErr w:type="spellEnd"/>
-            <w:r>
-              <w:rPr>
-                <w:sz w:val="20"/>
-                <w:szCs w:val="20"/>
-              </w:rPr>
-              <w:t>[i</w:t>
-            </w:r>
-            <w:proofErr w:type="gramStart"/>
-            <w:r>
-              <w:rPr>
-                <w:sz w:val="20"/>
-                <w:szCs w:val="20"/>
-              </w:rPr>
-              <w:t>].</w:t>
-            </w:r>
-            <w:proofErr w:type="spellStart"/>
-            <w:r>
-              <w:rPr>
-                <w:sz w:val="20"/>
-                <w:szCs w:val="20"/>
-              </w:rPr>
-              <w:t>additional</w:t>
-            </w:r>
-            <w:proofErr w:type="gramEnd"/>
-            <w:r>
-              <w:rPr>
-                <w:sz w:val="20"/>
-                <w:szCs w:val="20"/>
-              </w:rPr>
-              <w:t>_info</w:t>
-            </w:r>
-            <w:proofErr w:type="spellEnd"/>
-            <w:r>
-              <w:rPr>
-                <w:sz w:val="20"/>
-                <w:szCs w:val="20"/>
-              </w:rPr>
-              <w:t>}</w:t>
-            </w:r>
-          </w:p>
-          <w:p>
-            <w:pPr>
-              <w:rPr>
-                <w:sz w:val="20"/>
-                <w:szCs w:val="20"/>
-              </w:rPr>
-            </w:pPr>
-            <w:r>
-              <w:rPr>
-                <w:sz w:val="20"/>
-                <w:szCs w:val="20"/>
-              </w:rPr>
-              <w:t>{$</w:t>
-            </w:r>
-            <w:proofErr w:type="spellStart"/>
-            <w:r>
-              <w:rPr>
-                <w:sz w:val="20"/>
-                <w:szCs w:val="20"/>
-              </w:rPr>
-              <w:t>item_val</w:t>
-            </w:r>
-            <w:proofErr w:type="spellEnd"/>
-            <w:r>
-              <w:rPr>
-                <w:sz w:val="20"/>
-                <w:szCs w:val="20"/>
-              </w:rPr>
-              <w:t>[i</w:t>
-            </w:r>
-            <w:proofErr w:type="gramStart"/>
-            <w:r>
-              <w:rPr>
-                <w:sz w:val="20"/>
-                <w:szCs w:val="20"/>
-              </w:rPr>
-              <w:t>].</w:t>
-            </w:r>
-            <w:proofErr w:type="spellStart"/>
-            <w:r>
-              <w:rPr>
-                <w:sz w:val="20"/>
-                <w:szCs w:val="20"/>
-              </w:rPr>
-              <w:t>additional</w:t>
-            </w:r>
-            <w:proofErr w:type="gramEnd"/>
-            <w:r>
-              <w:rPr>
-                <w:sz w:val="20"/>
-                <w:szCs w:val="20"/>
-              </w:rPr>
-              <w:t>_info:showEnd</w:t>
-            </w:r>
-            <w:proofErr w:type="spellEnd"/>
-            <w:r>
-              <w:rPr>
-                <w:sz w:val="20"/>
-                <w:szCs w:val="20"/>
-              </w:rPr>
-              <w:t>}</w:t>
-            </w:r>
-          </w:p>
-          <w:p>
-            <w:pPr>
-              <w:rPr>
-                <w:rFonts w:asciiTheme="minorHAnsi" w:hAnsiTheme="minorHAnsi" w:cstheme="minorHAnsi"/>
-                <w:b/>
-                <w:bCs/>
-                <w:sz w:val="20"/>
-                <w:szCs w:val="20"/>
-              </w:rPr>
-            </w:pPr>
-            <w:r>
-              <w:rPr>
-                <w:sz w:val="20"/>
-                <w:szCs w:val="20"/>
-              </w:rPr>
-              <w:t>{$</w:t>
-            </w:r>
-            <w:proofErr w:type="spellStart"/>
-            <w:r>
-              <w:rPr>
-                <w:sz w:val="20"/>
-                <w:szCs w:val="20"/>
-              </w:rPr>
-              <w:t>item_val</w:t>
-            </w:r>
-            <w:proofErr w:type="spellEnd"/>
-            <w:r>
-              <w:rPr>
-                <w:sz w:val="20"/>
-                <w:szCs w:val="20"/>
-              </w:rPr>
-              <w:t>[i</w:t>
-            </w:r>
-            <w:proofErr w:type="gramStart"/>
-            <w:r>
-              <w:rPr>
-                <w:sz w:val="20"/>
-                <w:szCs w:val="20"/>
-              </w:rPr>
-              <w:t>].</w:t>
-            </w:r>
-            <w:proofErr w:type="spellStart"/>
-            <w:r>
-              <w:rPr>
-                <w:sz w:val="20"/>
-                <w:szCs w:val="20"/>
-              </w:rPr>
-              <w:t>notes</w:t>
-            </w:r>
-            <w:proofErr w:type="gramEnd"/>
-            <w:r>
-              <w:rPr>
-                <w:sz w:val="20"/>
-                <w:szCs w:val="20"/>
-              </w:rPr>
-              <w:t>:ifNEM</w:t>
-            </w:r>
-            <w:proofErr w:type="spellEnd"/>
-            <w:r>
-              <w:rPr>
-                <w:sz w:val="20"/>
-                <w:szCs w:val="20"/>
-              </w:rPr>
-              <w:t>():</w:t>
-            </w:r>
-            <w:proofErr w:type="spellStart"/>
-            <w:r>
-              <w:rPr>
-                <w:sz w:val="20"/>
-                <w:szCs w:val="20"/>
-              </w:rPr>
-              <w:t>showBegin</w:t>
-            </w:r>
-            <w:proofErr w:type="spellEnd"/>
-            <w:r>
-              <w:rPr>
-                <w:sz w:val="20"/>
-                <w:szCs w:val="20"/>
-              </w:rPr>
-              <w:t>}</w:t>
-            </w:r>
-          </w:p>
-          <w:p>
-            <w:pPr>
-              <w:rPr>
-                <w:rFonts w:asciiTheme="minorHAnsi" w:hAnsiTheme="minorHAnsi" w:cstheme="minorHAnsi"/>
-                <w:sz w:val="20"/>
-                <w:szCs w:val="20"/>
-              </w:rPr>
-            </w:pPr>
-            <w:r>
-              <w:rPr>
-                <w:rFonts w:asciiTheme="minorHAnsi" w:hAnsiTheme="minorHAnsi" w:cstheme="minorHAnsi"/>
-                <w:b/>
-                <w:sz w:val="20"/>
-                <w:szCs w:val="20"/>
-              </w:rPr>
-              <w:t xml:space="preserve">Notes: </w:t>
-            </w:r>
-            <w:r>
-              <w:rPr>
-                <w:sz w:val="20"/>
-                <w:szCs w:val="20"/>
-              </w:rPr>
-              <w:t>{$</w:t>
-            </w:r>
-            <w:proofErr w:type="spellStart"/>
-            <w:r>
-              <w:rPr>
-                <w:sz w:val="20"/>
-                <w:szCs w:val="20"/>
-              </w:rPr>
-              <w:t>item_val</w:t>
-            </w:r>
-            <w:proofErr w:type="spellEnd"/>
-            <w:r>
-              <w:rPr>
-                <w:sz w:val="20"/>
-                <w:szCs w:val="20"/>
-              </w:rPr>
-              <w:t>[i</w:t>
-            </w:r>
-            <w:proofErr w:type="gramStart"/>
-            <w:r>
-              <w:rPr>
-                <w:sz w:val="20"/>
-                <w:szCs w:val="20"/>
-              </w:rPr>
-              <w:t>].</w:t>
-            </w:r>
-            <w:r>
-              <w:rPr>
-                <w:sz w:val="20"/>
-                <w:szCs w:val="20"/>
-              </w:rPr>
-              <w:t>notes</w:t>
-            </w:r>
-            <w:proofErr w:type="gramEnd"/>
-            <w:r>
-              <w:rPr>
-                <w:sz w:val="20"/>
-                <w:szCs w:val="20"/>
-              </w:rPr>
-              <w:t xml:space="preserve"> </w:t>
-            </w:r>
-            <w:r>
-              <w:rPr>
-                <w:sz w:val="20"/>
-                <w:szCs w:val="20"/>
-              </w:rPr>
-              <w:t>}</w:t>
-            </w:r>
-          </w:p>
-          <w:p>
-            <w:pPr>
-              <w:rPr>
-                <w:rFonts w:asciiTheme="minorHAnsi" w:hAnsiTheme="minorHAnsi" w:cstheme="minorHAnsi"/>
-                <w:sz w:val="20"/>
-                <w:szCs w:val="20"/>
-              </w:rPr>
-            </w:pPr>
-            <w:r>
-              <w:rPr>
-                <w:sz w:val="20"/>
-                <w:szCs w:val="20"/>
-              </w:rPr>
-              <w:t>{$</w:t>
-            </w:r>
-            <w:proofErr w:type="spellStart"/>
-            <w:r>
-              <w:rPr>
-                <w:sz w:val="20"/>
-                <w:szCs w:val="20"/>
-              </w:rPr>
-              <w:t>item_val</w:t>
-            </w:r>
-            <w:proofErr w:type="spellEnd"/>
-            <w:r>
-              <w:rPr>
-                <w:sz w:val="20"/>
-                <w:szCs w:val="20"/>
-              </w:rPr>
-              <w:t>[i</w:t>
-            </w:r>
+                <w:sz w:val="20"/>
+                <w:szCs w:val="20"/>
+              </w:rPr>
+              <w:t>[</w:t>
+            </w:r>
+            <w:proofErr w:type="spellStart"/>
+            <w:r>
+              <w:rPr>
+                <w:sz w:val="20"/>
+                <w:szCs w:val="20"/>
+              </w:rPr>
+              <w:t>i</w:t>
+            </w:r>
+            <w:proofErr w:type="spellEnd"/>
             <w:proofErr w:type="gramStart"/>
             <w:r>
               <w:rPr>
@@ -4697,6 +4978,7 @@
                 <w:lang w:val="en"/>
               </w:rPr>
             </w:pPr>
+            <w:proofErr w:type="gramStart"/>
             <w:r>
               <w:rPr>
                 <w:rFonts w:asciiTheme="minorHAnsi" w:hAnsiTheme="minorHAnsi" w:cstheme="minorHAnsi"/>
@@ -4715,7 +4997,17 @@
                 <w:szCs w:val="18"/>
                 <w:lang w:val="en"/>
               </w:rPr>
-              <w:t>{$</w:t>
+              <w:t>{</w:t>
+            </w:r>
+            <w:proofErr w:type="gramEnd"/>
+            <w:r>
+              <w:rPr>
+                <w:rFonts w:asciiTheme="minorHAnsi" w:hAnsiTheme="minorHAnsi" w:cstheme="minorHAnsi"/>
+                <w:sz w:val="18"/>
+                <w:szCs w:val="18"/>
+                <w:lang w:val="en"/>
+              </w:rPr>
+              <w:t>$</w:t>
             </w:r>
             <w:proofErr w:type="spellStart"/>
             <w:r>
@@ -4947,6 +5239,7 @@
                 <w:lang w:val="en"/>
               </w:rPr>
             </w:pPr>
+            <w:proofErr w:type="gramStart"/>
             <w:r>
               <w:rPr>
                 <w:rFonts w:asciiTheme="minorHAnsi" w:hAnsiTheme="minorHAnsi" w:cstheme="minorHAnsi"/>
@@ -4965,7 +5258,17 @@
                 <w:szCs w:val="18"/>
                 <w:lang w:val="en"/>
               </w:rPr>
-              <w:t>: {$</w:t>
+              <w:t>: {</w:t>
+            </w:r>
+            <w:proofErr w:type="gramEnd"/>
+            <w:r>
+              <w:rPr>
+                <w:rFonts w:asciiTheme="minorHAnsi" w:hAnsiTheme="minorHAnsi" w:cstheme="minorHAnsi"/>
+                <w:sz w:val="18"/>
+                <w:szCs w:val="18"/>
+                <w:lang w:val="en"/>
+              </w:rPr>
+              <w:t>$</w:t>
             </w:r>
             <w:proofErr w:type="spellStart"/>
             <w:r>
@@ -5195,6 +5498,7 @@
                 <w:lang w:val="en"/>
               </w:rPr>
             </w:pPr>
+            <w:proofErr w:type="gramStart"/>
             <w:r>
               <w:rPr>
                 <w:rFonts w:asciiTheme="minorHAnsi" w:hAnsiTheme="minorHAnsi" w:cstheme="minorHAnsi"/>
@@ -5213,7 +5517,17 @@
                 <w:szCs w:val="18"/>
                 <w:lang w:val="en"/>
               </w:rPr>
-              <w:t>{$</w:t>
+              <w:t>{</w:t>
+            </w:r>
+            <w:proofErr w:type="gramEnd"/>
+            <w:r>
+              <w:rPr>
+                <w:rFonts w:asciiTheme="minorHAnsi" w:hAnsiTheme="minorHAnsi" w:cstheme="minorHAnsi"/>
+                <w:sz w:val="18"/>
+                <w:szCs w:val="18"/>
+                <w:lang w:val="en"/>
+              </w:rPr>
+              <w:t>$</w:t>
             </w:r>
             <w:proofErr w:type="spellStart"/>
             <w:r>
@@ -5462,17 +5776,40 @@
                 <w:szCs w:val="18"/>
                 <w:lang w:val="en"/>
               </w:rPr>
-              <w:t xml:space="preserve">EA Type: </w:t>
-            </w:r>
-            <w:r>
-              <w:rPr>
-                <w:rFonts w:asciiTheme="minorHAnsi" w:hAnsiTheme="minorHAnsi" w:cstheme="minorHAnsi"/>
-                <w:bCs/>
-                <w:sz w:val="18"/>
-                <w:szCs w:val="18"/>
-                <w:lang w:val="en"/>
-              </w:rPr>
-              <w:t>{$</w:t>
+              <w:t xml:space="preserve">EA </w:t>
+            </w:r>
+            <w:proofErr w:type="gramStart"/>
+            <w:r>
+              <w:rPr>
+                <w:rFonts w:asciiTheme="minorHAnsi" w:hAnsiTheme="minorHAnsi" w:cstheme="minorHAnsi"/>
+                <w:b/>
+                <w:bCs/>
+                <w:sz w:val="18"/>
+                <w:szCs w:val="18"/>
+                <w:lang w:val="en"/>
+              </w:rPr>
+              <w:t xml:space="preserve">Type: </w:t>
+            </w:r>
+            <w:r>
+              <w:rPr>
+                <w:rFonts w:asciiTheme="minorHAnsi" w:hAnsiTheme="minorHAnsi" w:cstheme="minorHAnsi"/>
+                <w:bCs/>
+                <w:sz w:val="18"/>
+                <w:szCs w:val="18"/>
+                <w:lang w:val="en"/>
+              </w:rPr>
+              <w:t>{</w:t>
+            </w:r>
+            <w:proofErr w:type="gramEnd"/>
+            <w:r>
+              <w:rPr>
+                <w:rFonts w:asciiTheme="minorHAnsi" w:hAnsiTheme="minorHAnsi" w:cstheme="minorHAnsi"/>
+                <w:bCs/>
+                <w:sz w:val="18"/>
+                <w:szCs w:val="18"/>
+                <w:lang w:val="en"/>
+              </w:rPr>
+              <w:t>$</w:t>
             </w:r>
             <w:proofErr w:type="spellStart"/>
             <w:r>
@@ -7690,6 +8027,7 @@
           <w:p>
             <w:pPr>
               <w:rPr>
+                <w:rFonts w:asciiTheme="minorHAnsi" w:hAnsiTheme="minorHAnsi" w:cstheme="minorHAnsi"/>
                 <w:sz w:val="20"/>
                 <w:szCs w:val="20"/>
               </w:rPr>
@@ -7749,246 +8087,6 @@
               </w:rPr>
               <w:t>}</w:t>
             </w:r>
-          </w:p>
-          <w:p>
-            <w:pPr>
-              <w:rPr>
-                <w:rFonts w:asciiTheme="minorHAnsi" w:hAnsiTheme="minorHAnsi" w:cstheme="minorHAnsi"/>
-                <w:b/>
-                <w:bCs/>
-                <w:sz w:val="20"/>
-                <w:szCs w:val="20"/>
-              </w:rPr>
-            </w:pPr>
-            <w:r>
-              <w:rPr>
-                <w:sz w:val="20"/>
-                <w:szCs w:val="20"/>
-              </w:rPr>
-              <w:t>{$</w:t>
-            </w:r>
-            <w:proofErr w:type="spellStart"/>
-            <w:r>
-              <w:rPr>
-                <w:sz w:val="20"/>
-                <w:szCs w:val="20"/>
-              </w:rPr>
-              <w:t>item_val</w:t>
-            </w:r>
-            <w:proofErr w:type="spellEnd"/>
-            <w:r>
-              <w:rPr>
-                <w:sz w:val="20"/>
-                <w:szCs w:val="20"/>
-              </w:rPr>
-              <w:t>[i</w:t>
-            </w:r>
-            <w:r>
-              <w:rPr>
-                <w:sz w:val="20"/>
-                <w:szCs w:val="20"/>
-              </w:rPr>
-              <w:t>+1</w:t>
-            </w:r>
-            <w:proofErr w:type="gramStart"/>
-            <w:r>
-              <w:rPr>
-                <w:sz w:val="20"/>
-                <w:szCs w:val="20"/>
-              </w:rPr>
-              <w:t>].</w:t>
-            </w:r>
-            <w:proofErr w:type="spellStart"/>
-            <w:r>
-              <w:rPr>
-                <w:sz w:val="20"/>
-                <w:szCs w:val="20"/>
-              </w:rPr>
-              <w:t>notes</w:t>
-            </w:r>
-            <w:proofErr w:type="gramEnd"/>
-            <w:r>
-              <w:rPr>
-                <w:sz w:val="20"/>
-                <w:szCs w:val="20"/>
-              </w:rPr>
-              <w:t>:ifNEM</w:t>
-            </w:r>
-            <w:proofErr w:type="spellEnd"/>
-            <w:r>
-              <w:rPr>
-                <w:sz w:val="20"/>
-                <w:szCs w:val="20"/>
-              </w:rPr>
-              <w:t>():</w:t>
-            </w:r>
-            <w:proofErr w:type="spellStart"/>
-            <w:r>
-              <w:rPr>
-                <w:sz w:val="20"/>
-                <w:szCs w:val="20"/>
-              </w:rPr>
-              <w:t>showBegin</w:t>
-            </w:r>
-            <w:proofErr w:type="spellEnd"/>
-            <w:r>
-              <w:rPr>
-                <w:sz w:val="20"/>
-                <w:szCs w:val="20"/>
-              </w:rPr>
-              <w:t>}</w:t>
-            </w:r>
-          </w:p>
-          <w:p>
-            <w:pPr>
-              <w:rPr>
-                <w:rFonts w:asciiTheme="minorHAnsi" w:hAnsiTheme="minorHAnsi" w:cstheme="minorHAnsi"/>
-                <w:sz w:val="20"/>
-                <w:szCs w:val="20"/>
-              </w:rPr>
-            </w:pPr>
-            <w:r>
-              <w:rPr>
-                <w:rFonts w:asciiTheme="minorHAnsi" w:hAnsiTheme="minorHAnsi" w:cstheme="minorHAnsi"/>
-                <w:b/>
-                <w:sz w:val="20"/>
-                <w:szCs w:val="20"/>
-              </w:rPr>
-              <w:t xml:space="preserve">Notes: </w:t>
-            </w:r>
-            <w:r>
-              <w:rPr>
-                <w:sz w:val="20"/>
-                <w:szCs w:val="20"/>
-              </w:rPr>
-              <w:t>{$</w:t>
-            </w:r>
-            <w:proofErr w:type="spellStart"/>
-            <w:r>
-              <w:rPr>
-                <w:sz w:val="20"/>
-                <w:szCs w:val="20"/>
-              </w:rPr>
-              <w:t>item_val</w:t>
-            </w:r>
-            <w:proofErr w:type="spellEnd"/>
-            <w:r>
-              <w:rPr>
-                <w:sz w:val="20"/>
-                <w:szCs w:val="20"/>
-              </w:rPr>
-              <w:t>[i</w:t>
-            </w:r>
-            <w:r>
-              <w:rPr>
-                <w:sz w:val="20"/>
-                <w:szCs w:val="20"/>
-              </w:rPr>
-              <w:t>+1</w:t>
-            </w:r>
-            <w:proofErr w:type="gramStart"/>
-            <w:r>
-              <w:rPr>
-                <w:sz w:val="20"/>
-                <w:szCs w:val="20"/>
-              </w:rPr>
-              <w:t>].</w:t>
-            </w:r>
-            <w:r>
-              <w:rPr>
-                <w:sz w:val="20"/>
-                <w:szCs w:val="20"/>
-              </w:rPr>
-              <w:t>notes</w:t>
-            </w:r>
-            <w:proofErr w:type="gramEnd"/>
-            <w:r>
-              <w:rPr>
-                <w:sz w:val="20"/>
-                <w:szCs w:val="20"/>
-              </w:rPr>
-              <w:t>}</w:t>
-            </w:r>
-          </w:p>
-          <w:p>
-            <w:pPr>
-              <w:rPr>
-                <w:rFonts w:asciiTheme="minorHAnsi" w:hAnsiTheme="minorHAnsi" w:cstheme="minorHAnsi"/>
-                <w:sz w:val="20"/>
-                <w:szCs w:val="20"/>
-              </w:rPr>
-            </w:pPr>
-            <w:r>
-              <w:rPr>
-                <w:sz w:val="20"/>
-                <w:szCs w:val="20"/>
-              </w:rPr>
-              <w:t>{$</w:t>
-            </w:r>
-            <w:proofErr w:type="spellStart"/>
-            <w:r>
-              <w:rPr>
-                <w:sz w:val="20"/>
-                <w:szCs w:val="20"/>
-              </w:rPr>
-              <w:t>item_val</w:t>
-            </w:r>
-            <w:proofErr w:type="spellEnd"/>
-            <w:r>
-              <w:rPr>
-                <w:sz w:val="20"/>
-                <w:szCs w:val="20"/>
-              </w:rPr>
-              <w:t>[i</w:t>
-            </w:r>
-            <w:r>
-              <w:rPr>
-                <w:sz w:val="20"/>
-                <w:szCs w:val="20"/>
-              </w:rPr>
-              <w:t>+1</w:t>
-            </w:r>
-            <w:proofErr w:type="gramStart"/>
-            <w:r>
-              <w:rPr>
-                <w:sz w:val="20"/>
-                <w:szCs w:val="20"/>
-              </w:rPr>
-              <w:t>].</w:t>
-            </w:r>
-            <w:proofErr w:type="spellStart"/>
-            <w:r>
-              <w:rPr>
-                <w:sz w:val="20"/>
-                <w:szCs w:val="20"/>
-              </w:rPr>
-              <w:t>notes</w:t>
-            </w:r>
-            <w:proofErr w:type="gramEnd"/>
-            <w:r>
-              <w:rPr>
-                <w:sz w:val="20"/>
-                <w:szCs w:val="20"/>
-              </w:rPr>
-              <w:t>:showEnd</w:t>
-            </w:r>
-            <w:proofErr w:type="spellEnd"/>
-            <w:r>
-              <w:rPr>
-                <w:sz w:val="20"/>
-                <w:szCs w:val="20"/>
-              </w:rPr>
-              <w:t>}</w:t>
-            </w:r>
-          </w:p>
-          <w:p>
-            <w:pPr>
-              <w:rPr>
-                <w:rFonts w:asciiTheme="minorHAnsi" w:hAnsiTheme="minorHAnsi" w:cstheme="minorHAnsi"/>
-                <w:sz w:val="20"/>
-                <w:szCs w:val="20"/>
-              </w:rPr>
-            </w:pPr>
           </w:p>
         </w:tc>
       </w:tr>

</xml_diff>

<commit_message>
[Track-278-2 ]Update AS to not use work_title (#2463)
</commit_message>
<xml_diff>
--- a/epictrack-api/src/api/reports/report_templates/anticipated_schedule.docx
+++ b/epictrack-api/src/api/reports/report_templates/anticipated_schedule.docx
@@ -120,8 +120,8 @@
         <w:tblLook w:val="04a0" w:noHBand="0" w:noVBand="1" w:firstColumn="1" w:lastRow="0" w:lastColumn="0" w:firstRow="1"/>
       </w:tblPr>
       <w:tblGrid>
-        <w:gridCol w:w="283"/>
-        <w:gridCol w:w="3686"/>
+        <w:gridCol w:w="282"/>
+        <w:gridCol w:w="3687"/>
         <w:gridCol w:w="3754"/>
         <w:gridCol w:w="5983"/>
       </w:tblGrid>
@@ -131,7 +131,7 @@
         </w:trPr>
         <w:tc>
           <w:tcPr>
-            <w:tcW w:w="283" w:type="dxa"/>
+            <w:tcW w:w="282" w:type="dxa"/>
             <w:tcBorders/>
             <w:shd w:color="auto" w:fill="auto" w:val="clear"/>
             <w:vAlign w:val="center"/>
@@ -160,7 +160,7 @@
         </w:tc>
         <w:tc>
           <w:tcPr>
-            <w:tcW w:w="3686" w:type="dxa"/>
+            <w:tcW w:w="3687" w:type="dxa"/>
             <w:tcBorders/>
             <w:shd w:color="auto" w:fill="auto" w:val="clear"/>
             <w:vAlign w:val="center"/>
@@ -255,7 +255,7 @@
         </w:trPr>
         <w:tc>
           <w:tcPr>
-            <w:tcW w:w="283" w:type="dxa"/>
+            <w:tcW w:w="282" w:type="dxa"/>
             <w:tcBorders/>
             <w:shd w:color="auto" w:fill="auto" w:val="clear"/>
           </w:tcPr>
@@ -283,7 +283,7 @@
         </w:tc>
         <w:tc>
           <w:tcPr>
-            <w:tcW w:w="3686" w:type="dxa"/>
+            <w:tcW w:w="3687" w:type="dxa"/>
             <w:tcBorders/>
             <w:shd w:color="auto" w:fill="auto" w:val="clear"/>
           </w:tcPr>
@@ -300,27 +300,7 @@
                 <w:sz w:val="18"/>
                 <w:szCs w:val="18"/>
               </w:rPr>
-              <w:t>{$item_val[i].work_type_id:ifEQ(</w:t>
-            </w:r>
-            <w:r>
-              <w:rPr>
-                <w:rFonts w:cs="Calibri" w:cstheme="minorHAnsi"/>
-                <w:b w:val="false"/>
-                <w:bCs w:val="false"/>
-                <w:sz w:val="18"/>
-                <w:szCs w:val="18"/>
-              </w:rPr>
-              <w:t>7</w:t>
-            </w:r>
-            <w:r>
-              <w:rPr>
-                <w:rFonts w:cs="Calibri" w:cstheme="minorHAnsi"/>
-                <w:b w:val="false"/>
-                <w:bCs w:val="false"/>
-                <w:sz w:val="18"/>
-                <w:szCs w:val="18"/>
-              </w:rPr>
-              <w:t>):showBegin}</w:t>
+              <w:t>{$item_val[i].work_type_id:ifEQ(7):showBegin}</w:t>
             </w:r>
             <w:r>
               <w:rPr>
@@ -331,6 +311,19 @@
                 <w:szCs w:val="24"/>
               </w:rPr>
               <w:t>{$item_val[i].</w:t>
+            </w:r>
+            <w:r>
+              <w:rPr>
+                <w:rFonts w:eastAsia="Calibri" w:cs="Calibri" w:cstheme="minorHAnsi"/>
+                <w:b/>
+                <w:bCs/>
+                <w:color w:val="auto"/>
+                <w:kern w:val="0"/>
+                <w:sz w:val="24"/>
+                <w:szCs w:val="24"/>
+                <w:lang w:val="en-CA" w:eastAsia="en-US" w:bidi="ar-SA"/>
+              </w:rPr>
+              <w:t>amendment</w:t>
             </w:r>
             <w:r>
               <w:rPr>
@@ -341,7 +334,7 @@
                 <w:szCs w:val="24"/>
                 <w:lang w:eastAsia="en-US"/>
               </w:rPr>
-              <w:t>work_title</w:t>
+              <w:t>_title</w:t>
             </w:r>
             <w:r>
               <w:rPr>
@@ -351,17 +344,7 @@
                 <w:sz w:val="24"/>
                 <w:szCs w:val="24"/>
               </w:rPr>
-              <w:t xml:space="preserve">} - </w:t>
-            </w:r>
-            <w:r>
-              <w:rPr>
-                <w:rFonts w:cs="Calibri" w:cstheme="minorHAnsi"/>
-                <w:b/>
-                <w:bCs/>
-                <w:sz w:val="24"/>
-                <w:szCs w:val="24"/>
-              </w:rPr>
-              <w:t>Amendment</w:t>
+              <w:t xml:space="preserve">} </w:t>
             </w:r>
             <w:r>
               <w:rPr>
@@ -371,27 +354,7 @@
                 <w:sz w:val="18"/>
                 <w:szCs w:val="18"/>
               </w:rPr>
-              <w:t>{$item_val[i].work_type_id:showEnd}{$item_val[i].work_type_id:ifNE(</w:t>
-            </w:r>
-            <w:r>
-              <w:rPr>
-                <w:rFonts w:cs="Calibri" w:cstheme="minorHAnsi"/>
-                <w:b w:val="false"/>
-                <w:bCs w:val="false"/>
-                <w:sz w:val="18"/>
-                <w:szCs w:val="18"/>
-              </w:rPr>
-              <w:t>7</w:t>
-            </w:r>
-            <w:r>
-              <w:rPr>
-                <w:rFonts w:cs="Calibri" w:cstheme="minorHAnsi"/>
-                <w:b w:val="false"/>
-                <w:bCs w:val="false"/>
-                <w:sz w:val="18"/>
-                <w:szCs w:val="18"/>
-              </w:rPr>
-              <w:t>):showBegin}</w:t>
+              <w:t>{$item_val[i].work_type_id:showEnd}{$item_val[i].work_type_id:ifNE(7):showBegin}</w:t>
             </w:r>
             <w:r>
               <w:rPr>
@@ -1365,7 +1328,7 @@
         </w:trPr>
         <w:tc>
           <w:tcPr>
-            <w:tcW w:w="283" w:type="dxa"/>
+            <w:tcW w:w="282" w:type="dxa"/>
             <w:tcBorders/>
             <w:shd w:color="auto" w:fill="auto" w:val="clear"/>
           </w:tcPr>
@@ -1393,7 +1356,7 @@
         </w:tc>
         <w:tc>
           <w:tcPr>
-            <w:tcW w:w="3686" w:type="dxa"/>
+            <w:tcW w:w="3687" w:type="dxa"/>
             <w:tcBorders/>
             <w:shd w:color="auto" w:fill="auto" w:val="clear"/>
           </w:tcPr>
@@ -3241,17 +3204,18 @@
     <w:qFormat/>
     <w:pPr>
       <w:widowControl/>
+      <w:suppressAutoHyphens w:val="true"/>
       <w:bidi w:val="0"/>
       <w:spacing w:before="0" w:after="0"/>
       <w:jc w:val="left"/>
     </w:pPr>
     <w:rPr>
-      <w:rFonts w:ascii="Calibri" w:hAnsi="Calibri" w:cs="Calibri" w:eastAsia="Calibri" w:asciiTheme="minorHAnsi" w:eastAsiaTheme="minorHAnsi" w:hAnsiTheme="minorHAnsi"/>
+      <w:rFonts w:ascii="Calibri" w:hAnsi="Calibri" w:eastAsia="Calibri" w:cs="Calibri" w:asciiTheme="minorHAnsi" w:eastAsiaTheme="minorHAnsi" w:hAnsiTheme="minorHAnsi"/>
       <w:color w:val="auto"/>
       <w:kern w:val="0"/>
       <w:sz w:val="22"/>
       <w:szCs w:val="22"/>
-      <w:lang w:eastAsia="en-US" w:val="en-CA" w:bidi="ar-SA"/>
+      <w:lang w:val="en-CA" w:eastAsia="en-US" w:bidi="ar-SA"/>
     </w:rPr>
   </w:style>
   <w:style w:type="character" w:styleId="DefaultParagraphFont" w:default="1">
@@ -3602,17 +3566,18 @@
     <w:qFormat/>
     <w:pPr>
       <w:widowControl/>
+      <w:suppressAutoHyphens w:val="true"/>
       <w:bidi w:val="0"/>
       <w:spacing w:before="0" w:after="0"/>
       <w:jc w:val="left"/>
     </w:pPr>
     <w:rPr>
-      <w:rFonts w:ascii="Calibri" w:hAnsi="Calibri" w:cs="Calibri" w:eastAsia="Calibri" w:asciiTheme="minorHAnsi" w:eastAsiaTheme="minorHAnsi" w:hAnsiTheme="minorHAnsi"/>
+      <w:rFonts w:ascii="Calibri" w:hAnsi="Calibri" w:eastAsia="Calibri" w:cs="Calibri" w:asciiTheme="minorHAnsi" w:eastAsiaTheme="minorHAnsi" w:hAnsiTheme="minorHAnsi"/>
       <w:color w:val="auto"/>
       <w:kern w:val="0"/>
       <w:sz w:val="22"/>
       <w:szCs w:val="22"/>
-      <w:lang w:eastAsia="en-US" w:val="en-CA" w:bidi="ar-SA"/>
+      <w:lang w:val="en-CA" w:eastAsia="en-US" w:bidi="ar-SA"/>
     </w:rPr>
   </w:style>
   <w:style w:type="paragraph" w:styleId="TableBody" w:customStyle="1">

</xml_diff>

<commit_message>
[Track-275] AS update ea type info (#2465)
</commit_message>
<xml_diff>
--- a/epictrack-api/src/api/reports/report_templates/anticipated_schedule.docx
+++ b/epictrack-api/src/api/reports/report_templates/anticipated_schedule.docx
@@ -422,14 +422,7 @@
           <w:p>
             <w:pPr>
               <w:pStyle w:val="Normal"/>
-              <w:rPr>
-                <w:rFonts w:ascii="Calibri" w:hAnsi="Calibri" w:cs="Calibri" w:asciiTheme="minorHAnsi" w:cstheme="minorHAnsi" w:hAnsiTheme="minorHAnsi"/>
-                <w:b/>
-                <w:b/>
-                <w:bCs/>
-                <w:sz w:val="18"/>
-                <w:szCs w:val="18"/>
-              </w:rPr>
+              <w:rPr/>
             </w:pPr>
             <w:r>
               <w:rPr>
@@ -491,37 +484,17 @@
                 <w:szCs w:val="18"/>
                 <w:lang w:val="en"/>
               </w:rPr>
-              <w:t xml:space="preserve">{$item_val[i].proponent:showEnd} </w:t>
-            </w:r>
-          </w:p>
-          <w:p>
-            <w:pPr>
-              <w:pStyle w:val="Normal"/>
-              <w:rPr>
-                <w:rFonts w:ascii="Calibri" w:hAnsi="Calibri" w:cs="Calibri" w:asciiTheme="minorHAnsi" w:cstheme="minorHAnsi" w:hAnsiTheme="minorHAnsi"/>
-                <w:b/>
-                <w:b/>
-                <w:bCs/>
-                <w:sz w:val="18"/>
-                <w:szCs w:val="18"/>
-                <w:lang w:val="en"/>
-              </w:rPr>
-            </w:pPr>
-            <w:r>
-              <w:rPr>
-                <w:rFonts w:cs="Calibri" w:cstheme="minorHAnsi"/>
-                <w:sz w:val="18"/>
-                <w:szCs w:val="18"/>
-                <w:lang w:val="en"/>
-              </w:rPr>
-              <w:t>{$item_val[i].region:ifNEM():showBegin}</w:t>
-            </w:r>
-          </w:p>
-          <w:p>
-            <w:pPr>
-              <w:pStyle w:val="Normal"/>
-              <w:rPr>
-                <w:rFonts w:ascii="Calibri" w:hAnsi="Calibri" w:cs="Calibri" w:asciiTheme="minorHAnsi" w:cstheme="minorHAnsi" w:hAnsiTheme="minorHAnsi"/>
+              <w:t>{$item_val[i].proponent:showEnd}{$item_val[i].region:ifNEM():showBegin}</w:t>
+            </w:r>
+          </w:p>
+          <w:p>
+            <w:pPr>
+              <w:pStyle w:val="Normal"/>
+              <w:rPr>
+                <w:rFonts w:ascii="Calibri" w:hAnsi="Calibri" w:cs="Calibri" w:asciiTheme="minorHAnsi" w:cstheme="minorHAnsi" w:hAnsiTheme="minorHAnsi"/>
+                <w:b/>
+                <w:b/>
+                <w:bCs/>
                 <w:sz w:val="18"/>
                 <w:szCs w:val="18"/>
                 <w:lang w:val="en"/>
@@ -565,27 +538,7 @@
                 <w:szCs w:val="18"/>
                 <w:lang w:val="en"/>
               </w:rPr>
-              <w:t>{$item_val[i].region:showEnd}</w:t>
-            </w:r>
-          </w:p>
-          <w:p>
-            <w:pPr>
-              <w:pStyle w:val="Normal"/>
-              <w:rPr>
-                <w:rFonts w:ascii="Calibri" w:hAnsi="Calibri" w:cs="Calibri" w:asciiTheme="minorHAnsi" w:cstheme="minorHAnsi" w:hAnsiTheme="minorHAnsi"/>
-                <w:sz w:val="18"/>
-                <w:szCs w:val="18"/>
-                <w:lang w:val="en"/>
-              </w:rPr>
-            </w:pPr>
-            <w:r>
-              <w:rPr>
-                <w:rFonts w:cs="Calibri" w:cstheme="minorHAnsi"/>
-                <w:sz w:val="18"/>
-                <w:szCs w:val="18"/>
-                <w:lang w:val="en"/>
-              </w:rPr>
-              <w:t>{$item_val[i].location:ifNEM():showBegin}</w:t>
+              <w:t>{$item_val[i].region:showEnd}{$item_val[i].location:ifNEM():showBegin}</w:t>
             </w:r>
           </w:p>
           <w:p>
@@ -642,27 +595,6 @@
           <w:p>
             <w:pPr>
               <w:pStyle w:val="Normal"/>
-              <w:rPr>
-                <w:rFonts w:ascii="Calibri" w:hAnsi="Calibri" w:cs="Calibri" w:asciiTheme="minorHAnsi" w:cstheme="minorHAnsi" w:hAnsiTheme="minorHAnsi"/>
-                <w:sz w:val="18"/>
-                <w:szCs w:val="18"/>
-                <w:lang w:val="en"/>
-              </w:rPr>
-            </w:pPr>
-            <w:r>
-              <w:rPr>
-                <w:rFonts w:cs="Calibri" w:cstheme="minorHAnsi"/>
-                <w:bCs/>
-                <w:sz w:val="18"/>
-                <w:szCs w:val="18"/>
-                <w:lang w:val="en"/>
-              </w:rPr>
-              <w:t>{$item_val[i].ea_act:ifNEM():showBegin}</w:t>
-            </w:r>
-          </w:p>
-          <w:p>
-            <w:pPr>
-              <w:pStyle w:val="Normal"/>
               <w:spacing w:lineRule="atLeast" w:line="201"/>
               <w:rPr>
                 <w:rFonts w:ascii="Calibri" w:hAnsi="Calibri" w:cs="Calibri" w:asciiTheme="minorHAnsi" w:cstheme="minorHAnsi" w:hAnsiTheme="minorHAnsi"/>
@@ -690,73 +622,7 @@
                 <w:szCs w:val="18"/>
                 <w:lang w:val="en"/>
               </w:rPr>
-              <w:t>{$item_val[i].ea_act}{$item_val[i]</w:t>
-            </w:r>
-            <w:r>
-              <w:rPr/>
-              <w:t xml:space="preserve"> .</w:t>
-            </w:r>
-            <w:r>
-              <w:rPr>
-                <w:rFonts w:cs="Calibri" w:cstheme="minorHAnsi"/>
-                <w:bCs/>
-                <w:sz w:val="18"/>
-                <w:szCs w:val="18"/>
-                <w:lang w:val="en"/>
-              </w:rPr>
-              <w:t>substitution_act:ifNEM():showBegin};</w:t>
-            </w:r>
-            <w:r>
-              <w:rPr>
-                <w:rFonts w:cs="Calibri" w:cstheme="minorHAnsi"/>
-                <w:b/>
-                <w:bCs/>
-                <w:sz w:val="18"/>
-                <w:szCs w:val="18"/>
-                <w:lang w:val="en"/>
-              </w:rPr>
-              <w:t xml:space="preserve"> </w:t>
-            </w:r>
-            <w:r>
-              <w:rPr>
-                <w:rFonts w:cs="Calibri" w:cstheme="minorHAnsi"/>
-                <w:bCs/>
-                <w:sz w:val="18"/>
-                <w:szCs w:val="18"/>
-                <w:lang w:val="en"/>
-              </w:rPr>
-              <w:t>S</w:t>
-            </w:r>
-            <w:r>
-              <w:rPr>
-                <w:rFonts w:cs="Calibri" w:cstheme="minorHAnsi"/>
-                <w:sz w:val="18"/>
-                <w:szCs w:val="18"/>
-                <w:lang w:val="en"/>
-              </w:rPr>
-              <w:t>ubstituted ({$item_val[i].substitution_act}){$item_val[i].substitution_act:showEnd}</w:t>
-            </w:r>
-          </w:p>
-          <w:p>
-            <w:pPr>
-              <w:pStyle w:val="Normal"/>
-              <w:spacing w:lineRule="atLeast" w:line="201"/>
-              <w:rPr>
-                <w:rFonts w:ascii="Calibri" w:hAnsi="Calibri" w:cs="Calibri" w:asciiTheme="minorHAnsi" w:cstheme="minorHAnsi" w:hAnsiTheme="minorHAnsi"/>
-                <w:sz w:val="18"/>
-                <w:szCs w:val="18"/>
-                <w:lang w:val="en"/>
-              </w:rPr>
-            </w:pPr>
-            <w:r>
-              <w:rPr>
-                <w:rFonts w:cs="Calibri" w:cstheme="minorHAnsi"/>
-                <w:bCs/>
-                <w:sz w:val="18"/>
-                <w:szCs w:val="18"/>
-                <w:lang w:val="en"/>
-              </w:rPr>
-              <w:t>{$item_val[i].ea_act:showEnd}</w:t>
+              <w:t>{$item_val[i].ea_type}</w:t>
             </w:r>
           </w:p>
           <w:p>
@@ -1041,7 +907,7 @@
                 <w:sz w:val="20"/>
                 <w:szCs w:val="20"/>
               </w:rPr>
-              <w:t>):show(Referral):elseShow(Decision)} Date:</w:t>
+              <w:t>):show(Referral ):elseShow(Decision )} Date:</w:t>
             </w:r>
             <w:r>
               <w:rPr>
@@ -1070,19 +936,6 @@
               </w:rPr>
               <w:t>{$item_val[i].referral_date:showEnd}</w:t>
             </w:r>
-          </w:p>
-          <w:p>
-            <w:pPr>
-              <w:pStyle w:val="Normal"/>
-              <w:spacing w:lineRule="atLeast" w:line="201"/>
-              <w:rPr>
-                <w:rFonts w:ascii="Calibri" w:hAnsi="Calibri" w:cs="Calibri" w:asciiTheme="minorHAnsi" w:cstheme="minorHAnsi" w:hAnsiTheme="minorHAnsi"/>
-                <w:bCs/>
-                <w:sz w:val="18"/>
-                <w:szCs w:val="18"/>
-                <w:lang w:val="en"/>
-              </w:rPr>
-            </w:pPr>
             <w:r>
               <w:rPr>
                 <w:rFonts w:cs="Calibri" w:cstheme="minorHAnsi"/>
@@ -1235,27 +1088,7 @@
                 <w:sz w:val="20"/>
                 <w:szCs w:val="20"/>
               </w:rPr>
-              <w:t>{$item_val[i].additional_info:showEnd}</w:t>
-            </w:r>
-          </w:p>
-          <w:p>
-            <w:pPr>
-              <w:pStyle w:val="Normal"/>
-              <w:rPr>
-                <w:rFonts w:ascii="Calibri" w:hAnsi="Calibri" w:cs="Calibri" w:asciiTheme="minorHAnsi" w:cstheme="minorHAnsi" w:hAnsiTheme="minorHAnsi"/>
-                <w:b/>
-                <w:b/>
-                <w:bCs/>
-                <w:sz w:val="20"/>
-                <w:szCs w:val="20"/>
-              </w:rPr>
-            </w:pPr>
-            <w:r>
-              <w:rPr>
-                <w:sz w:val="20"/>
-                <w:szCs w:val="20"/>
-              </w:rPr>
-              <w:t>{$item_val[i].notes:ifNEM():showBegin}</w:t>
+              <w:t>{$item_val[i].additional_info:showEnd}{$item_val[i].notes:ifNEM():showBegin}</w:t>
             </w:r>
           </w:p>
           <w:p>
@@ -1962,7 +1795,7 @@
                 <w:sz w:val="20"/>
                 <w:szCs w:val="20"/>
               </w:rPr>
-              <w:t>):show(Referral):elseShow(Decision)}  Date:</w:t>
+              <w:t>):show(Referral ):elseShow(Decision )}  Date:</w:t>
             </w:r>
             <w:r>
               <w:rPr>

</xml_diff>

<commit_message>
[Track-276] AS add responsible minister or responsible ministry (#2466)
</commit_message>
<xml_diff>
--- a/epictrack-api/src/api/reports/report_templates/anticipated_schedule.docx
+++ b/epictrack-api/src/api/reports/report_templates/anticipated_schedule.docx
@@ -640,10 +640,12 @@
             <w:r>
               <w:rPr>
                 <w:rFonts w:cs="Calibri" w:cstheme="minorHAnsi"/>
-                <w:sz w:val="18"/>
-                <w:szCs w:val="18"/>
-              </w:rPr>
-              <w:t>{$item_val[i].ministry_name:ifNEM():showBegin}</w:t>
+                <w:bCs/>
+                <w:sz w:val="18"/>
+                <w:szCs w:val="18"/>
+                <w:lang w:val="en"/>
+              </w:rPr>
+              <w:t>{$item_val[i].ministry:ifNEM():showBegin}{$item_val[i].responsible_minister:ifNEM():showBegin}</w:t>
             </w:r>
           </w:p>
           <w:p>
@@ -662,18 +664,22 @@
               <w:rPr>
                 <w:rFonts w:cs="Calibri" w:cstheme="minorHAnsi"/>
                 <w:b/>
-                <w:sz w:val="18"/>
-                <w:szCs w:val="18"/>
-              </w:rPr>
-              <w:t xml:space="preserve">Responsible Minister: </w:t>
-            </w:r>
-            <w:r>
-              <w:rPr>
-                <w:rFonts w:cs="Calibri" w:cstheme="minorHAnsi"/>
-                <w:sz w:val="18"/>
-                <w:szCs w:val="18"/>
-              </w:rPr>
-              <w:t>{$item_val[i].ministry_name}</w:t>
+                <w:bCs/>
+                <w:sz w:val="18"/>
+                <w:szCs w:val="18"/>
+                <w:lang w:val="en"/>
+              </w:rPr>
+              <w:t>Responsible Minister:</w:t>
+            </w:r>
+            <w:r>
+              <w:rPr>
+                <w:rFonts w:cs="Calibri" w:cstheme="minorHAnsi"/>
+                <w:bCs/>
+                <w:sz w:val="18"/>
+                <w:szCs w:val="18"/>
+                <w:lang w:val="en"/>
+              </w:rPr>
+              <w:t xml:space="preserve"> {$item_val[i].responsible_minister} {$item_val[i].responsible_minister:ifNEM():showEnd}{$item_val[i].responsible_minister:ifEmpty():showBegin}</w:t>
             </w:r>
           </w:p>
           <w:p>
@@ -682,17 +688,66 @@
               <w:spacing w:lineRule="atLeast" w:line="201"/>
               <w:rPr>
                 <w:rFonts w:ascii="Calibri" w:hAnsi="Calibri" w:cs="Calibri" w:asciiTheme="minorHAnsi" w:cstheme="minorHAnsi" w:hAnsiTheme="minorHAnsi"/>
-                <w:sz w:val="18"/>
-                <w:szCs w:val="18"/>
-              </w:rPr>
-            </w:pPr>
-            <w:r>
-              <w:rPr>
-                <w:rFonts w:cs="Calibri" w:cstheme="minorHAnsi"/>
-                <w:sz w:val="18"/>
-                <w:szCs w:val="18"/>
-              </w:rPr>
-              <w:t>{$item_val[i].ministry_name:showEnd}</w:t>
+                <w:bCs/>
+                <w:sz w:val="18"/>
+                <w:szCs w:val="18"/>
+                <w:lang w:val="en"/>
+              </w:rPr>
+            </w:pPr>
+            <w:r>
+              <w:rPr>
+                <w:rFonts w:cs="Calibri" w:cstheme="minorHAnsi"/>
+                <w:b/>
+                <w:bCs/>
+                <w:sz w:val="18"/>
+                <w:szCs w:val="18"/>
+                <w:lang w:val="en"/>
+              </w:rPr>
+              <w:t>R</w:t>
+            </w:r>
+            <w:r>
+              <w:rPr>
+                <w:rFonts w:cs="Calibri" w:cstheme="minorHAnsi"/>
+                <w:b/>
+                <w:bCs/>
+                <w:sz w:val="18"/>
+                <w:szCs w:val="18"/>
+                <w:lang w:val="en"/>
+              </w:rPr>
+              <w:t>esponsible Ministry:</w:t>
+            </w:r>
+            <w:r>
+              <w:rPr>
+                <w:rFonts w:cs="Calibri" w:cstheme="minorHAnsi"/>
+                <w:bCs/>
+                <w:sz w:val="18"/>
+                <w:szCs w:val="18"/>
+                <w:lang w:val="en"/>
+              </w:rPr>
+              <w:t xml:space="preserve"> {$item_val[i].ministry}</w:t>
+            </w:r>
+          </w:p>
+          <w:p>
+            <w:pPr>
+              <w:pStyle w:val="Normal"/>
+              <w:spacing w:lineRule="atLeast" w:line="201"/>
+              <w:rPr>
+                <w:rFonts w:ascii="Calibri" w:hAnsi="Calibri" w:cs="Calibri" w:asciiTheme="minorHAnsi" w:cstheme="minorHAnsi" w:hAnsiTheme="minorHAnsi"/>
+                <w:bCs/>
+                <w:sz w:val="18"/>
+                <w:szCs w:val="18"/>
+                <w:lang w:val="en"/>
+              </w:rPr>
+            </w:pPr>
+            <w:r>
+              <w:rPr>
+                <w:rFonts w:cs="Calibri" w:cstheme="minorHAnsi"/>
+                <w:bCs/>
+                <w:sz w:val="18"/>
+                <w:szCs w:val="18"/>
+                <w:lang w:val="en"/>
+              </w:rPr>
+              <w:t>{$item_val[i].responsible_minister:ifEmpty():showEnd}{$item_val[i].ministry:ifNEM():showEnd}</w:t>
             </w:r>
           </w:p>
           <w:p>
@@ -907,7 +962,7 @@
                 <w:sz w:val="20"/>
                 <w:szCs w:val="20"/>
               </w:rPr>
-              <w:t>):show(Referral ):elseShow(Decision )} Date:</w:t>
+              <w:t>):show(Referral Date):elseShow(Decision Date)}:</w:t>
             </w:r>
             <w:r>
               <w:rPr>

</xml_diff>

<commit_message>
[Track-222] Add width to number column in AS report (#2470)
</commit_message>
<xml_diff>
--- a/epictrack-api/src/api/reports/report_templates/anticipated_schedule.docx
+++ b/epictrack-api/src/api/reports/report_templates/anticipated_schedule.docx
@@ -120,10 +120,10 @@
         <w:tblLook w:val="04a0" w:noHBand="0" w:noVBand="1" w:firstColumn="1" w:lastRow="0" w:lastColumn="0" w:firstRow="1"/>
       </w:tblPr>
       <w:tblGrid>
-        <w:gridCol w:w="282"/>
-        <w:gridCol w:w="3687"/>
-        <w:gridCol w:w="3754"/>
-        <w:gridCol w:w="5983"/>
+        <w:gridCol w:w="452"/>
+        <w:gridCol w:w="3517"/>
+        <w:gridCol w:w="3950"/>
+        <w:gridCol w:w="5787"/>
       </w:tblGrid>
       <w:tr>
         <w:trPr>
@@ -131,7 +131,7 @@
         </w:trPr>
         <w:tc>
           <w:tcPr>
-            <w:tcW w:w="282" w:type="dxa"/>
+            <w:tcW w:w="452" w:type="dxa"/>
             <w:tcBorders/>
             <w:shd w:color="auto" w:fill="auto" w:val="clear"/>
             <w:vAlign w:val="center"/>
@@ -139,6 +139,11 @@
           <w:p>
             <w:pPr>
               <w:pStyle w:val="Normal"/>
+              <w:widowControl/>
+              <w:suppressAutoHyphens w:val="true"/>
+              <w:bidi w:val="0"/>
+              <w:spacing w:before="0" w:after="0"/>
+              <w:ind w:left="0" w:right="360" w:hanging="0"/>
               <w:jc w:val="center"/>
               <w:rPr>
                 <w:rFonts w:ascii="Calibri" w:hAnsi="Calibri" w:cs="Calibri" w:asciiTheme="minorHAnsi" w:cstheme="minorHAnsi" w:hAnsiTheme="minorHAnsi"/>
@@ -160,7 +165,7 @@
         </w:tc>
         <w:tc>
           <w:tcPr>
-            <w:tcW w:w="3687" w:type="dxa"/>
+            <w:tcW w:w="3517" w:type="dxa"/>
             <w:tcBorders/>
             <w:shd w:color="auto" w:fill="auto" w:val="clear"/>
             <w:vAlign w:val="center"/>
@@ -190,7 +195,7 @@
         </w:tc>
         <w:tc>
           <w:tcPr>
-            <w:tcW w:w="3754" w:type="dxa"/>
+            <w:tcW w:w="3950" w:type="dxa"/>
             <w:tcBorders/>
             <w:shd w:color="auto" w:fill="auto" w:val="clear"/>
             <w:vAlign w:val="center"/>
@@ -220,7 +225,7 @@
         </w:tc>
         <w:tc>
           <w:tcPr>
-            <w:tcW w:w="5983" w:type="dxa"/>
+            <w:tcW w:w="5787" w:type="dxa"/>
             <w:tcBorders/>
             <w:shd w:color="auto" w:fill="auto" w:val="clear"/>
             <w:vAlign w:val="center"/>
@@ -255,20 +260,24 @@
         </w:trPr>
         <w:tc>
           <w:tcPr>
-            <w:tcW w:w="282" w:type="dxa"/>
+            <w:tcW w:w="452" w:type="dxa"/>
             <w:tcBorders/>
             <w:shd w:color="auto" w:fill="auto" w:val="clear"/>
           </w:tcPr>
           <w:p>
             <w:pPr>
               <w:pStyle w:val="Normal"/>
-              <w:rPr>
-                <w:rFonts w:ascii="Calibri" w:hAnsi="Calibri" w:cs="Calibri" w:asciiTheme="minorHAnsi" w:cstheme="minorHAnsi" w:hAnsiTheme="minorHAnsi"/>
-                <w:b/>
-                <w:b/>
-                <w:sz w:val="20"/>
-                <w:szCs w:val="20"/>
-              </w:rPr>
+              <w:widowControl/>
+              <w:tabs>
+                <w:tab w:val="clear" w:pos="720"/>
+                <w:tab w:val="left" w:pos="453" w:leader="none"/>
+              </w:tabs>
+              <w:suppressAutoHyphens w:val="true"/>
+              <w:bidi w:val="0"/>
+              <w:spacing w:before="0" w:after="0"/>
+              <w:ind w:left="0" w:right="-89" w:hanging="0"/>
+              <w:jc w:val="left"/>
+              <w:rPr/>
             </w:pPr>
             <w:r>
               <w:rPr>
@@ -283,7 +292,7 @@
         </w:tc>
         <w:tc>
           <w:tcPr>
-            <w:tcW w:w="3687" w:type="dxa"/>
+            <w:tcW w:w="3517" w:type="dxa"/>
             <w:tcBorders/>
             <w:shd w:color="auto" w:fill="auto" w:val="clear"/>
           </w:tcPr>
@@ -703,18 +712,7 @@
                 <w:szCs w:val="18"/>
                 <w:lang w:val="en"/>
               </w:rPr>
-              <w:t>R</w:t>
-            </w:r>
-            <w:r>
-              <w:rPr>
-                <w:rFonts w:cs="Calibri" w:cstheme="minorHAnsi"/>
-                <w:b/>
-                <w:bCs/>
-                <w:sz w:val="18"/>
-                <w:szCs w:val="18"/>
-                <w:lang w:val="en"/>
-              </w:rPr>
-              <w:t>esponsible Ministry:</w:t>
+              <w:t>Responsible Ministry:</w:t>
             </w:r>
             <w:r>
               <w:rPr>
@@ -787,7 +785,7 @@
         </w:tc>
         <w:tc>
           <w:tcPr>
-            <w:tcW w:w="3754" w:type="dxa"/>
+            <w:tcW w:w="3950" w:type="dxa"/>
             <w:tcBorders/>
             <w:shd w:color="auto" w:fill="auto" w:val="clear"/>
           </w:tcPr>
@@ -911,7 +909,7 @@
         </w:tc>
         <w:tc>
           <w:tcPr>
-            <w:tcW w:w="5983" w:type="dxa"/>
+            <w:tcW w:w="5787" w:type="dxa"/>
             <w:tcBorders/>
             <w:shd w:color="auto" w:fill="auto" w:val="clear"/>
           </w:tcPr>
@@ -1187,25 +1185,6 @@
                 <w:szCs w:val="20"/>
               </w:rPr>
               <w:t>{$item_val[i].notes:showEnd}</w:t>
-            </w:r>
-          </w:p>
-          <w:p>
-            <w:pPr>
-              <w:pStyle w:val="Normal"/>
-              <w:rPr>
-                <w:rFonts w:ascii="Calibri" w:hAnsi="Calibri" w:cs="Calibri" w:asciiTheme="minorHAnsi" w:cstheme="minorHAnsi" w:hAnsiTheme="minorHAnsi"/>
-                <w:bCs/>
-                <w:sz w:val="20"/>
-                <w:szCs w:val="20"/>
-              </w:rPr>
-            </w:pPr>
-            <w:r>
-              <w:rPr>
-                <w:rFonts w:cs="Calibri" w:cstheme="minorHAnsi"/>
-                <w:bCs/>
-                <w:sz w:val="20"/>
-                <w:szCs w:val="20"/>
-              </w:rPr>
             </w:r>
           </w:p>
         </w:tc>
@@ -1216,7 +1195,7 @@
         </w:trPr>
         <w:tc>
           <w:tcPr>
-            <w:tcW w:w="282" w:type="dxa"/>
+            <w:tcW w:w="452" w:type="dxa"/>
             <w:tcBorders/>
             <w:shd w:color="auto" w:fill="auto" w:val="clear"/>
           </w:tcPr>
@@ -1244,7 +1223,7 @@
         </w:tc>
         <w:tc>
           <w:tcPr>
-            <w:tcW w:w="3687" w:type="dxa"/>
+            <w:tcW w:w="3517" w:type="dxa"/>
             <w:tcBorders/>
             <w:shd w:color="auto" w:fill="auto" w:val="clear"/>
           </w:tcPr>
@@ -1734,7 +1713,7 @@
         </w:tc>
         <w:tc>
           <w:tcPr>
-            <w:tcW w:w="3754" w:type="dxa"/>
+            <w:tcW w:w="3950" w:type="dxa"/>
             <w:tcBorders/>
             <w:shd w:color="auto" w:fill="auto" w:val="clear"/>
           </w:tcPr>
@@ -1799,7 +1778,7 @@
         </w:tc>
         <w:tc>
           <w:tcPr>
-            <w:tcW w:w="5983" w:type="dxa"/>
+            <w:tcW w:w="5787" w:type="dxa"/>
             <w:tcBorders/>
             <w:shd w:color="auto" w:fill="auto" w:val="clear"/>
           </w:tcPr>

</xml_diff>

<commit_message>
[Track-277] AS Sort groups in report (#2472)
</commit_message>
<xml_diff>
--- a/epictrack-api/src/api/reports/report_templates/anticipated_schedule.docx
+++ b/epictrack-api/src/api/reports/report_templates/anticipated_schedule.docx
@@ -65,7 +65,28 @@
           <w:sz w:val="28"/>
           <w:szCs w:val="28"/>
         </w:rPr>
-        <w:t>{d.report_data[i].att}</w:t>
+        <w:t>{d.report_data[i].</w:t>
+      </w:r>
+      <w:r>
+        <w:rPr>
+          <w:rFonts w:eastAsia="Calibri" w:cs="Calibri" w:cstheme="minorHAnsi"/>
+          <w:b/>
+          <w:color w:val="auto"/>
+          <w:kern w:val="0"/>
+          <w:sz w:val="28"/>
+          <w:szCs w:val="28"/>
+          <w:lang w:val="en-CA" w:eastAsia="en-US" w:bidi="ar-SA"/>
+        </w:rPr>
+        <w:t>group</w:t>
+      </w:r>
+      <w:r>
+        <w:rPr>
+          <w:rFonts w:cs="Calibri" w:cstheme="minorHAnsi"/>
+          <w:b/>
+          <w:sz w:val="28"/>
+          <w:szCs w:val="28"/>
+        </w:rPr>
+        <w:t>}</w:t>
       </w:r>
     </w:p>
     <w:p>
@@ -102,7 +123,28 @@
           <w:sz w:val="28"/>
           <w:szCs w:val="28"/>
         </w:rPr>
-        <w:t>d.report_data[i].val}</w:t>
+        <w:t>d.report_data[i].</w:t>
+      </w:r>
+      <w:r>
+        <w:rPr>
+          <w:rFonts w:eastAsia="Calibri" w:cs="Calibri" w:cstheme="minorHAnsi"/>
+          <w:b/>
+          <w:color w:val="auto"/>
+          <w:kern w:val="0"/>
+          <w:sz w:val="28"/>
+          <w:szCs w:val="28"/>
+          <w:lang w:val="en-CA" w:eastAsia="en-US" w:bidi="ar-SA"/>
+        </w:rPr>
+        <w:t>items</w:t>
+      </w:r>
+      <w:r>
+        <w:rPr>
+          <w:rFonts w:cs="Calibri" w:cstheme="minorHAnsi"/>
+          <w:b/>
+          <w:sz w:val="28"/>
+          <w:szCs w:val="28"/>
+        </w:rPr>
+        <w:t>}</w:t>
       </w:r>
     </w:p>
     <w:tbl>

</xml_diff>

<commit_message>
[Track-220] Update Anticipated Date label (#2483)
</commit_message>
<xml_diff>
--- a/epictrack-api/src/api/reports/report_templates/anticipated_schedule.docx
+++ b/epictrack-api/src/api/reports/report_templates/anticipated_schedule.docx
@@ -1,6 +1,6 @@
 
 <file path=word/document.xml><?xml version="1.0" encoding="utf-8"?>
-<w:document xmlns:o="urn:schemas-microsoft-com:office:office" xmlns:r="http://schemas.openxmlformats.org/officeDocument/2006/relationships" xmlns:v="urn:schemas-microsoft-com:vml" xmlns:w="http://schemas.openxmlformats.org/wordprocessingml/2006/main" xmlns:w10="urn:schemas-microsoft-com:office:word" xmlns:wp="http://schemas.openxmlformats.org/drawingml/2006/wordprocessingDrawing" xmlns:wps="http://schemas.microsoft.com/office/word/2010/wordprocessingShape" xmlns:wpg="http://schemas.microsoft.com/office/word/2010/wordprocessingGroup" xmlns:mc="http://schemas.openxmlformats.org/markup-compatibility/2006" xmlns:wp14="http://schemas.microsoft.com/office/word/2010/wordprocessingDrawing" xmlns:w14="http://schemas.microsoft.com/office/word/2010/wordml" xmlns:w15="http://schemas.microsoft.com/office/word/2012/wordml" mc:Ignorable="w14 wp14 w15">
+<w:document xmlns:o="urn:schemas-microsoft-com:office:office" xmlns:r="http://schemas.openxmlformats.org/officeDocument/2006/relationships" xmlns:v="urn:schemas-microsoft-com:vml" xmlns:w="http://schemas.openxmlformats.org/wordprocessingml/2006/main" xmlns:w10="urn:schemas-microsoft-com:office:word" xmlns:wp="http://schemas.openxmlformats.org/drawingml/2006/wordprocessingDrawing" xmlns:wps="http://schemas.microsoft.com/office/word/2010/wordprocessingShape" xmlns:wpg="http://schemas.microsoft.com/office/word/2010/wordprocessingGroup" xmlns:mc="http://schemas.openxmlformats.org/markup-compatibility/2006" xmlns:wp14="http://schemas.microsoft.com/office/word/2010/wordprocessingDrawing" xmlns:w14="http://schemas.microsoft.com/office/word/2010/wordml" mc:Ignorable="w14 wp14">
   <w:body>
     <w:p>
       <w:pPr>
@@ -147,7 +147,6 @@
         <w:tblW w:w="14271" w:type="dxa"/>
         <w:jc w:val="left"/>
         <w:tblInd w:w="-289" w:type="dxa"/>
-        <w:tblLayout w:type="fixed"/>
         <w:tblCellMar>
           <w:top w:w="0" w:type="dxa"/>
           <w:left w:w="108" w:type="dxa"/>
@@ -158,8 +157,8 @@
       </w:tblPr>
       <w:tblGrid>
         <w:gridCol w:w="589"/>
-        <w:gridCol w:w="3543"/>
-        <w:gridCol w:w="4233"/>
+        <w:gridCol w:w="3542"/>
+        <w:gridCol w:w="4234"/>
         <w:gridCol w:w="5905"/>
       </w:tblGrid>
       <w:tr>
@@ -191,19 +190,17 @@
             </w:pPr>
             <w:r>
               <w:rPr>
-                <w:rFonts w:eastAsia="Calibri" w:cs="Calibri" w:cstheme="minorHAnsi"/>
-                <w:b/>
-                <w:kern w:val="0"/>
+                <w:rFonts w:cs="Calibri" w:cstheme="minorHAnsi"/>
+                <w:b/>
                 <w:sz w:val="20"/>
                 <w:szCs w:val="20"/>
-                <w:lang w:val="en-CA" w:bidi="ar-SA"/>
               </w:rPr>
             </w:r>
           </w:p>
         </w:tc>
         <w:tc>
           <w:tcPr>
-            <w:tcW w:w="3543" w:type="dxa"/>
+            <w:tcW w:w="3542" w:type="dxa"/>
             <w:tcBorders/>
             <w:shd w:color="auto" w:fill="auto" w:val="clear"/>
             <w:vAlign w:val="center"/>
@@ -238,7 +235,7 @@
         </w:tc>
         <w:tc>
           <w:tcPr>
-            <w:tcW w:w="4233" w:type="dxa"/>
+            <w:tcW w:w="4234" w:type="dxa"/>
             <w:tcBorders/>
             <w:shd w:color="auto" w:fill="auto" w:val="clear"/>
             <w:vAlign w:val="center"/>
@@ -302,18 +299,7 @@
                 <w:szCs w:val="20"/>
                 <w:lang w:val="en-CA" w:bidi="ar-SA"/>
               </w:rPr>
-              <w:t>Anticipated Referral Date/Next PCP/</w:t>
-            </w:r>
-            <w:r>
-              <w:rPr>
-                <w:rFonts w:eastAsia="Calibri" w:cs="Calibri" w:cstheme="minorHAnsi"/>
-                <w:b/>
-                <w:kern w:val="0"/>
-                <w:sz w:val="20"/>
-                <w:szCs w:val="20"/>
-                <w:lang w:val="en-CA" w:bidi="ar-SA"/>
-              </w:rPr>
-              <w:t>Status</w:t>
+              <w:t>Anticipated Referral Date/Next PCP/Status</w:t>
             </w:r>
           </w:p>
         </w:tc>
@@ -361,7 +347,7 @@
         </w:tc>
         <w:tc>
           <w:tcPr>
-            <w:tcW w:w="3543" w:type="dxa"/>
+            <w:tcW w:w="3542" w:type="dxa"/>
             <w:tcBorders/>
             <w:shd w:color="auto" w:fill="auto" w:val="clear"/>
           </w:tcPr>
@@ -909,19 +895,18 @@
             </w:pPr>
             <w:r>
               <w:rPr>
-                <w:rFonts w:eastAsia="Calibri" w:cs="Calibri" w:cstheme="minorHAnsi"/>
-                <w:b/>
-                <w:kern w:val="0"/>
-                <w:sz w:val="18"/>
-                <w:szCs w:val="18"/>
-                <w:lang w:val="en-CA" w:bidi="ar-SA"/>
+                <w:rFonts w:cs="Calibri" w:cstheme="minorHAnsi"/>
+                <w:b/>
+                <w:sz w:val="18"/>
+                <w:szCs w:val="18"/>
+                <w:lang w:val="en-US"/>
               </w:rPr>
             </w:r>
           </w:p>
         </w:tc>
         <w:tc>
           <w:tcPr>
-            <w:tcW w:w="4233" w:type="dxa"/>
+            <w:tcW w:w="4234" w:type="dxa"/>
             <w:tcBorders/>
             <w:shd w:color="auto" w:fill="auto" w:val="clear"/>
           </w:tcPr>
@@ -988,11 +973,10 @@
             </w:pPr>
             <w:r>
               <w:rPr>
-                <w:rFonts w:eastAsia="Calibri" w:cs="Calibri" w:cstheme="minorHAnsi"/>
-                <w:kern w:val="0"/>
-                <w:sz w:val="18"/>
-                <w:szCs w:val="18"/>
-                <w:lang w:val="en-CA" w:bidi="ar-SA"/>
+                <w:rFonts w:cs="Calibri" w:cstheme="minorHAnsi"/>
+                <w:sz w:val="18"/>
+                <w:szCs w:val="18"/>
+                <w:lang w:val="en-US"/>
               </w:rPr>
             </w:r>
           </w:p>
@@ -1082,11 +1066,9 @@
             </w:pPr>
             <w:r>
               <w:rPr>
-                <w:rFonts w:eastAsia="Calibri" w:cs="Calibri" w:cstheme="minorHAnsi"/>
-                <w:kern w:val="0"/>
+                <w:rFonts w:cs="Calibri" w:cstheme="minorHAnsi"/>
                 <w:sz w:val="20"/>
                 <w:szCs w:val="20"/>
-                <w:lang w:val="en-CA" w:bidi="ar-SA"/>
               </w:rPr>
             </w:r>
           </w:p>
@@ -1130,63 +1112,82 @@
                 <w:szCs w:val="18"/>
                 <w:lang w:val="en-CA" w:bidi="ar-SA"/>
               </w:rPr>
-              <w:t>{$item_val[i].milestone_type:ifEQ(</w:t>
-            </w:r>
-            <w:r>
-              <w:rPr>
-                <w:rFonts w:eastAsia="Calibri" w:cs="Calibri" w:cstheme="minorHAnsi"/>
-                <w:b/>
-                <w:bCs/>
-                <w:kern w:val="0"/>
-                <w:sz w:val="18"/>
-                <w:szCs w:val="18"/>
-                <w:lang w:val="en-IN" w:bidi="ar-SA"/>
-              </w:rPr>
-              <w:t>5</w:t>
-            </w:r>
-            <w:r>
-              <w:rPr>
-                <w:rFonts w:eastAsia="Calibri" w:cs="Calibri" w:cstheme="minorHAnsi"/>
-                <w:b/>
-                <w:bCs/>
-                <w:kern w:val="0"/>
-                <w:sz w:val="18"/>
-                <w:szCs w:val="18"/>
-                <w:lang w:val="en-CA" w:bidi="ar-SA"/>
-              </w:rPr>
-              <w:t xml:space="preserve">):show(Referral Date):elseShow(Decision Date)}: </w:t>
-            </w:r>
-            <w:r>
-              <w:rPr>
-                <w:rFonts w:eastAsia="Calibri" w:cs="Calibri" w:cstheme="minorHAnsi"/>
-                <w:kern w:val="0"/>
-                <w:sz w:val="18"/>
-                <w:szCs w:val="18"/>
-                <w:lang w:val="en-CA" w:bidi="ar-SA"/>
-              </w:rPr>
-              <w:t>{$item_val[i].referral_date:formatD('LL')}{$item_val[i].referral_date:showEnd}</w:t>
-            </w:r>
-          </w:p>
-          <w:p>
-            <w:pPr>
-              <w:pStyle w:val="Normal"/>
-              <w:widowControl/>
-              <w:suppressAutoHyphens w:val="true"/>
-              <w:spacing w:before="0" w:after="0"/>
-              <w:jc w:val="left"/>
-              <w:rPr>
-                <w:rFonts w:cs="Calibri" w:cstheme="minorHAnsi"/>
-                <w:sz w:val="18"/>
-                <w:szCs w:val="18"/>
-              </w:rPr>
-            </w:pPr>
-            <w:r>
-              <w:rPr>
-                <w:rFonts w:eastAsia="Calibri" w:cs="Calibri" w:cstheme="minorHAnsi"/>
-                <w:kern w:val="0"/>
-                <w:sz w:val="18"/>
-                <w:szCs w:val="18"/>
-                <w:lang w:val="en-CA" w:bidi="ar-SA"/>
+              <w:t>{$item_val[i].</w:t>
+            </w:r>
+            <w:r>
+              <w:rPr>
+                <w:rFonts w:eastAsia="Calibri" w:cs="Calibri" w:cstheme="minorHAnsi"/>
+                <w:b/>
+                <w:bCs/>
+                <w:color w:val="auto"/>
+                <w:kern w:val="0"/>
+                <w:sz w:val="18"/>
+                <w:szCs w:val="18"/>
+                <w:lang w:val="en-CA" w:eastAsia="en-US" w:bidi="ar-SA"/>
+              </w:rPr>
+              <w:t>anticipated_date_label</w:t>
+            </w:r>
+            <w:r>
+              <w:rPr>
+                <w:rFonts w:eastAsia="Calibri" w:cs="Calibri" w:cstheme="minorHAnsi"/>
+                <w:b/>
+                <w:bCs/>
+                <w:kern w:val="0"/>
+                <w:sz w:val="18"/>
+                <w:szCs w:val="18"/>
+                <w:lang w:val="en-CA" w:bidi="ar-SA"/>
+              </w:rPr>
+              <w:t xml:space="preserve">}: </w:t>
+            </w:r>
+            <w:r>
+              <w:rPr>
+                <w:rFonts w:eastAsia="Calibri" w:cs="Calibri" w:cstheme="minorHAnsi"/>
+                <w:kern w:val="0"/>
+                <w:sz w:val="18"/>
+                <w:szCs w:val="18"/>
+                <w:lang w:val="en-CA" w:bidi="ar-SA"/>
+              </w:rPr>
+              <w:t>{$item_val[i].referral_date:formatD('</w:t>
+            </w:r>
+            <w:r>
+              <w:rPr>
+                <w:rFonts w:eastAsia="Calibri" w:cs="Calibri" w:cstheme="minorHAnsi"/>
+                <w:kern w:val="0"/>
+                <w:sz w:val="18"/>
+                <w:szCs w:val="18"/>
+                <w:lang w:val="en-CA" w:bidi="ar-SA"/>
+              </w:rPr>
+              <w:t>MMM DD, YYYY</w:t>
+            </w:r>
+            <w:r>
+              <w:rPr>
+                <w:rFonts w:eastAsia="Calibri" w:cs="Calibri" w:cstheme="minorHAnsi"/>
+                <w:kern w:val="0"/>
+                <w:sz w:val="18"/>
+                <w:szCs w:val="18"/>
+                <w:lang w:val="en-CA" w:bidi="ar-SA"/>
+              </w:rPr>
+              <w:t>')}{$item_val[i].referral_date:showEnd}</w:t>
+            </w:r>
+          </w:p>
+          <w:p>
+            <w:pPr>
+              <w:pStyle w:val="Normal"/>
+              <w:widowControl/>
+              <w:suppressAutoHyphens w:val="true"/>
+              <w:spacing w:before="0" w:after="0"/>
+              <w:jc w:val="left"/>
+              <w:rPr>
+                <w:rFonts w:cs="Calibri" w:cstheme="minorHAnsi"/>
+                <w:sz w:val="18"/>
+                <w:szCs w:val="18"/>
+              </w:rPr>
+            </w:pPr>
+            <w:r>
+              <w:rPr>
+                <w:rFonts w:cs="Calibri" w:cstheme="minorHAnsi"/>
+                <w:sz w:val="18"/>
+                <w:szCs w:val="18"/>
               </w:rPr>
             </w:r>
           </w:p>
@@ -1275,12 +1276,10 @@
             </w:pPr>
             <w:r>
               <w:rPr>
-                <w:rFonts w:eastAsia="Calibri" w:cs="Calibri" w:cstheme="minorHAnsi"/>
-                <w:bCs/>
-                <w:kern w:val="0"/>
-                <w:sz w:val="18"/>
-                <w:szCs w:val="18"/>
-                <w:lang w:val="en-CA" w:bidi="ar-SA"/>
+                <w:rFonts w:cs="Calibri" w:cstheme="minorHAnsi"/>
+                <w:bCs/>
+                <w:sz w:val="18"/>
+                <w:szCs w:val="18"/>
               </w:rPr>
             </w:r>
           </w:p>
@@ -1379,12 +1378,11 @@
             </w:pPr>
             <w:r>
               <w:rPr>
-                <w:rFonts w:eastAsia="Calibri" w:cs="Calibri" w:cstheme="minorHAnsi"/>
-                <w:bCs/>
-                <w:kern w:val="0"/>
-                <w:sz w:val="18"/>
-                <w:szCs w:val="18"/>
-                <w:lang w:val="en-CA" w:bidi="ar-SA"/>
+                <w:rFonts w:cs="Calibri" w:cstheme="minorHAnsi"/>
+                <w:bCs/>
+                <w:sz w:val="18"/>
+                <w:szCs w:val="18"/>
+                <w:lang w:val="en-US"/>
               </w:rPr>
             </w:r>
           </w:p>
@@ -1461,13 +1459,11 @@
             </w:pPr>
             <w:r>
               <w:rPr>
-                <w:rFonts w:eastAsia="Calibri" w:cs="Calibri" w:cstheme="minorHAnsi"/>
-                <w:b/>
-                <w:bCs/>
-                <w:kern w:val="0"/>
-                <w:sz w:val="18"/>
-                <w:szCs w:val="18"/>
-                <w:lang w:val="en-CA" w:bidi="ar-SA"/>
+                <w:rFonts w:cs="Calibri" w:cstheme="minorHAnsi"/>
+                <w:b/>
+                <w:bCs/>
+                <w:sz w:val="18"/>
+                <w:szCs w:val="18"/>
               </w:rPr>
             </w:r>
           </w:p>
@@ -1529,11 +1525,8 @@
             </w:pPr>
             <w:r>
               <w:rPr>
-                <w:rFonts w:eastAsia="Calibri"/>
-                <w:kern w:val="0"/>
-                <w:sz w:val="18"/>
-                <w:szCs w:val="18"/>
-                <w:lang w:val="en-CA" w:bidi="ar-SA"/>
+                <w:sz w:val="18"/>
+                <w:szCs w:val="18"/>
               </w:rPr>
             </w:r>
           </w:p>
@@ -1579,7 +1572,7 @@
         </w:tc>
         <w:tc>
           <w:tcPr>
-            <w:tcW w:w="3543" w:type="dxa"/>
+            <w:tcW w:w="3542" w:type="dxa"/>
             <w:tcBorders/>
             <w:shd w:color="auto" w:fill="auto" w:val="clear"/>
           </w:tcPr>
@@ -2159,7 +2152,7 @@
         </w:tc>
         <w:tc>
           <w:tcPr>
-            <w:tcW w:w="4233" w:type="dxa"/>
+            <w:tcW w:w="4234" w:type="dxa"/>
             <w:tcBorders/>
             <w:shd w:color="auto" w:fill="auto" w:val="clear"/>
           </w:tcPr>
@@ -2944,7 +2937,7 @@
       <w:footerReference w:type="first" r:id="rId5"/>
       <w:type w:val="nextPage"/>
       <w:pgSz w:orient="landscape" w:w="15840" w:h="12240"/>
-      <w:pgMar w:left="851" w:right="851" w:gutter="0" w:header="624" w:top="681" w:footer="709" w:bottom="766"/>
+      <w:pgMar w:left="851" w:right="851" w:header="624" w:top="681" w:footer="709" w:bottom="766" w:gutter="0"/>
       <w:pgNumType w:fmt="decimal"/>
       <w:formProt w:val="false"/>
       <w:titlePg/>
@@ -2956,7 +2949,7 @@
 </file>
 
 <file path=word/footer1.xml><?xml version="1.0" encoding="utf-8"?>
-<w:ftr xmlns:o="urn:schemas-microsoft-com:office:office" xmlns:r="http://schemas.openxmlformats.org/officeDocument/2006/relationships" xmlns:v="urn:schemas-microsoft-com:vml" xmlns:w="http://schemas.openxmlformats.org/wordprocessingml/2006/main" xmlns:w10="urn:schemas-microsoft-com:office:word" xmlns:wp="http://schemas.openxmlformats.org/drawingml/2006/wordprocessingDrawing" xmlns:wps="http://schemas.microsoft.com/office/word/2010/wordprocessingShape" xmlns:wpg="http://schemas.microsoft.com/office/word/2010/wordprocessingGroup" xmlns:mc="http://schemas.openxmlformats.org/markup-compatibility/2006" xmlns:wp14="http://schemas.microsoft.com/office/word/2010/wordprocessingDrawing" xmlns:w14="http://schemas.microsoft.com/office/word/2010/wordml" xmlns:w15="http://schemas.microsoft.com/office/word/2012/wordml" mc:Ignorable="w14 wp14 w15">
+<w:ftr xmlns:o="urn:schemas-microsoft-com:office:office" xmlns:r="http://schemas.openxmlformats.org/officeDocument/2006/relationships" xmlns:v="urn:schemas-microsoft-com:vml" xmlns:w="http://schemas.openxmlformats.org/wordprocessingml/2006/main" xmlns:w10="urn:schemas-microsoft-com:office:word" xmlns:wp="http://schemas.openxmlformats.org/drawingml/2006/wordprocessingDrawing" xmlns:wps="http://schemas.microsoft.com/office/word/2010/wordprocessingShape" xmlns:wpg="http://schemas.microsoft.com/office/word/2010/wordprocessingGroup" xmlns:mc="http://schemas.openxmlformats.org/markup-compatibility/2006" xmlns:wp14="http://schemas.microsoft.com/office/word/2010/wordprocessingDrawing" xmlns:w14="http://schemas.microsoft.com/office/word/2010/wordml" mc:Ignorable="w14 wp14">
   <w:p>
     <w:pPr>
       <w:pStyle w:val="Footer"/>
@@ -2989,7 +2982,7 @@
         <w:szCs w:val="16"/>
         <w:bCs/>
       </w:rPr>
-      <w:instrText xml:space="preserve"> PAGE </w:instrText>
+      <w:instrText> PAGE </w:instrText>
     </w:r>
     <w:r>
       <w:rPr>
@@ -3041,7 +3034,7 @@
         <w:szCs w:val="16"/>
         <w:bCs/>
       </w:rPr>
-      <w:instrText xml:space="preserve"> NUMPAGES </w:instrText>
+      <w:instrText> NUMPAGES </w:instrText>
     </w:r>
     <w:r>
       <w:rPr>
@@ -3075,7 +3068,7 @@
 </file>
 
 <file path=word/footer2.xml><?xml version="1.0" encoding="utf-8"?>
-<w:ftr xmlns:o="urn:schemas-microsoft-com:office:office" xmlns:r="http://schemas.openxmlformats.org/officeDocument/2006/relationships" xmlns:v="urn:schemas-microsoft-com:vml" xmlns:w="http://schemas.openxmlformats.org/wordprocessingml/2006/main" xmlns:w10="urn:schemas-microsoft-com:office:word" xmlns:wp="http://schemas.openxmlformats.org/drawingml/2006/wordprocessingDrawing" xmlns:wps="http://schemas.microsoft.com/office/word/2010/wordprocessingShape" xmlns:wpg="http://schemas.microsoft.com/office/word/2010/wordprocessingGroup" xmlns:mc="http://schemas.openxmlformats.org/markup-compatibility/2006" xmlns:wp14="http://schemas.microsoft.com/office/word/2010/wordprocessingDrawing" xmlns:w14="http://schemas.microsoft.com/office/word/2010/wordml" xmlns:w15="http://schemas.microsoft.com/office/word/2012/wordml" mc:Ignorable="w14 wp14 w15">
+<w:ftr xmlns:o="urn:schemas-microsoft-com:office:office" xmlns:r="http://schemas.openxmlformats.org/officeDocument/2006/relationships" xmlns:v="urn:schemas-microsoft-com:vml" xmlns:w="http://schemas.openxmlformats.org/wordprocessingml/2006/main" xmlns:w10="urn:schemas-microsoft-com:office:word" xmlns:wp="http://schemas.openxmlformats.org/drawingml/2006/wordprocessingDrawing" xmlns:wps="http://schemas.microsoft.com/office/word/2010/wordprocessingShape" xmlns:wpg="http://schemas.microsoft.com/office/word/2010/wordprocessingGroup" xmlns:mc="http://schemas.openxmlformats.org/markup-compatibility/2006" xmlns:wp14="http://schemas.microsoft.com/office/word/2010/wordprocessingDrawing" xmlns:w14="http://schemas.microsoft.com/office/word/2010/wordml" mc:Ignorable="w14 wp14">
   <w:p>
     <w:pPr>
       <w:pStyle w:val="Footer"/>
@@ -3108,7 +3101,7 @@
         <w:szCs w:val="16"/>
         <w:bCs/>
       </w:rPr>
-      <w:instrText xml:space="preserve"> PAGE </w:instrText>
+      <w:instrText> PAGE </w:instrText>
     </w:r>
     <w:r>
       <w:rPr>
@@ -3160,7 +3153,7 @@
         <w:szCs w:val="16"/>
         <w:bCs/>
       </w:rPr>
-      <w:instrText xml:space="preserve"> NUMPAGES </w:instrText>
+      <w:instrText> NUMPAGES </w:instrText>
     </w:r>
     <w:r>
       <w:rPr>
@@ -3194,7 +3187,7 @@
 </file>
 
 <file path=word/header1.xml><?xml version="1.0" encoding="utf-8"?>
-<w:hdr xmlns:o="urn:schemas-microsoft-com:office:office" xmlns:r="http://schemas.openxmlformats.org/officeDocument/2006/relationships" xmlns:v="urn:schemas-microsoft-com:vml" xmlns:w="http://schemas.openxmlformats.org/wordprocessingml/2006/main" xmlns:w10="urn:schemas-microsoft-com:office:word" xmlns:wp="http://schemas.openxmlformats.org/drawingml/2006/wordprocessingDrawing" xmlns:wps="http://schemas.microsoft.com/office/word/2010/wordprocessingShape" xmlns:wpg="http://schemas.microsoft.com/office/word/2010/wordprocessingGroup" xmlns:mc="http://schemas.openxmlformats.org/markup-compatibility/2006" xmlns:wp14="http://schemas.microsoft.com/office/word/2010/wordprocessingDrawing" xmlns:w14="http://schemas.microsoft.com/office/word/2010/wordml" xmlns:w15="http://schemas.microsoft.com/office/word/2012/wordml" mc:Ignorable="w14 wp14 w15">
+<w:hdr xmlns:o="urn:schemas-microsoft-com:office:office" xmlns:r="http://schemas.openxmlformats.org/officeDocument/2006/relationships" xmlns:v="urn:schemas-microsoft-com:vml" xmlns:w="http://schemas.openxmlformats.org/wordprocessingml/2006/main" xmlns:w10="urn:schemas-microsoft-com:office:word" xmlns:wp="http://schemas.openxmlformats.org/drawingml/2006/wordprocessingDrawing" xmlns:wps="http://schemas.microsoft.com/office/word/2010/wordprocessingShape" xmlns:wpg="http://schemas.microsoft.com/office/word/2010/wordprocessingGroup" xmlns:mc="http://schemas.openxmlformats.org/markup-compatibility/2006" xmlns:wp14="http://schemas.microsoft.com/office/word/2010/wordprocessingDrawing" xmlns:w14="http://schemas.microsoft.com/office/word/2010/wordml" mc:Ignorable="w14 wp14">
   <w:p>
     <w:pPr>
       <w:pStyle w:val="Header"/>
@@ -3209,7 +3202,7 @@
 </file>
 
 <file path=word/header2.xml><?xml version="1.0" encoding="utf-8"?>
-<w:hdr xmlns:o="urn:schemas-microsoft-com:office:office" xmlns:r="http://schemas.openxmlformats.org/officeDocument/2006/relationships" xmlns:v="urn:schemas-microsoft-com:vml" xmlns:w="http://schemas.openxmlformats.org/wordprocessingml/2006/main" xmlns:w10="urn:schemas-microsoft-com:office:word" xmlns:wp="http://schemas.openxmlformats.org/drawingml/2006/wordprocessingDrawing" xmlns:wps="http://schemas.microsoft.com/office/word/2010/wordprocessingShape" xmlns:wpg="http://schemas.microsoft.com/office/word/2010/wordprocessingGroup" xmlns:mc="http://schemas.openxmlformats.org/markup-compatibility/2006" xmlns:wp14="http://schemas.microsoft.com/office/word/2010/wordprocessingDrawing" xmlns:w14="http://schemas.microsoft.com/office/word/2010/wordml" xmlns:w15="http://schemas.microsoft.com/office/word/2012/wordml" mc:Ignorable="w14 wp14 w15">
+<w:hdr xmlns:o="urn:schemas-microsoft-com:office:office" xmlns:r="http://schemas.openxmlformats.org/officeDocument/2006/relationships" xmlns:v="urn:schemas-microsoft-com:vml" xmlns:w="http://schemas.openxmlformats.org/wordprocessingml/2006/main" xmlns:w10="urn:schemas-microsoft-com:office:word" xmlns:wp="http://schemas.openxmlformats.org/drawingml/2006/wordprocessingDrawing" xmlns:wps="http://schemas.microsoft.com/office/word/2010/wordprocessingShape" xmlns:wpg="http://schemas.microsoft.com/office/word/2010/wordprocessingGroup" xmlns:mc="http://schemas.openxmlformats.org/markup-compatibility/2006" xmlns:wp14="http://schemas.microsoft.com/office/word/2010/wordprocessingDrawing" xmlns:w14="http://schemas.microsoft.com/office/word/2010/wordml" mc:Ignorable="w14 wp14">
   <w:p>
     <w:pPr>
       <w:pStyle w:val="Header"/>
@@ -3667,12 +3660,12 @@
       <w:jc w:val="left"/>
     </w:pPr>
     <w:rPr>
-      <w:rFonts w:cs="Calibri" w:ascii="Calibri" w:hAnsi="Calibri" w:eastAsia="Calibri" w:asciiTheme="minorHAnsi" w:eastAsiaTheme="minorHAnsi" w:hAnsiTheme="minorHAnsi"/>
+      <w:rFonts w:ascii="Calibri" w:hAnsi="Calibri" w:eastAsia="Calibri" w:cs="Calibri" w:asciiTheme="minorHAnsi" w:eastAsiaTheme="minorHAnsi" w:hAnsiTheme="minorHAnsi"/>
       <w:color w:val="auto"/>
       <w:kern w:val="0"/>
       <w:sz w:val="22"/>
       <w:szCs w:val="22"/>
-      <w:lang w:eastAsia="en-US" w:val="en-CA" w:bidi="ar-SA"/>
+      <w:lang w:val="en-CA" w:eastAsia="en-US" w:bidi="ar-SA"/>
     </w:rPr>
   </w:style>
   <w:style w:type="character" w:styleId="DefaultParagraphFont" w:default="1">
@@ -4045,12 +4038,12 @@
       <w:jc w:val="left"/>
     </w:pPr>
     <w:rPr>
-      <w:rFonts w:cs="Calibri" w:ascii="Calibri" w:hAnsi="Calibri" w:eastAsia="Calibri" w:asciiTheme="minorHAnsi" w:eastAsiaTheme="minorHAnsi" w:hAnsiTheme="minorHAnsi"/>
+      <w:rFonts w:ascii="Calibri" w:hAnsi="Calibri" w:eastAsia="Calibri" w:cs="Calibri" w:asciiTheme="minorHAnsi" w:eastAsiaTheme="minorHAnsi" w:hAnsiTheme="minorHAnsi"/>
       <w:color w:val="auto"/>
       <w:kern w:val="0"/>
       <w:sz w:val="22"/>
       <w:szCs w:val="22"/>
-      <w:lang w:eastAsia="en-US" w:val="en-CA" w:bidi="ar-SA"/>
+      <w:lang w:val="en-CA" w:eastAsia="en-US" w:bidi="ar-SA"/>
     </w:rPr>
   </w:style>
   <w:style w:type="paragraph" w:styleId="TableBody" w:customStyle="1">

</xml_diff>

<commit_message>
[Track-343] AS report remove extra field and formatting (#2498)
</commit_message>
<xml_diff>
--- a/epictrack-api/src/api/reports/report_templates/anticipated_schedule.docx
+++ b/epictrack-api/src/api/reports/report_templates/anticipated_schedule.docx
@@ -20,7 +20,7 @@
           <w:sz w:val="20"/>
           <w:szCs w:val="20"/>
         </w:rPr>
-        <w:t>*Anticipated decision dates subject to change next_pecp_phase_name</w:t>
+        <w:t>*Anticipated decision dates subject to change</w:t>
       </w:r>
     </w:p>
     <w:p>
@@ -409,7 +409,11 @@
               </w:rPr>
             </w:pPr>
             <w:r>
-              <w:rPr/>
+              <w:rPr>
+                <w:rFonts w:cs="Calibri" w:cstheme="minorHAnsi"/>
+                <w:sz w:val="18"/>
+                <w:szCs w:val="18"/>
+              </w:rPr>
             </w:r>
           </w:p>
           <w:p>
@@ -774,17 +778,16 @@
               <w:spacing w:lineRule="atLeast" w:line="201"/>
               <w:rPr>
                 <w:rFonts w:cs="Calibri" w:cstheme="minorHAnsi"/>
-                <w:b/>
-                <w:b/>
-                <w:sz w:val="18"/>
-                <w:szCs w:val="18"/>
-                <w:lang w:val="en-US"/>
-              </w:rPr>
-            </w:pPr>
-            <w:r>
-              <w:rPr>
-                <w:rFonts w:cs="Calibri" w:cstheme="minorHAnsi"/>
-                <w:b/>
+                <w:bCs/>
+                <w:sz w:val="18"/>
+                <w:szCs w:val="18"/>
+                <w:lang w:val="en-US"/>
+              </w:rPr>
+            </w:pPr>
+            <w:r>
+              <w:rPr>
+                <w:rFonts w:cs="Calibri" w:cstheme="minorHAnsi"/>
+                <w:bCs/>
                 <w:sz w:val="18"/>
                 <w:szCs w:val="18"/>
                 <w:lang w:val="en-US"/>
@@ -916,23 +919,6 @@
               <w:t>{$item_val[i].project_description:showEnd}</w:t>
             </w:r>
           </w:p>
-          <w:p>
-            <w:pPr>
-              <w:pStyle w:val="Normal"/>
-              <w:rPr>
-                <w:rFonts w:cs="Calibri" w:cstheme="minorHAnsi"/>
-                <w:sz w:val="20"/>
-                <w:szCs w:val="20"/>
-              </w:rPr>
-            </w:pPr>
-            <w:r>
-              <w:rPr>
-                <w:rFonts w:cs="Calibri" w:cstheme="minorHAnsi"/>
-                <w:sz w:val="20"/>
-                <w:szCs w:val="20"/>
-              </w:rPr>
-            </w:r>
-          </w:p>
         </w:tc>
         <w:tc>
           <w:tcPr>
@@ -1325,21 +1311,6 @@
                 <w:szCs w:val="18"/>
               </w:rPr>
               <w:t>{$item_val[i].notes }{$item_val[i].notes:showEnd}</w:t>
-            </w:r>
-          </w:p>
-          <w:p>
-            <w:pPr>
-              <w:pStyle w:val="Normal"/>
-              <w:rPr>
-                <w:sz w:val="18"/>
-                <w:szCs w:val="18"/>
-              </w:rPr>
-            </w:pPr>
-            <w:r>
-              <w:rPr>
-                <w:sz w:val="18"/>
-                <w:szCs w:val="18"/>
-              </w:rPr>
             </w:r>
           </w:p>
         </w:tc>
@@ -2394,129 +2365,36 @@
     <w:p>
       <w:pPr>
         <w:pStyle w:val="Normal"/>
-        <w:spacing w:lineRule="auto" w:line="276"/>
+        <w:jc w:val="center"/>
         <w:rPr>
-          <w:rFonts w:cs="Calibri" w:cstheme="minorHAnsi"/>
           <w:b/>
           <w:b/>
+          <w:bCs/>
           <w:sz w:val="28"/>
           <w:szCs w:val="28"/>
         </w:rPr>
       </w:pPr>
       <w:r>
-        <w:rPr>
-          <w:rFonts w:cs="Calibri" w:cstheme="minorHAnsi"/>
-          <w:b/>
-          <w:sz w:val="28"/>
-          <w:szCs w:val="28"/>
-        </w:rPr>
+        <w:br w:type="page"/>
+      </w:r>
+      <w:r>
+        <w:rPr/>
       </w:r>
     </w:p>
     <w:p>
       <w:pPr>
         <w:pStyle w:val="Normal"/>
-        <w:rPr>
-          <w:rFonts w:cs="Calibri" w:cstheme="minorHAnsi"/>
-          <w:b/>
-          <w:b/>
-          <w:sz w:val="28"/>
-          <w:szCs w:val="28"/>
-        </w:rPr>
+        <w:jc w:val="center"/>
+        <w:rPr/>
       </w:pPr>
       <w:r>
         <w:rPr>
-          <w:rFonts w:cs="Calibri" w:cstheme="minorHAnsi"/>
           <w:b/>
-          <w:sz w:val="28"/>
-          <w:szCs w:val="28"/>
-        </w:rPr>
-      </w:r>
-      <w:r>
-        <w:br w:type="page"/>
-      </w:r>
-    </w:p>
-    <w:p>
-      <w:pPr>
-        <w:pStyle w:val="Normal"/>
-        <w:spacing w:lineRule="auto" w:line="276"/>
-        <w:rPr>
-          <w:rFonts w:cs="Calibri" w:cstheme="minorHAnsi"/>
-          <w:b/>
-          <w:b/>
-          <w:sz w:val="28"/>
-          <w:szCs w:val="28"/>
-        </w:rPr>
-      </w:pPr>
-      <w:r>
-        <w:rPr>
-          <w:rFonts w:cs="Calibri" w:cstheme="minorHAnsi"/>
-          <w:b/>
-          <w:sz w:val="28"/>
-          <w:szCs w:val="28"/>
-        </w:rPr>
-      </w:r>
-    </w:p>
-    <w:p>
-      <w:pPr>
-        <w:pStyle w:val="Normal"/>
-        <w:shd w:val="clear" w:color="auto" w:fill="FFFFFF" w:themeFill="background1"/>
-        <w:spacing w:lineRule="auto" w:line="276"/>
-        <w:jc w:val="center"/>
-        <w:rPr>
-          <w:rFonts w:cs="Calibri" w:cstheme="minorHAnsi"/>
-          <w:b/>
-          <w:b/>
-          <w:sz w:val="28"/>
-          <w:szCs w:val="28"/>
-        </w:rPr>
-      </w:pPr>
-      <w:r>
-        <w:rPr>
-          <w:rFonts w:cs="Calibri" w:cstheme="minorHAnsi"/>
-          <w:b/>
+          <w:bCs/>
           <w:sz w:val="28"/>
           <w:szCs w:val="28"/>
         </w:rPr>
         <w:t>{d.report_data[i+1].att}</w:t>
-      </w:r>
-    </w:p>
-    <w:p>
-      <w:pPr>
-        <w:pStyle w:val="Normal"/>
-        <w:spacing w:lineRule="auto" w:line="276"/>
-        <w:jc w:val="center"/>
-        <w:rPr>
-          <w:rFonts w:cs="Calibri" w:cstheme="minorHAnsi"/>
-          <w:b/>
-          <w:b/>
-          <w:sz w:val="28"/>
-          <w:szCs w:val="28"/>
-        </w:rPr>
-      </w:pPr>
-      <w:r>
-        <w:rPr>
-          <w:rFonts w:cs="Calibri" w:cstheme="minorHAnsi"/>
-          <w:b/>
-          <w:sz w:val="28"/>
-          <w:szCs w:val="28"/>
-        </w:rPr>
-      </w:r>
-    </w:p>
-    <w:p>
-      <w:pPr>
-        <w:pStyle w:val="Normal"/>
-        <w:tabs>
-          <w:tab w:val="clear" w:pos="720"/>
-          <w:tab w:val="left" w:pos="4635" w:leader="none"/>
-        </w:tabs>
-        <w:rPr>
-          <w:rFonts w:cs="Calibri" w:cstheme="minorHAnsi"/>
-          <w:sz w:val="4"/>
-          <w:szCs w:val="4"/>
-        </w:rPr>
-      </w:pPr>
-      <w:r>
-        <w:rPr/>
       </w:r>
     </w:p>
     <w:sectPr>
@@ -3249,12 +3127,12 @@
       <w:jc w:val="left"/>
     </w:pPr>
     <w:rPr>
-      <w:rFonts w:cs="Calibri" w:ascii="Calibri" w:hAnsi="Calibri" w:eastAsia="Calibri" w:asciiTheme="minorHAnsi" w:eastAsiaTheme="minorHAnsi" w:hAnsiTheme="minorHAnsi"/>
+      <w:rFonts w:ascii="Calibri" w:hAnsi="Calibri" w:eastAsia="Calibri" w:cs="Calibri" w:asciiTheme="minorHAnsi" w:eastAsiaTheme="minorHAnsi" w:hAnsiTheme="minorHAnsi"/>
       <w:color w:val="auto"/>
       <w:kern w:val="0"/>
       <w:sz w:val="22"/>
       <w:szCs w:val="22"/>
-      <w:lang w:eastAsia="en-US" w:val="en-CA" w:bidi="ar-SA"/>
+      <w:lang w:val="en-CA" w:eastAsia="en-US" w:bidi="ar-SA"/>
     </w:rPr>
   </w:style>
   <w:style w:type="character" w:styleId="DefaultParagraphFont" w:default="1">
@@ -3626,12 +3504,12 @@
       <w:jc w:val="left"/>
     </w:pPr>
     <w:rPr>
-      <w:rFonts w:cs="Calibri" w:ascii="Calibri" w:hAnsi="Calibri" w:eastAsia="Calibri" w:asciiTheme="minorHAnsi" w:eastAsiaTheme="minorHAnsi" w:hAnsiTheme="minorHAnsi"/>
+      <w:rFonts w:ascii="Calibri" w:hAnsi="Calibri" w:eastAsia="Calibri" w:cs="Calibri" w:asciiTheme="minorHAnsi" w:eastAsiaTheme="minorHAnsi" w:hAnsiTheme="minorHAnsi"/>
       <w:color w:val="auto"/>
       <w:kern w:val="0"/>
       <w:sz w:val="22"/>
       <w:szCs w:val="22"/>
-      <w:lang w:eastAsia="en-US" w:val="en-CA" w:bidi="ar-SA"/>
+      <w:lang w:val="en-CA" w:eastAsia="en-US" w:bidi="ar-SA"/>
     </w:rPr>
   </w:style>
   <w:style w:type="paragraph" w:styleId="TableBody" w:customStyle="1">

</xml_diff>

<commit_message>
[Track-252] AS update next milestone logic (#2499)
</commit_message>
<xml_diff>
--- a/epictrack-api/src/api/reports/report_templates/anticipated_schedule.docx
+++ b/epictrack-api/src/api/reports/report_templates/anticipated_schedule.docx
@@ -1064,192 +1064,84 @@
                 <w:bCs/>
                 <w:sz w:val="18"/>
                 <w:szCs w:val="18"/>
-                <w:lang w:val="en-US"/>
-              </w:rPr>
-              <w:t>{$item_val[i]</w:t>
-            </w:r>
-            <w:r>
+              </w:rPr>
+              <w:t>{$item_val[i].next_pecp_date:showEnd}</w:t>
+            </w:r>
+          </w:p>
+          <w:p>
+            <w:pPr>
+              <w:pStyle w:val="Normal"/>
+              <w:rPr>
+                <w:rFonts w:eastAsia="Calibri" w:cs="Calibri" w:cstheme="minorHAnsi"/>
+                <w:sz w:val="18"/>
+                <w:szCs w:val="18"/>
+                <w:lang w:val="en-US"/>
+              </w:rPr>
+            </w:pPr>
+            <w:r>
+              <w:rPr>
+                <w:rFonts w:eastAsia="Calibri" w:cs="Calibri" w:cstheme="minorHAnsi"/>
+                <w:b/>
+                <w:sz w:val="18"/>
+                <w:szCs w:val="18"/>
+              </w:rPr>
+              <w:t xml:space="preserve">Next Milestone: </w:t>
+            </w:r>
+            <w:r>
+              <w:rPr>
+                <w:rFonts w:eastAsia="Calibri" w:cs="Calibri" w:cstheme="minorHAnsi"/>
+                <w:sz w:val="18"/>
+                <w:szCs w:val="18"/>
+              </w:rPr>
+              <w:t>{$item_val[i].next_</w:t>
+            </w:r>
+            <w:r>
+              <w:rPr>
+                <w:rFonts w:eastAsia="Calibri" w:cs="Calibri" w:cstheme="minorHAnsi"/>
+                <w:color w:val="auto"/>
+                <w:kern w:val="0"/>
+                <w:sz w:val="18"/>
+                <w:szCs w:val="18"/>
+                <w:lang w:val="en-CA" w:eastAsia="en-US" w:bidi="ar-SA"/>
+              </w:rPr>
+              <w:t>event_name</w:t>
+            </w:r>
+            <w:r>
+              <w:rPr>
+                <w:rFonts w:eastAsia="Calibri" w:cs="Calibri" w:cstheme="minorHAnsi"/>
+                <w:sz w:val="18"/>
+                <w:szCs w:val="18"/>
+              </w:rPr>
+              <w:t>}</w:t>
+            </w:r>
+          </w:p>
+          <w:p>
+            <w:pPr>
+              <w:pStyle w:val="Normal"/>
               <w:rPr>
                 <w:rFonts w:eastAsia="Calibri"/>
                 <w:sz w:val="18"/>
                 <w:szCs w:val="18"/>
               </w:rPr>
-              <w:t xml:space="preserve"> .</w:t>
-            </w:r>
-            <w:r>
-              <w:rPr>
-                <w:rFonts w:eastAsia="Calibri" w:cs="Calibri" w:cstheme="minorHAnsi"/>
-                <w:bCs/>
-                <w:sz w:val="18"/>
-                <w:szCs w:val="18"/>
-                <w:lang w:val="en-US"/>
-              </w:rPr>
-              <w:t>next_pecp_title:ifNEM():showBegin}</w:t>
-            </w:r>
-          </w:p>
-          <w:p>
-            <w:pPr>
-              <w:pStyle w:val="Normal"/>
-              <w:rPr>
-                <w:rFonts w:eastAsia="Calibri" w:cs="Calibri" w:cstheme="minorHAnsi"/>
-                <w:sz w:val="18"/>
-                <w:szCs w:val="18"/>
-                <w:lang w:val="en-US"/>
-              </w:rPr>
-            </w:pPr>
-            <w:r>
-              <w:rPr>
-                <w:rFonts w:eastAsia="Calibri" w:cs="Calibri" w:cstheme="minorHAnsi"/>
-                <w:b/>
-                <w:sz w:val="18"/>
-                <w:szCs w:val="18"/>
-              </w:rPr>
-              <w:t xml:space="preserve">Next Milestone: </w:t>
-            </w:r>
-            <w:r>
-              <w:rPr>
-                <w:rFonts w:eastAsia="Calibri" w:cs="Calibri" w:cstheme="minorHAnsi"/>
-                <w:sz w:val="18"/>
-                <w:szCs w:val="18"/>
-              </w:rPr>
-              <w:t>{$item_val[i].next_pecp_title}</w:t>
-            </w:r>
-            <w:r>
-              <w:rPr>
-                <w:rFonts w:eastAsia="Calibri" w:cs="Calibri" w:cstheme="minorHAnsi"/>
-                <w:sz w:val="18"/>
-                <w:szCs w:val="18"/>
-                <w:lang w:val="en-US"/>
-              </w:rPr>
-              <w:t>{$item_val[i].next_pecp_title:showEnd}</w:t>
-            </w:r>
-            <w:r>
-              <w:rPr>
-                <w:rFonts w:eastAsia="Calibri" w:cs="Calibri" w:cstheme="minorHAnsi"/>
-                <w:bCs/>
-                <w:sz w:val="18"/>
-                <w:szCs w:val="18"/>
-              </w:rPr>
-              <w:t>{$item_val[i].next_pecp_date:showEnd}{$item_val[i].next_pecp_date</w:t>
-            </w:r>
-            <w:r>
-              <w:rPr>
-                <w:rFonts w:eastAsia="Calibri" w:cs="Calibri" w:cstheme="minorHAnsi"/>
-                <w:sz w:val="18"/>
-                <w:szCs w:val="18"/>
-                <w:lang w:val="en-US"/>
-              </w:rPr>
-              <w:t>:ifEM():showBegin}</w:t>
-            </w:r>
-            <w:r>
-              <w:rPr>
-                <w:rFonts w:eastAsia="Calibri" w:cs="Calibri" w:cstheme="minorHAnsi"/>
-                <w:bCs/>
-                <w:sz w:val="18"/>
-                <w:szCs w:val="18"/>
-                <w:lang w:val="en-US"/>
-              </w:rPr>
-              <w:t>{$item_val[i]</w:t>
-            </w:r>
-            <w:r>
+            </w:pPr>
+            <w:r>
+              <w:rPr>
+                <w:rFonts w:eastAsia="Calibri" w:cs="Calibri" w:cstheme="minorHAnsi"/>
+                <w:sz w:val="18"/>
+                <w:szCs w:val="18"/>
+              </w:rPr>
+              <w:t>{$item_val[i].additional_info:ifNEM():showBegin}</w:t>
+            </w:r>
+          </w:p>
+          <w:p>
+            <w:pPr>
+              <w:pStyle w:val="Normal"/>
               <w:rPr>
                 <w:rFonts w:eastAsia="Calibri"/>
                 <w:sz w:val="18"/>
                 <w:szCs w:val="18"/>
               </w:rPr>
-              <w:t xml:space="preserve"> .</w:t>
-            </w:r>
-            <w:r>
-              <w:rPr>
-                <w:rFonts w:eastAsia="Calibri" w:cs="Calibri" w:cstheme="minorHAnsi"/>
-                <w:bCs/>
-                <w:sz w:val="18"/>
-                <w:szCs w:val="18"/>
-                <w:lang w:val="en-US"/>
-              </w:rPr>
-              <w:t>next_pecp_title:ifNEM():showBegin}</w:t>
-            </w:r>
-            <w:r>
-              <w:rPr>
-                <w:rFonts w:eastAsia="Calibri" w:cs="Calibri" w:cstheme="minorHAnsi"/>
-                <w:b/>
-                <w:sz w:val="18"/>
-                <w:szCs w:val="18"/>
-              </w:rPr>
-              <w:t xml:space="preserve">Next Milestone: </w:t>
-            </w:r>
-            <w:r>
-              <w:rPr>
-                <w:rFonts w:eastAsia="Calibri" w:cs="Calibri" w:cstheme="minorHAnsi"/>
-                <w:sz w:val="18"/>
-                <w:szCs w:val="18"/>
-              </w:rPr>
-              <w:t>{$item_val[i].next_pecp_title}</w:t>
-            </w:r>
-            <w:r>
-              <w:rPr>
-                <w:rFonts w:eastAsia="Calibri" w:cs="Calibri" w:cstheme="minorHAnsi"/>
-                <w:sz w:val="18"/>
-                <w:szCs w:val="18"/>
-                <w:lang w:val="en-US"/>
-              </w:rPr>
-              <w:t>{$item_val[i].next_pecp_title:showEnd}</w:t>
-            </w:r>
-            <w:r>
-              <w:rPr>
-                <w:rFonts w:eastAsia="Calibri" w:cs="Calibri" w:cstheme="minorHAnsi"/>
-                <w:bCs/>
-                <w:sz w:val="18"/>
-                <w:szCs w:val="18"/>
-              </w:rPr>
-              <w:t>{$item_val[i].next_pecp_date</w:t>
-            </w:r>
-            <w:r>
-              <w:rPr>
-                <w:rFonts w:eastAsia="Calibri" w:cs="Calibri" w:cstheme="minorHAnsi"/>
-                <w:sz w:val="18"/>
-                <w:szCs w:val="18"/>
-                <w:lang w:val="en-US"/>
-              </w:rPr>
-              <w:t>:ifNEM():showEnd}</w:t>
-            </w:r>
-          </w:p>
-          <w:p>
-            <w:pPr>
-              <w:pStyle w:val="Normal"/>
-              <w:rPr>
-                <w:rFonts w:eastAsia="Calibri" w:cs="Calibri" w:cstheme="minorHAnsi"/>
-                <w:sz w:val="18"/>
-                <w:szCs w:val="18"/>
-                <w:lang w:val="en-US"/>
-              </w:rPr>
-            </w:pPr>
-            <w:r>
-              <w:rPr>
-                <w:rFonts w:eastAsia="Calibri" w:cs="Calibri" w:cstheme="minorHAnsi"/>
-                <w:sz w:val="18"/>
-                <w:szCs w:val="18"/>
-                <w:lang w:val="en-US"/>
-              </w:rPr>
-            </w:r>
-          </w:p>
-          <w:p>
-            <w:pPr>
-              <w:pStyle w:val="Normal"/>
-              <w:rPr>
-                <w:rFonts w:eastAsia="Calibri"/>
-                <w:sz w:val="18"/>
-                <w:szCs w:val="18"/>
-              </w:rPr>
-            </w:pPr>
-            <w:r>
-              <w:rPr>
-                <w:rFonts w:eastAsia="Calibri" w:cs="Calibri" w:cstheme="minorHAnsi"/>
-                <w:sz w:val="18"/>
-                <w:szCs w:val="18"/>
-              </w:rPr>
-              <w:t>{$item_val[i].additional_info:ifNEM():showBegin}</w:t>
-            </w:r>
+            </w:pPr>
             <w:r>
               <w:rPr>
                 <w:rFonts w:eastAsia="Calibri" w:cs="Calibri" w:cstheme="minorHAnsi"/>
@@ -2375,10 +2267,15 @@
         </w:rPr>
       </w:pPr>
       <w:r>
-        <w:br w:type="page"/>
+        <w:rPr>
+          <w:b/>
+          <w:bCs/>
+          <w:sz w:val="28"/>
+          <w:szCs w:val="28"/>
+        </w:rPr>
       </w:r>
       <w:r>
-        <w:rPr/>
+        <w:br w:type="page"/>
       </w:r>
     </w:p>
     <w:p>

</xml_diff>

<commit_message>
[Track-344] AS combine amendment sections (#2507)
</commit_message>
<xml_diff>
--- a/epictrack-api/src/api/reports/report_templates/anticipated_schedule.docx
+++ b/epictrack-api/src/api/reports/report_templates/anticipated_schedule.docx
@@ -896,27 +896,7 @@
                 <w:szCs w:val="18"/>
                 <w:lang w:val="en-US"/>
               </w:rPr>
-              <w:t>: {$item_val[i].project_description}</w:t>
-            </w:r>
-          </w:p>
-          <w:p>
-            <w:pPr>
-              <w:pStyle w:val="Normal"/>
-              <w:rPr>
-                <w:rFonts w:cs="Calibri" w:cstheme="minorHAnsi"/>
-                <w:sz w:val="18"/>
-                <w:szCs w:val="18"/>
-                <w:lang w:val="en-US"/>
-              </w:rPr>
-            </w:pPr>
-            <w:r>
-              <w:rPr>
-                <w:rFonts w:eastAsia="Calibri" w:cs="Calibri" w:cstheme="minorHAnsi"/>
-                <w:sz w:val="18"/>
-                <w:szCs w:val="18"/>
-                <w:lang w:val="en-US"/>
-              </w:rPr>
-              <w:t>{$item_val[i].project_description:showEnd}</w:t>
+              <w:t>: {$item_val[i].project_description}{$item_val[i].project_description:showEnd}</w:t>
             </w:r>
           </w:p>
         </w:tc>

</xml_diff>

<commit_message>
[Track-359] AS Remove responsible ministry (#2508)
</commit_message>
<xml_diff>
--- a/epictrack-api/src/api/reports/report_templates/anticipated_schedule.docx
+++ b/epictrack-api/src/api/reports/report_templates/anticipated_schedule.docx
@@ -632,109 +632,13 @@
               <w:spacing w:lineRule="atLeast" w:line="201"/>
               <w:rPr>
                 <w:rFonts w:cs="Calibri" w:cstheme="minorHAnsi"/>
-                <w:bCs/>
-                <w:sz w:val="18"/>
-                <w:szCs w:val="18"/>
-                <w:lang w:val="en-US"/>
-              </w:rPr>
-            </w:pPr>
-            <w:r>
-              <w:rPr>
-                <w:rFonts w:eastAsia="Calibri" w:cs="Calibri" w:cstheme="minorHAnsi"/>
-                <w:bCs/>
-                <w:sz w:val="18"/>
-                <w:szCs w:val="18"/>
-                <w:lang w:val="en-US"/>
-              </w:rPr>
-              <w:t>{$item_val[i].ministry:ifNEM():showBegin}{$item_val[i].responsible_minister:ifNEM():showBegin}</w:t>
-            </w:r>
-            <w:r>
-              <w:rPr>
-                <w:rFonts w:eastAsia="Calibri" w:cs="Calibri" w:cstheme="minorHAnsi"/>
-                <w:b/>
-                <w:bCs/>
-                <w:sz w:val="18"/>
-                <w:szCs w:val="18"/>
-                <w:lang w:val="en-US"/>
-              </w:rPr>
-              <w:t>Responsible Minister:</w:t>
-            </w:r>
-            <w:r>
-              <w:rPr>
-                <w:rFonts w:eastAsia="Calibri" w:cs="Calibri" w:cstheme="minorHAnsi"/>
-                <w:bCs/>
-                <w:sz w:val="18"/>
-                <w:szCs w:val="18"/>
-                <w:lang w:val="en-US"/>
-              </w:rPr>
-              <w:t xml:space="preserve"> {$item_val[i].responsible_minister} {$item_val[i].responsible_minister:ifNEM():showEnd}</w:t>
-            </w:r>
-          </w:p>
-          <w:p>
-            <w:pPr>
-              <w:pStyle w:val="Normal"/>
-              <w:spacing w:lineRule="atLeast" w:line="201"/>
-              <w:rPr>
-                <w:rFonts w:cs="Calibri" w:cstheme="minorHAnsi"/>
-                <w:bCs/>
-                <w:sz w:val="18"/>
-                <w:szCs w:val="18"/>
-                <w:lang w:val="en-US"/>
-              </w:rPr>
-            </w:pPr>
-            <w:r>
-              <w:rPr>
-                <w:rFonts w:eastAsia="Calibri" w:cs="Calibri" w:cstheme="minorHAnsi"/>
-                <w:bCs/>
-                <w:sz w:val="18"/>
-                <w:szCs w:val="18"/>
-                <w:lang w:val="en-US"/>
-              </w:rPr>
-              <w:t>{$item_val[i].responsible_minister:ifEmpty():showBegin}</w:t>
-            </w:r>
-            <w:r>
-              <w:rPr>
-                <w:rFonts w:eastAsia="Calibri" w:cs="Calibri" w:cstheme="minorHAnsi"/>
-                <w:b/>
-                <w:bCs/>
-                <w:sz w:val="18"/>
-                <w:szCs w:val="18"/>
-                <w:lang w:val="en-US"/>
-              </w:rPr>
-              <w:t>Responsible Ministry:</w:t>
-            </w:r>
-            <w:r>
-              <w:rPr>
-                <w:rFonts w:eastAsia="Calibri" w:cs="Calibri" w:cstheme="minorHAnsi"/>
-                <w:bCs/>
-                <w:sz w:val="18"/>
-                <w:szCs w:val="18"/>
-                <w:lang w:val="en-US"/>
-              </w:rPr>
-              <w:t xml:space="preserve"> {$item_val[i].ministry}</w:t>
-            </w:r>
-          </w:p>
-          <w:p>
-            <w:pPr>
-              <w:pStyle w:val="Normal"/>
-              <w:spacing w:lineRule="atLeast" w:line="201"/>
-              <w:rPr>
-                <w:rFonts w:cs="Calibri" w:cstheme="minorHAnsi"/>
-                <w:bCs/>
-                <w:sz w:val="18"/>
-                <w:szCs w:val="18"/>
-                <w:lang w:val="en-US"/>
-              </w:rPr>
-            </w:pPr>
-            <w:r>
-              <w:rPr>
-                <w:rFonts w:eastAsia="Calibri" w:cs="Calibri" w:cstheme="minorHAnsi"/>
-                <w:bCs/>
-                <w:sz w:val="18"/>
-                <w:szCs w:val="18"/>
-                <w:lang w:val="en-US"/>
-              </w:rPr>
-              <w:t>{$item_val[i].responsible_minister:ifEmpty():showEnd}{$item_val[i].ministry:ifNEM():showEnd}</w:t>
+                <w:sz w:val="18"/>
+                <w:szCs w:val="18"/>
+                <w:lang w:val="en-US"/>
+              </w:rPr>
+            </w:pPr>
+            <w:r>
+              <w:rPr/>
             </w:r>
           </w:p>
           <w:p>
@@ -1607,62 +1511,6 @@
                 <w:lang w:val="en-US"/>
               </w:rPr>
               <w:t>{$item_val[i+1].ea_act:showEnd}</w:t>
-            </w:r>
-            <w:r>
-              <w:rPr>
-                <w:rFonts w:eastAsia="Calibri" w:cs="Calibri" w:cstheme="minorHAnsi"/>
-                <w:sz w:val="18"/>
-                <w:szCs w:val="18"/>
-              </w:rPr>
-              <w:t>{$item_val[i+1].ministry_name:ifNEM():showBegin}</w:t>
-            </w:r>
-          </w:p>
-          <w:p>
-            <w:pPr>
-              <w:pStyle w:val="Normal"/>
-              <w:spacing w:lineRule="atLeast" w:line="201"/>
-              <w:rPr>
-                <w:rFonts w:cs="Calibri" w:cstheme="minorHAnsi"/>
-                <w:bCs/>
-                <w:sz w:val="18"/>
-                <w:szCs w:val="18"/>
-                <w:lang w:val="en-US"/>
-              </w:rPr>
-            </w:pPr>
-            <w:r>
-              <w:rPr>
-                <w:rFonts w:eastAsia="Calibri" w:cs="Calibri" w:cstheme="minorHAnsi"/>
-                <w:b/>
-                <w:sz w:val="18"/>
-                <w:szCs w:val="18"/>
-              </w:rPr>
-              <w:t xml:space="preserve">Responsible Minister: </w:t>
-            </w:r>
-            <w:r>
-              <w:rPr>
-                <w:rFonts w:eastAsia="Calibri" w:cs="Calibri" w:cstheme="minorHAnsi"/>
-                <w:sz w:val="18"/>
-                <w:szCs w:val="18"/>
-              </w:rPr>
-              <w:t>{$item_val[i+1].ministry_name}</w:t>
-            </w:r>
-          </w:p>
-          <w:p>
-            <w:pPr>
-              <w:pStyle w:val="Normal"/>
-              <w:rPr>
-                <w:rFonts w:cs="Calibri" w:cstheme="minorHAnsi"/>
-                <w:sz w:val="18"/>
-                <w:szCs w:val="18"/>
-              </w:rPr>
-            </w:pPr>
-            <w:r>
-              <w:rPr>
-                <w:rFonts w:eastAsia="Calibri" w:cs="Calibri" w:cstheme="minorHAnsi"/>
-                <w:sz w:val="18"/>
-                <w:szCs w:val="18"/>
-              </w:rPr>
-              <w:t>{$item_val[i+1].ministry_name:showEnd}</w:t>
             </w:r>
           </w:p>
           <w:p>
@@ -2344,7 +2192,7 @@
         <w:szCs w:val="16"/>
         <w:bCs/>
       </w:rPr>
-      <w:t>4</w:t>
+      <w:t>3</w:t>
     </w:r>
     <w:r>
       <w:rPr>
@@ -2396,7 +2244,7 @@
         <w:szCs w:val="16"/>
         <w:bCs/>
       </w:rPr>
-      <w:t>4</w:t>
+      <w:t>3</w:t>
     </w:r>
     <w:r>
       <w:rPr>
@@ -2515,7 +2363,7 @@
         <w:szCs w:val="16"/>
         <w:bCs/>
       </w:rPr>
-      <w:t>4</w:t>
+      <w:t>3</w:t>
     </w:r>
     <w:r>
       <w:rPr>

</xml_diff>